<commit_message>
changes to TW1 Exploratory Data Analysis documents, histogram, scatter plots
</commit_message>
<xml_diff>
--- a/TW1 Exploratory Data Analysis.docx
+++ b/TW1 Exploratory Data Analysis.docx
@@ -1,13 +1,13 @@
 
 <file path=word/document.xml><?xml version="1.0" encoding="utf-8"?>
-<w:document xmlns:wpc="http://schemas.microsoft.com/office/word/2010/wordprocessingCanvas" xmlns:cx="http://schemas.microsoft.com/office/drawing/2014/chartex" xmlns:cx1="http://schemas.microsoft.com/office/drawing/2015/9/8/chartex" xmlns:cx2="http://schemas.microsoft.com/office/drawing/2015/10/21/chartex" xmlns:cx3="http://schemas.microsoft.com/office/drawing/2016/5/9/chartex" xmlns:cx4="http://schemas.microsoft.com/office/drawing/2016/5/10/chartex" xmlns:cx5="http://schemas.microsoft.com/office/drawing/2016/5/11/chartex" xmlns:cx6="http://schemas.microsoft.com/office/drawing/2016/5/12/chartex" xmlns:cx7="http://schemas.microsoft.com/office/drawing/2016/5/13/chartex" xmlns:cx8="http://schemas.microsoft.com/office/drawing/2016/5/14/chartex" xmlns:mc="http://schemas.openxmlformats.org/markup-compatibility/2006" xmlns:aink="http://schemas.microsoft.com/office/drawing/2016/ink" xmlns:am3d="http://schemas.microsoft.com/office/drawing/2017/model3d" xmlns:o="urn:schemas-microsoft-com:office:office" xmlns:r="http://schemas.openxmlformats.org/officeDocument/2006/relationships" xmlns:m="http://schemas.openxmlformats.org/officeDocument/2006/math" xmlns:v="urn:schemas-microsoft-com:vml" xmlns:wp14="http://schemas.microsoft.com/office/word/2010/wordprocessingDrawing" xmlns:wp="http://schemas.openxmlformats.org/drawingml/2006/wordprocessingDrawing" xmlns:w10="urn:schemas-microsoft-com:office:word" xmlns:w="http://schemas.openxmlformats.org/wordprocessingml/2006/main" xmlns:w14="http://schemas.microsoft.com/office/word/2010/wordml" xmlns:w15="http://schemas.microsoft.com/office/word/2012/wordml" xmlns:w16cex="http://schemas.microsoft.com/office/word/2018/wordml/cex" xmlns:w16cid="http://schemas.microsoft.com/office/word/2016/wordml/cid" xmlns:w16="http://schemas.microsoft.com/office/word/2018/wordml" xmlns:w16se="http://schemas.microsoft.com/office/word/2015/wordml/symex" xmlns:wpg="http://schemas.microsoft.com/office/word/2010/wordprocessingGroup" xmlns:wpi="http://schemas.microsoft.com/office/word/2010/wordprocessingInk" xmlns:wne="http://schemas.microsoft.com/office/word/2006/wordml" xmlns:wps="http://schemas.microsoft.com/office/word/2010/wordprocessingShape" mc:Ignorable="w14 w15 w16se w16cid w16 w16cex wp14">
+<w:document xmlns:wpc="http://schemas.microsoft.com/office/word/2010/wordprocessingCanvas" xmlns:cx="http://schemas.microsoft.com/office/drawing/2014/chartex" xmlns:cx1="http://schemas.microsoft.com/office/drawing/2015/9/8/chartex" xmlns:cx2="http://schemas.microsoft.com/office/drawing/2015/10/21/chartex" xmlns:cx3="http://schemas.microsoft.com/office/drawing/2016/5/9/chartex" xmlns:cx4="http://schemas.microsoft.com/office/drawing/2016/5/10/chartex" xmlns:cx5="http://schemas.microsoft.com/office/drawing/2016/5/11/chartex" xmlns:cx6="http://schemas.microsoft.com/office/drawing/2016/5/12/chartex" xmlns:cx7="http://schemas.microsoft.com/office/drawing/2016/5/13/chartex" xmlns:cx8="http://schemas.microsoft.com/office/drawing/2016/5/14/chartex" xmlns:mc="http://schemas.openxmlformats.org/markup-compatibility/2006" xmlns:aink="http://schemas.microsoft.com/office/drawing/2016/ink" xmlns:am3d="http://schemas.microsoft.com/office/drawing/2017/model3d" xmlns:o="urn:schemas-microsoft-com:office:office" xmlns:r="http://schemas.openxmlformats.org/officeDocument/2006/relationships" xmlns:m="http://schemas.openxmlformats.org/officeDocument/2006/math" xmlns:v="urn:schemas-microsoft-com:vml" xmlns:wp14="http://schemas.microsoft.com/office/word/2010/wordprocessingDrawing" xmlns:wp="http://schemas.openxmlformats.org/drawingml/2006/wordprocessingDrawing" xmlns:w10="urn:schemas-microsoft-com:office:word" xmlns:w="http://schemas.openxmlformats.org/wordprocessingml/2006/main" xmlns:w14="http://schemas.microsoft.com/office/word/2010/wordml" xmlns:w15="http://schemas.microsoft.com/office/word/2012/wordml" xmlns:w16cex="http://schemas.microsoft.com/office/word/2018/wordml/cex" xmlns:w16cid="http://schemas.microsoft.com/office/word/2016/wordml/cid" xmlns:w16="http://schemas.microsoft.com/office/word/2018/wordml" xmlns:w16se="http://schemas.microsoft.com/office/word/2015/wordml/symex" xmlns:wpg="http://schemas.microsoft.com/office/word/2010/wordprocessingGroup" xmlns:wpi="http://schemas.microsoft.com/office/word/2010/wordprocessingInk" xmlns:wne="http://schemas.microsoft.com/office/word/2006/wordml" xmlns:wps="http://schemas.microsoft.com/office/word/2010/wordprocessingShape" xmlns:a="http://schemas.openxmlformats.org/drawingml/2006/main" xmlns:pic="http://schemas.openxmlformats.org/drawingml/2006/picture" xmlns:a14="http://schemas.microsoft.com/office/drawing/2010/main" mc:Ignorable="w14 w15 w16se w16cid w16 w16cex wp14">
   <w:body>
     <w:p>
       <w:pPr>
         <w:shd w:val="clear" w:color="auto" w:fill="FFFFFF"/>
         <w:spacing w:before="100" w:beforeAutospacing="1" w:after="100" w:afterAutospacing="1" w:line="240" w:lineRule="auto"/>
         <w:rPr>
-          <w:rFonts w:ascii="Helvetica" w:eastAsia="Times New Roman" w:hAnsi="Helvetica" w:cs="Helvetica"/>
+          <w:rFonts w:ascii="Helvetica" w:hAnsi="Helvetica" w:eastAsia="Times New Roman" w:cs="Helvetica"/>
           <w:b/>
           <w:bCs/>
           <w:color w:val="2D3B45"/>
@@ -52,7 +52,7 @@
         <w:shd w:val="clear" w:color="auto" w:fill="FFFFFF"/>
         <w:spacing w:before="100" w:beforeAutospacing="1" w:after="100" w:afterAutospacing="1" w:line="240" w:lineRule="auto"/>
         <w:rPr>
-          <w:rFonts w:ascii="Helvetica" w:eastAsia="Times New Roman" w:hAnsi="Helvetica" w:cs="Helvetica"/>
+          <w:rFonts w:ascii="Helvetica" w:hAnsi="Helvetica" w:eastAsia="Times New Roman" w:cs="Helvetica"/>
           <w:color w:val="2D3B45"/>
           <w:sz w:val="24"/>
           <w:szCs w:val="24"/>
@@ -60,7 +60,7 @@
       </w:pPr>
       <w:r>
         <w:rPr>
-          <w:rFonts w:ascii="Helvetica" w:eastAsia="Times New Roman" w:hAnsi="Helvetica" w:cs="Helvetica"/>
+          <w:rFonts w:ascii="Helvetica" w:hAnsi="Helvetica" w:eastAsia="Times New Roman" w:cs="Helvetica"/>
           <w:b/>
           <w:bCs/>
           <w:color w:val="2D3B45"/>
@@ -71,7 +71,7 @@
       </w:r>
       <w:r>
         <w:rPr>
-          <w:rFonts w:ascii="Helvetica" w:eastAsia="Times New Roman" w:hAnsi="Helvetica" w:cs="Helvetica"/>
+          <w:rFonts w:ascii="Helvetica" w:hAnsi="Helvetica" w:eastAsia="Times New Roman" w:cs="Helvetica"/>
           <w:color w:val="2D3B45"/>
           <w:sz w:val="24"/>
           <w:szCs w:val="24"/>
@@ -84,7 +84,7 @@
         <w:shd w:val="clear" w:color="auto" w:fill="FFFFFF"/>
         <w:spacing w:before="100" w:beforeAutospacing="1" w:after="100" w:afterAutospacing="1" w:line="240" w:lineRule="auto"/>
         <w:rPr>
-          <w:rFonts w:ascii="Helvetica" w:eastAsia="Times New Roman" w:hAnsi="Helvetica" w:cs="Helvetica"/>
+          <w:rFonts w:ascii="Helvetica" w:hAnsi="Helvetica" w:eastAsia="Times New Roman" w:cs="Helvetica"/>
           <w:color w:val="2D3B45"/>
           <w:sz w:val="24"/>
           <w:szCs w:val="24"/>
@@ -92,7 +92,7 @@
       </w:pPr>
       <w:r>
         <w:rPr>
-          <w:rFonts w:ascii="Helvetica" w:eastAsia="Times New Roman" w:hAnsi="Helvetica" w:cs="Helvetica"/>
+          <w:rFonts w:ascii="Helvetica" w:hAnsi="Helvetica" w:eastAsia="Times New Roman" w:cs="Helvetica"/>
           <w:color w:val="2D3B45"/>
           <w:sz w:val="24"/>
           <w:szCs w:val="24"/>
@@ -101,7 +101,7 @@
       </w:r>
       <w:r>
         <w:rPr>
-          <w:rFonts w:ascii="inherit" w:eastAsia="Times New Roman" w:hAnsi="inherit" w:cs="Helvetica"/>
+          <w:rFonts w:ascii="inherit" w:hAnsi="inherit" w:eastAsia="Times New Roman" w:cs="Helvetica"/>
           <w:color w:val="2D3B45"/>
           <w:sz w:val="24"/>
           <w:szCs w:val="24"/>
@@ -114,7 +114,7 @@
         <w:shd w:val="clear" w:color="auto" w:fill="FFFFFF"/>
         <w:spacing w:after="0" w:line="240" w:lineRule="auto"/>
         <w:rPr>
-          <w:rFonts w:ascii="Helvetica" w:eastAsia="Times New Roman" w:hAnsi="Helvetica" w:cs="Helvetica"/>
+          <w:rFonts w:ascii="Helvetica" w:hAnsi="Helvetica" w:eastAsia="Times New Roman" w:cs="Helvetica"/>
           <w:color w:val="2D3B45"/>
           <w:sz w:val="24"/>
           <w:szCs w:val="24"/>
@@ -122,7 +122,7 @@
       </w:pPr>
       <w:r>
         <w:rPr>
-          <w:rFonts w:ascii="Helvetica" w:eastAsia="Times New Roman" w:hAnsi="Helvetica" w:cs="Helvetica"/>
+          <w:rFonts w:ascii="Helvetica" w:hAnsi="Helvetica" w:eastAsia="Times New Roman" w:cs="Helvetica"/>
           <w:color w:val="2D3B45"/>
           <w:sz w:val="24"/>
           <w:szCs w:val="24"/>
@@ -135,7 +135,7 @@
         <w:shd w:val="clear" w:color="auto" w:fill="FFFFFF"/>
         <w:spacing w:after="0" w:line="240" w:lineRule="auto"/>
         <w:rPr>
-          <w:rFonts w:ascii="Helvetica" w:eastAsia="Times New Roman" w:hAnsi="Helvetica" w:cs="Helvetica"/>
+          <w:rFonts w:ascii="Helvetica" w:hAnsi="Helvetica" w:eastAsia="Times New Roman" w:cs="Helvetica"/>
           <w:color w:val="FF0000"/>
           <w:sz w:val="24"/>
           <w:szCs w:val="24"/>
@@ -143,7 +143,7 @@
       </w:pPr>
       <w:r>
         <w:rPr>
-          <w:rFonts w:ascii="Helvetica" w:eastAsia="Times New Roman" w:hAnsi="Helvetica" w:cs="Helvetica"/>
+          <w:rFonts w:ascii="Helvetica" w:hAnsi="Helvetica" w:eastAsia="Times New Roman" w:cs="Helvetica"/>
           <w:color w:val="FF0000"/>
           <w:sz w:val="24"/>
           <w:szCs w:val="24"/>
@@ -156,7 +156,7 @@
         <w:shd w:val="clear" w:color="auto" w:fill="FFFFFF"/>
         <w:spacing w:after="0" w:line="240" w:lineRule="auto"/>
         <w:rPr>
-          <w:rFonts w:ascii="Helvetica" w:eastAsia="Times New Roman" w:hAnsi="Helvetica" w:cs="Helvetica"/>
+          <w:rFonts w:ascii="Helvetica" w:hAnsi="Helvetica" w:eastAsia="Times New Roman" w:cs="Helvetica"/>
           <w:color w:val="FF0000"/>
           <w:sz w:val="24"/>
           <w:szCs w:val="24"/>
@@ -164,7 +164,7 @@
       </w:pPr>
       <w:r>
         <w:rPr>
-          <w:rFonts w:ascii="Helvetica" w:eastAsia="Times New Roman" w:hAnsi="Helvetica" w:cs="Helvetica"/>
+          <w:rFonts w:ascii="Helvetica" w:hAnsi="Helvetica" w:eastAsia="Times New Roman" w:cs="Helvetica"/>
           <w:color w:val="FF0000"/>
           <w:sz w:val="24"/>
           <w:szCs w:val="24"/>
@@ -174,10 +174,32 @@
     </w:p>
     <w:p>
       <w:pPr>
+        <w:pStyle w:val="Normal"/>
+        <w:shd w:val="clear" w:color="auto" w:fill="FFFFFF" w:themeFill="background1"/>
+        <w:spacing w:after="0" w:line="240" w:lineRule="auto"/>
+        <w:rPr>
+          <w:rFonts w:ascii="Helvetica" w:hAnsi="Helvetica" w:eastAsia="Times New Roman" w:cs="Helvetica"/>
+          <w:color w:val="FF0000"/>
+          <w:sz w:val="24"/>
+          <w:szCs w:val="24"/>
+        </w:rPr>
+      </w:pPr>
+      <w:r>
+        <w:rPr>
+          <w:rFonts w:ascii="Helvetica" w:hAnsi="Helvetica" w:eastAsia="Times New Roman" w:cs="Helvetica"/>
+          <w:color w:val="FF0000"/>
+          <w:sz w:val="24"/>
+          <w:szCs w:val="24"/>
+        </w:rPr>
+        <w:t>Thomas Bakken</w:t>
+      </w:r>
+    </w:p>
+    <w:p>
+      <w:pPr>
         <w:shd w:val="clear" w:color="auto" w:fill="FFFFFF"/>
         <w:spacing w:before="100" w:beforeAutospacing="1" w:after="100" w:afterAutospacing="1" w:line="240" w:lineRule="auto"/>
         <w:rPr>
-          <w:rFonts w:ascii="Helvetica" w:eastAsia="Times New Roman" w:hAnsi="Helvetica" w:cs="Helvetica"/>
+          <w:rFonts w:ascii="Helvetica" w:hAnsi="Helvetica" w:eastAsia="Times New Roman" w:cs="Helvetica"/>
           <w:color w:val="000000"/>
           <w:sz w:val="24"/>
           <w:szCs w:val="24"/>
@@ -185,8 +207,8 @@
       </w:pPr>
       <w:r>
         <w:rPr>
-          <w:rFonts w:ascii="Helvetica" w:eastAsia="Times New Roman" w:hAnsi="Helvetica" w:cs="Helvetica"/>
-          <w:color w:val="000000"/>
+          <w:rFonts w:ascii="Helvetica" w:hAnsi="Helvetica" w:eastAsia="Times New Roman" w:cs="Helvetica"/>
+          <w:color w:val="000000" w:themeColor="text1" w:themeTint="FF" w:themeShade="FF"/>
           <w:sz w:val="24"/>
           <w:szCs w:val="24"/>
         </w:rPr>
@@ -195,44 +217,67 @@
     </w:p>
     <w:p>
       <w:pPr>
-        <w:shd w:val="clear" w:color="auto" w:fill="FFFFFF"/>
-        <w:spacing w:before="100" w:beforeAutospacing="1" w:after="100" w:afterAutospacing="1" w:line="240" w:lineRule="auto"/>
-      </w:pPr>
-      <w:hyperlink r:id="rId5" w:history="1">
-        <w:proofErr w:type="spellStart"/>
+        <w:pStyle w:val="Normal"/>
+        <w:shd w:val="clear" w:color="auto" w:fill="FFFFFF" w:themeFill="background1"/>
+        <w:spacing w:beforeAutospacing="on" w:afterAutospacing="on" w:line="240" w:lineRule="auto"/>
+      </w:pPr>
+      <w:hyperlink r:id="Raa3678ef077b436c">
         <w:r>
           <w:rPr>
             <w:rStyle w:val="Hyperlink"/>
           </w:rPr>
-          <w:t>xiaomeiX</w:t>
+          <w:t>https://github.com/xiaomeiX/TW1-visualization</w:t>
         </w:r>
-        <w:proofErr w:type="spellEnd"/>
+      </w:hyperlink>
+      <w:r>
+        <w:rPr/>
+        <w:t xml:space="preserve"> </w:t>
+      </w:r>
+    </w:p>
+    <w:p>
+      <w:pPr>
+        <w:pStyle w:val="Normal"/>
+        <w:shd w:val="clear" w:color="auto" w:fill="FFFFFF" w:themeFill="background1"/>
+        <w:spacing w:beforeAutospacing="on" w:afterAutospacing="on" w:line="240" w:lineRule="auto"/>
+      </w:pPr>
+      <w:hyperlink r:id="R20f1802563f34e07">
         <w:r>
           <w:rPr>
             <w:rStyle w:val="Hyperlink"/>
           </w:rPr>
-          <w:t>/TW</w:t>
+          <w:t>https://github.com/lhaoSeattleu/TW1-visualization</w:t>
         </w:r>
+      </w:hyperlink>
+      <w:r>
+        <w:rPr/>
+        <w:t xml:space="preserve"> </w:t>
+      </w:r>
+    </w:p>
+    <w:p>
+      <w:pPr>
+        <w:pStyle w:val="Normal"/>
+        <w:shd w:val="clear" w:color="auto" w:fill="FFFFFF" w:themeFill="background1"/>
+        <w:spacing w:beforeAutospacing="on" w:afterAutospacing="on" w:line="240" w:lineRule="auto"/>
+      </w:pPr>
+      <w:hyperlink r:id="Rab925e8fd3fe4063">
         <w:r>
           <w:rPr>
             <w:rStyle w:val="Hyperlink"/>
           </w:rPr>
-          <w:t>1</w:t>
-        </w:r>
-        <w:r>
-          <w:rPr>
-            <w:rStyle w:val="Hyperlink"/>
-          </w:rPr>
-          <w:t>-visualization (github.com)</w:t>
+          <w:t>https://github.com/thomasbakken-su/CPSC5310_TW1</w:t>
         </w:r>
       </w:hyperlink>
+      <w:r>
+        <w:rPr/>
+        <w:t xml:space="preserve"> </w:t>
+      </w:r>
     </w:p>
     <w:p>
       <w:pPr>
         <w:shd w:val="clear" w:color="auto" w:fill="FFFFFF"/>
         <w:spacing w:before="100" w:beforeAutospacing="1" w:after="100" w:afterAutospacing="1" w:line="240" w:lineRule="auto"/>
         <w:rPr>
-          <w:rFonts w:ascii="Helvetica" w:eastAsia="Times New Roman" w:hAnsi="Helvetica" w:cs="Helvetica"/>
+          <w:rFonts w:ascii="Helvetica" w:hAnsi="Helvetica" w:eastAsia="Times New Roman" w:cs="Helvetica"/>
           <w:color w:val="2D3B45"/>
           <w:sz w:val="24"/>
           <w:szCs w:val="24"/>
@@ -241,63 +286,54 @@
     </w:p>
     <w:p>
       <w:pPr>
-        <w:shd w:val="clear" w:color="auto" w:fill="FFFFFF"/>
-        <w:spacing w:before="100" w:beforeAutospacing="1" w:after="100" w:afterAutospacing="1" w:line="240" w:lineRule="auto"/>
-        <w:rPr>
-          <w:rFonts w:ascii="Helvetica" w:eastAsia="Times New Roman" w:hAnsi="Helvetica" w:cs="Helvetica"/>
+        <w:shd w:val="clear" w:color="auto" w:fill="FFFFFF" w:themeFill="background1"/>
+        <w:spacing w:before="100" w:beforeAutospacing="on" w:after="100" w:afterAutospacing="on" w:line="240" w:lineRule="auto"/>
+        <w:rPr>
+          <w:rFonts w:ascii="Calibri" w:hAnsi="Calibri" w:eastAsia="Calibri" w:cs="Calibri" w:asciiTheme="minorAscii" w:hAnsiTheme="minorAscii" w:eastAsiaTheme="minorAscii" w:cstheme="minorAscii"/>
           <w:color w:val="2D3B45"/>
-          <w:sz w:val="24"/>
-          <w:szCs w:val="24"/>
-        </w:rPr>
-      </w:pPr>
-      <w:r>
-        <w:rPr>
-          <w:rFonts w:ascii="Helvetica" w:eastAsia="Times New Roman" w:hAnsi="Helvetica" w:cs="Helvetica"/>
+          <w:sz w:val="22"/>
+          <w:szCs w:val="22"/>
+        </w:rPr>
+      </w:pPr>
+      <w:r>
+        <w:rPr>
+          <w:rFonts w:ascii="Calibri" w:hAnsi="Calibri" w:eastAsia="Calibri" w:cs="Calibri" w:asciiTheme="minorAscii" w:hAnsiTheme="minorAscii" w:eastAsiaTheme="minorAscii" w:cstheme="minorAscii"/>
           <w:color w:val="2D3B45"/>
-          <w:sz w:val="24"/>
-          <w:szCs w:val="24"/>
-        </w:rPr>
-        <w:t>A summary of what you learned from the teamwork assignment. </w:t>
-      </w:r>
-    </w:p>
-    <w:p>
-      <w:pPr>
-        <w:shd w:val="clear" w:color="auto" w:fill="FFFFFF"/>
+          <w:sz w:val="22"/>
+          <w:szCs w:val="22"/>
+        </w:rPr>
+        <w:t>A summary of what you learned from the teamwork assignment:</w:t>
+      </w:r>
+    </w:p>
+    <w:p>
+      <w:pPr>
+        <w:shd w:val="clear" w:color="auto" w:fill="FFFFFF" w:themeFill="background1"/>
         <w:spacing w:after="0" w:line="240" w:lineRule="auto"/>
         <w:rPr>
-          <w:rFonts w:ascii="Helvetica" w:eastAsia="Times New Roman" w:hAnsi="Helvetica" w:cs="Helvetica"/>
+          <w:rFonts w:ascii="Calibri" w:hAnsi="Calibri" w:eastAsia="Calibri" w:cs="Calibri" w:asciiTheme="minorAscii" w:hAnsiTheme="minorAscii" w:eastAsiaTheme="minorAscii" w:cstheme="minorAscii"/>
+          <w:color w:val="000000" w:themeColor="text1" w:themeTint="FF" w:themeShade="FF"/>
+          <w:sz w:val="22"/>
+          <w:szCs w:val="22"/>
+        </w:rPr>
+      </w:pPr>
+    </w:p>
+    <w:p w14:noSpellErr="1">
+      <w:pPr>
+        <w:shd w:val="clear" w:color="auto" w:fill="FFFFFF" w:themeFill="background1"/>
+        <w:spacing w:after="0" w:line="240" w:lineRule="auto"/>
+        <w:rPr>
+          <w:rFonts w:ascii="Calibri" w:hAnsi="Calibri" w:eastAsia="Calibri" w:cs="Calibri" w:asciiTheme="minorAscii" w:hAnsiTheme="minorAscii" w:eastAsiaTheme="minorAscii" w:cstheme="minorAscii"/>
           <w:color w:val="000000"/>
-          <w:sz w:val="21"/>
-          <w:szCs w:val="21"/>
-        </w:rPr>
-      </w:pPr>
-      <w:r>
-        <w:rPr>
-          <w:rFonts w:ascii="Helvetica" w:eastAsia="Times New Roman" w:hAnsi="Helvetica" w:cs="Helvetica"/>
-          <w:color w:val="000000"/>
-          <w:sz w:val="21"/>
-          <w:szCs w:val="21"/>
-        </w:rPr>
-        <w:t xml:space="preserve">We first collect the data and observe the dataset. </w:t>
-      </w:r>
-    </w:p>
-    <w:p>
-      <w:pPr>
-        <w:shd w:val="clear" w:color="auto" w:fill="FFFFFF"/>
-        <w:spacing w:after="0" w:line="240" w:lineRule="auto"/>
-        <w:rPr>
-          <w:rFonts w:ascii="Helvetica" w:eastAsia="Times New Roman" w:hAnsi="Helvetica" w:cs="Helvetica"/>
-          <w:color w:val="000000"/>
-          <w:sz w:val="21"/>
-          <w:szCs w:val="21"/>
-        </w:rPr>
-      </w:pPr>
-      <w:r>
-        <w:rPr>
-          <w:rFonts w:ascii="Helvetica" w:eastAsia="Times New Roman" w:hAnsi="Helvetica" w:cs="Helvetica"/>
-          <w:color w:val="000000"/>
-          <w:sz w:val="21"/>
-          <w:szCs w:val="21"/>
+          <w:sz w:val="22"/>
+          <w:szCs w:val="22"/>
+        </w:rPr>
+      </w:pPr>
+      <w:r>
+        <w:rPr>
+          <w:rFonts w:ascii="Calibri" w:hAnsi="Calibri" w:eastAsia="Calibri" w:cs="Calibri" w:asciiTheme="minorAscii" w:hAnsiTheme="minorAscii" w:eastAsiaTheme="minorAscii" w:cstheme="minorAscii"/>
+          <w:color w:val="000000" w:themeColor="text1" w:themeTint="FF" w:themeShade="FF"/>
+          <w:sz w:val="22"/>
+          <w:szCs w:val="22"/>
         </w:rPr>
         <w:t>What are the features?</w:t>
       </w:r>
@@ -308,145 +344,143 @@
           <w:ilvl w:val="0"/>
           <w:numId w:val="4"/>
         </w:numPr>
-        <w:shd w:val="clear" w:color="auto" w:fill="FFFFFF"/>
-        <w:spacing w:before="100" w:beforeAutospacing="1" w:after="100" w:afterAutospacing="1" w:line="240" w:lineRule="auto"/>
-        <w:rPr>
-          <w:rFonts w:ascii="Helvetica" w:eastAsia="Times New Roman" w:hAnsi="Helvetica" w:cs="Helvetica"/>
+        <w:shd w:val="clear" w:color="auto" w:fill="FFFFFF" w:themeFill="background1"/>
+        <w:spacing w:before="100" w:beforeAutospacing="on" w:after="100" w:afterAutospacing="on" w:line="240" w:lineRule="auto"/>
+        <w:rPr>
+          <w:rFonts w:ascii="Calibri" w:hAnsi="Calibri" w:eastAsia="Calibri" w:cs="Calibri" w:asciiTheme="minorAscii" w:hAnsiTheme="minorAscii" w:eastAsiaTheme="minorAscii" w:cstheme="minorAscii"/>
           <w:color w:val="000000"/>
-          <w:sz w:val="21"/>
-          <w:szCs w:val="21"/>
-        </w:rPr>
-      </w:pPr>
-      <w:r>
-        <w:rPr>
-          <w:rFonts w:ascii="Helvetica" w:eastAsia="Times New Roman" w:hAnsi="Helvetica" w:cs="Helvetica"/>
-          <w:b/>
-          <w:bCs/>
-          <w:color w:val="000000"/>
-          <w:sz w:val="21"/>
-          <w:szCs w:val="21"/>
+          <w:sz w:val="22"/>
+          <w:szCs w:val="22"/>
+        </w:rPr>
+      </w:pPr>
+      <w:r>
+        <w:rPr>
+          <w:rFonts w:ascii="Calibri" w:hAnsi="Calibri" w:eastAsia="Calibri" w:cs="Calibri" w:asciiTheme="minorAscii" w:hAnsiTheme="minorAscii" w:eastAsiaTheme="minorAscii" w:cstheme="minorAscii"/>
+          <w:b w:val="1"/>
+          <w:bCs w:val="1"/>
+          <w:color w:val="000000" w:themeColor="text1" w:themeTint="FF" w:themeShade="FF"/>
+          <w:sz w:val="22"/>
+          <w:szCs w:val="22"/>
         </w:rPr>
         <w:t>TV:</w:t>
       </w:r>
       <w:r>
         <w:rPr>
-          <w:rFonts w:ascii="Helvetica" w:eastAsia="Times New Roman" w:hAnsi="Helvetica" w:cs="Helvetica"/>
-          <w:color w:val="000000"/>
-          <w:sz w:val="21"/>
-          <w:szCs w:val="21"/>
+          <w:rFonts w:ascii="Calibri" w:hAnsi="Calibri" w:eastAsia="Calibri" w:cs="Calibri" w:asciiTheme="minorAscii" w:hAnsiTheme="minorAscii" w:eastAsiaTheme="minorAscii" w:cstheme="minorAscii"/>
+          <w:color w:val="000000" w:themeColor="text1" w:themeTint="FF" w:themeShade="FF"/>
+          <w:sz w:val="22"/>
+          <w:szCs w:val="22"/>
         </w:rPr>
         <w:t xml:space="preserve"> advertising dollars spent on TV for a single product </w:t>
       </w:r>
-      <w:proofErr w:type="gramStart"/>
-      <w:r>
-        <w:rPr>
-          <w:rFonts w:ascii="Helvetica" w:eastAsia="Times New Roman" w:hAnsi="Helvetica" w:cs="Helvetica"/>
-          <w:color w:val="000000"/>
-          <w:sz w:val="21"/>
-          <w:szCs w:val="21"/>
+      <w:r>
+        <w:rPr>
+          <w:rFonts w:ascii="Calibri" w:hAnsi="Calibri" w:eastAsia="Calibri" w:cs="Calibri" w:asciiTheme="minorAscii" w:hAnsiTheme="minorAscii" w:eastAsiaTheme="minorAscii" w:cstheme="minorAscii"/>
+          <w:color w:val="000000" w:themeColor="text1" w:themeTint="FF" w:themeShade="FF"/>
+          <w:sz w:val="22"/>
+          <w:szCs w:val="22"/>
         </w:rPr>
         <w:t>in a given</w:t>
       </w:r>
-      <w:proofErr w:type="gramEnd"/>
-      <w:r>
-        <w:rPr>
-          <w:rFonts w:ascii="Helvetica" w:eastAsia="Times New Roman" w:hAnsi="Helvetica" w:cs="Helvetica"/>
-          <w:color w:val="000000"/>
-          <w:sz w:val="21"/>
-          <w:szCs w:val="21"/>
+      <w:r>
+        <w:rPr>
+          <w:rFonts w:ascii="Calibri" w:hAnsi="Calibri" w:eastAsia="Calibri" w:cs="Calibri" w:asciiTheme="minorAscii" w:hAnsiTheme="minorAscii" w:eastAsiaTheme="minorAscii" w:cstheme="minorAscii"/>
+          <w:color w:val="000000" w:themeColor="text1" w:themeTint="FF" w:themeShade="FF"/>
+          <w:sz w:val="22"/>
+          <w:szCs w:val="22"/>
         </w:rPr>
         <w:t xml:space="preserve"> market (in thousands of dollars)</w:t>
       </w:r>
     </w:p>
-    <w:p>
+    <w:p w14:noSpellErr="1">
       <w:pPr>
         <w:numPr>
           <w:ilvl w:val="0"/>
           <w:numId w:val="4"/>
         </w:numPr>
-        <w:shd w:val="clear" w:color="auto" w:fill="FFFFFF"/>
-        <w:spacing w:before="100" w:beforeAutospacing="1" w:after="100" w:afterAutospacing="1" w:line="240" w:lineRule="auto"/>
-        <w:rPr>
-          <w:rFonts w:ascii="Helvetica" w:eastAsia="Times New Roman" w:hAnsi="Helvetica" w:cs="Helvetica"/>
+        <w:shd w:val="clear" w:color="auto" w:fill="FFFFFF" w:themeFill="background1"/>
+        <w:spacing w:before="100" w:beforeAutospacing="on" w:after="100" w:afterAutospacing="on" w:line="240" w:lineRule="auto"/>
+        <w:rPr>
+          <w:rFonts w:ascii="Calibri" w:hAnsi="Calibri" w:eastAsia="Calibri" w:cs="Calibri" w:asciiTheme="minorAscii" w:hAnsiTheme="minorAscii" w:eastAsiaTheme="minorAscii" w:cstheme="minorAscii"/>
           <w:color w:val="000000"/>
-          <w:sz w:val="21"/>
-          <w:szCs w:val="21"/>
-        </w:rPr>
-      </w:pPr>
-      <w:r>
-        <w:rPr>
-          <w:rFonts w:ascii="Helvetica" w:eastAsia="Times New Roman" w:hAnsi="Helvetica" w:cs="Helvetica"/>
-          <w:b/>
-          <w:bCs/>
-          <w:color w:val="000000"/>
-          <w:sz w:val="21"/>
-          <w:szCs w:val="21"/>
+          <w:sz w:val="22"/>
+          <w:szCs w:val="22"/>
+        </w:rPr>
+      </w:pPr>
+      <w:r>
+        <w:rPr>
+          <w:rFonts w:ascii="Calibri" w:hAnsi="Calibri" w:eastAsia="Calibri" w:cs="Calibri" w:asciiTheme="minorAscii" w:hAnsiTheme="minorAscii" w:eastAsiaTheme="minorAscii" w:cstheme="minorAscii"/>
+          <w:b w:val="1"/>
+          <w:bCs w:val="1"/>
+          <w:color w:val="000000" w:themeColor="text1" w:themeTint="FF" w:themeShade="FF"/>
+          <w:sz w:val="22"/>
+          <w:szCs w:val="22"/>
         </w:rPr>
         <w:t>Radio:</w:t>
       </w:r>
       <w:r>
         <w:rPr>
-          <w:rFonts w:ascii="Helvetica" w:eastAsia="Times New Roman" w:hAnsi="Helvetica" w:cs="Helvetica"/>
-          <w:color w:val="000000"/>
-          <w:sz w:val="21"/>
-          <w:szCs w:val="21"/>
+          <w:rFonts w:ascii="Calibri" w:hAnsi="Calibri" w:eastAsia="Calibri" w:cs="Calibri" w:asciiTheme="minorAscii" w:hAnsiTheme="minorAscii" w:eastAsiaTheme="minorAscii" w:cstheme="minorAscii"/>
+          <w:color w:val="000000" w:themeColor="text1" w:themeTint="FF" w:themeShade="FF"/>
+          <w:sz w:val="22"/>
+          <w:szCs w:val="22"/>
         </w:rPr>
         <w:t> advertising dollars spent on Radio</w:t>
       </w:r>
     </w:p>
-    <w:p>
+    <w:p w14:noSpellErr="1">
       <w:pPr>
         <w:numPr>
           <w:ilvl w:val="0"/>
           <w:numId w:val="4"/>
         </w:numPr>
-        <w:shd w:val="clear" w:color="auto" w:fill="FFFFFF"/>
-        <w:spacing w:before="100" w:beforeAutospacing="1" w:after="100" w:afterAutospacing="1" w:line="240" w:lineRule="auto"/>
-        <w:rPr>
-          <w:rFonts w:ascii="Helvetica" w:eastAsia="Times New Roman" w:hAnsi="Helvetica" w:cs="Helvetica"/>
+        <w:shd w:val="clear" w:color="auto" w:fill="FFFFFF" w:themeFill="background1"/>
+        <w:spacing w:before="100" w:beforeAutospacing="on" w:after="100" w:afterAutospacing="on" w:line="240" w:lineRule="auto"/>
+        <w:rPr>
+          <w:rFonts w:ascii="Calibri" w:hAnsi="Calibri" w:eastAsia="Calibri" w:cs="Calibri" w:asciiTheme="minorAscii" w:hAnsiTheme="minorAscii" w:eastAsiaTheme="minorAscii" w:cstheme="minorAscii"/>
           <w:color w:val="000000"/>
-          <w:sz w:val="21"/>
-          <w:szCs w:val="21"/>
-        </w:rPr>
-      </w:pPr>
-      <w:r>
-        <w:rPr>
-          <w:rFonts w:ascii="Helvetica" w:eastAsia="Times New Roman" w:hAnsi="Helvetica" w:cs="Helvetica"/>
-          <w:b/>
-          <w:bCs/>
+          <w:sz w:val="22"/>
+          <w:szCs w:val="22"/>
+        </w:rPr>
+      </w:pPr>
+      <w:r>
+        <w:rPr>
+          <w:rFonts w:ascii="Calibri" w:hAnsi="Calibri" w:eastAsia="Calibri" w:cs="Calibri" w:asciiTheme="minorAscii" w:hAnsiTheme="minorAscii" w:eastAsiaTheme="minorAscii" w:cstheme="minorAscii"/>
+          <w:b w:val="1"/>
+          <w:bCs w:val="1"/>
+          <w:color w:val="000000" w:themeColor="text1" w:themeTint="FF" w:themeShade="FF"/>
+          <w:sz w:val="22"/>
+          <w:szCs w:val="22"/>
+        </w:rPr>
+        <w:t>Newspaper:</w:t>
+      </w:r>
+      <w:r>
+        <w:rPr>
+          <w:rFonts w:ascii="Calibri" w:hAnsi="Calibri" w:eastAsia="Calibri" w:cs="Calibri" w:asciiTheme="minorAscii" w:hAnsiTheme="minorAscii" w:eastAsiaTheme="minorAscii" w:cstheme="minorAscii"/>
+          <w:color w:val="000000" w:themeColor="text1" w:themeTint="FF" w:themeShade="FF"/>
+          <w:sz w:val="22"/>
+          <w:szCs w:val="22"/>
+        </w:rPr>
+        <w:t> advertising dollars spent on Newspaper</w:t>
+      </w:r>
+    </w:p>
+    <w:p w14:noSpellErr="1">
+      <w:pPr>
+        <w:shd w:val="clear" w:color="auto" w:fill="FFFFFF" w:themeFill="background1"/>
+        <w:spacing w:before="240" w:after="0" w:line="240" w:lineRule="auto"/>
+        <w:rPr>
+          <w:rFonts w:ascii="Calibri" w:hAnsi="Calibri" w:eastAsia="Calibri" w:cs="Calibri" w:asciiTheme="minorAscii" w:hAnsiTheme="minorAscii" w:eastAsiaTheme="minorAscii" w:cstheme="minorAscii"/>
           <w:color w:val="000000"/>
-          <w:sz w:val="21"/>
-          <w:szCs w:val="21"/>
-        </w:rPr>
-        <w:t>Newspaper:</w:t>
-      </w:r>
-      <w:r>
-        <w:rPr>
-          <w:rFonts w:ascii="Helvetica" w:eastAsia="Times New Roman" w:hAnsi="Helvetica" w:cs="Helvetica"/>
-          <w:color w:val="000000"/>
-          <w:sz w:val="21"/>
-          <w:szCs w:val="21"/>
-        </w:rPr>
-        <w:t> advertising dollars spent on Newspaper</w:t>
-      </w:r>
-    </w:p>
-    <w:p>
-      <w:pPr>
-        <w:shd w:val="clear" w:color="auto" w:fill="FFFFFF"/>
-        <w:spacing w:before="240" w:after="0" w:line="240" w:lineRule="auto"/>
-        <w:rPr>
-          <w:rFonts w:ascii="Helvetica" w:eastAsia="Times New Roman" w:hAnsi="Helvetica" w:cs="Helvetica"/>
-          <w:color w:val="000000"/>
-          <w:sz w:val="21"/>
-          <w:szCs w:val="21"/>
-        </w:rPr>
-      </w:pPr>
-      <w:r>
-        <w:rPr>
-          <w:rFonts w:ascii="Helvetica" w:eastAsia="Times New Roman" w:hAnsi="Helvetica" w:cs="Helvetica"/>
-          <w:color w:val="000000"/>
-          <w:sz w:val="21"/>
-          <w:szCs w:val="21"/>
+          <w:sz w:val="22"/>
+          <w:szCs w:val="22"/>
+        </w:rPr>
+      </w:pPr>
+      <w:r>
+        <w:rPr>
+          <w:rFonts w:ascii="Calibri" w:hAnsi="Calibri" w:eastAsia="Calibri" w:cs="Calibri" w:asciiTheme="minorAscii" w:hAnsiTheme="minorAscii" w:eastAsiaTheme="minorAscii" w:cstheme="minorAscii"/>
+          <w:color w:val="000000" w:themeColor="text1" w:themeTint="FF" w:themeShade="FF"/>
+          <w:sz w:val="22"/>
+          <w:szCs w:val="22"/>
         </w:rPr>
         <w:t>What is the response?</w:t>
       </w:r>
@@ -457,73 +491,71 @@
           <w:ilvl w:val="0"/>
           <w:numId w:val="5"/>
         </w:numPr>
-        <w:shd w:val="clear" w:color="auto" w:fill="FFFFFF"/>
-        <w:spacing w:before="100" w:beforeAutospacing="1" w:after="100" w:afterAutospacing="1" w:line="240" w:lineRule="auto"/>
-        <w:rPr>
-          <w:rFonts w:ascii="Helvetica" w:eastAsia="Times New Roman" w:hAnsi="Helvetica" w:cs="Helvetica"/>
+        <w:shd w:val="clear" w:color="auto" w:fill="FFFFFF" w:themeFill="background1"/>
+        <w:spacing w:before="100" w:beforeAutospacing="on" w:after="100" w:afterAutospacing="on" w:line="240" w:lineRule="auto"/>
+        <w:rPr>
+          <w:rFonts w:ascii="Calibri" w:hAnsi="Calibri" w:eastAsia="Calibri" w:cs="Calibri" w:asciiTheme="minorAscii" w:hAnsiTheme="minorAscii" w:eastAsiaTheme="minorAscii" w:cstheme="minorAscii"/>
           <w:color w:val="000000"/>
-          <w:sz w:val="21"/>
-          <w:szCs w:val="21"/>
-        </w:rPr>
-      </w:pPr>
-      <w:r>
-        <w:rPr>
-          <w:rFonts w:ascii="Helvetica" w:eastAsia="Times New Roman" w:hAnsi="Helvetica" w:cs="Helvetica"/>
-          <w:b/>
-          <w:bCs/>
+          <w:sz w:val="22"/>
+          <w:szCs w:val="22"/>
+        </w:rPr>
+      </w:pPr>
+      <w:r>
+        <w:rPr>
+          <w:rFonts w:ascii="Calibri" w:hAnsi="Calibri" w:eastAsia="Calibri" w:cs="Calibri" w:asciiTheme="minorAscii" w:hAnsiTheme="minorAscii" w:eastAsiaTheme="minorAscii" w:cstheme="minorAscii"/>
+          <w:b w:val="1"/>
+          <w:bCs w:val="1"/>
+          <w:color w:val="000000" w:themeColor="text1" w:themeTint="FF" w:themeShade="FF"/>
+          <w:sz w:val="22"/>
+          <w:szCs w:val="22"/>
+        </w:rPr>
+        <w:t>Sales:</w:t>
+      </w:r>
+      <w:r>
+        <w:rPr>
+          <w:rFonts w:ascii="Calibri" w:hAnsi="Calibri" w:eastAsia="Calibri" w:cs="Calibri" w:asciiTheme="minorAscii" w:hAnsiTheme="minorAscii" w:eastAsiaTheme="minorAscii" w:cstheme="minorAscii"/>
+          <w:color w:val="000000" w:themeColor="text1" w:themeTint="FF" w:themeShade="FF"/>
+          <w:sz w:val="22"/>
+          <w:szCs w:val="22"/>
+        </w:rPr>
+        <w:t xml:space="preserve"> sales of a single product </w:t>
+      </w:r>
+      <w:r>
+        <w:rPr>
+          <w:rFonts w:ascii="Calibri" w:hAnsi="Calibri" w:eastAsia="Calibri" w:cs="Calibri" w:asciiTheme="minorAscii" w:hAnsiTheme="minorAscii" w:eastAsiaTheme="minorAscii" w:cstheme="minorAscii"/>
+          <w:color w:val="000000" w:themeColor="text1" w:themeTint="FF" w:themeShade="FF"/>
+          <w:sz w:val="22"/>
+          <w:szCs w:val="22"/>
+        </w:rPr>
+        <w:t>in a given</w:t>
+      </w:r>
+      <w:r>
+        <w:rPr>
+          <w:rFonts w:ascii="Calibri" w:hAnsi="Calibri" w:eastAsia="Calibri" w:cs="Calibri" w:asciiTheme="minorAscii" w:hAnsiTheme="minorAscii" w:eastAsiaTheme="minorAscii" w:cstheme="minorAscii"/>
+          <w:color w:val="000000" w:themeColor="text1" w:themeTint="FF" w:themeShade="FF"/>
+          <w:sz w:val="22"/>
+          <w:szCs w:val="22"/>
+        </w:rPr>
+        <w:t xml:space="preserve"> market (in thousands of items)</w:t>
+      </w:r>
+    </w:p>
+    <w:p w14:noSpellErr="1">
+      <w:pPr>
+        <w:shd w:val="clear" w:color="auto" w:fill="FFFFFF" w:themeFill="background1"/>
+        <w:spacing w:before="240" w:after="0" w:line="240" w:lineRule="auto"/>
+        <w:rPr>
+          <w:rFonts w:ascii="Calibri" w:hAnsi="Calibri" w:eastAsia="Calibri" w:cs="Calibri" w:asciiTheme="minorAscii" w:hAnsiTheme="minorAscii" w:eastAsiaTheme="minorAscii" w:cstheme="minorAscii"/>
           <w:color w:val="000000"/>
-          <w:sz w:val="21"/>
-          <w:szCs w:val="21"/>
-        </w:rPr>
-        <w:t>Sales:</w:t>
-      </w:r>
-      <w:r>
-        <w:rPr>
-          <w:rFonts w:ascii="Helvetica" w:eastAsia="Times New Roman" w:hAnsi="Helvetica" w:cs="Helvetica"/>
-          <w:color w:val="000000"/>
-          <w:sz w:val="21"/>
-          <w:szCs w:val="21"/>
-        </w:rPr>
-        <w:t xml:space="preserve"> sales of a single product </w:t>
-      </w:r>
-      <w:proofErr w:type="gramStart"/>
-      <w:r>
-        <w:rPr>
-          <w:rFonts w:ascii="Helvetica" w:eastAsia="Times New Roman" w:hAnsi="Helvetica" w:cs="Helvetica"/>
-          <w:color w:val="000000"/>
-          <w:sz w:val="21"/>
-          <w:szCs w:val="21"/>
-        </w:rPr>
-        <w:t>in a given</w:t>
-      </w:r>
-      <w:proofErr w:type="gramEnd"/>
-      <w:r>
-        <w:rPr>
-          <w:rFonts w:ascii="Helvetica" w:eastAsia="Times New Roman" w:hAnsi="Helvetica" w:cs="Helvetica"/>
-          <w:color w:val="000000"/>
-          <w:sz w:val="21"/>
-          <w:szCs w:val="21"/>
-        </w:rPr>
-        <w:t xml:space="preserve"> market (in thousands of items)</w:t>
-      </w:r>
-    </w:p>
-    <w:p>
-      <w:pPr>
-        <w:shd w:val="clear" w:color="auto" w:fill="FFFFFF"/>
-        <w:spacing w:before="240" w:after="0" w:line="240" w:lineRule="auto"/>
-        <w:rPr>
-          <w:rFonts w:ascii="Helvetica" w:eastAsia="Times New Roman" w:hAnsi="Helvetica" w:cs="Helvetica"/>
-          <w:color w:val="000000"/>
-          <w:sz w:val="21"/>
-          <w:szCs w:val="21"/>
-        </w:rPr>
-      </w:pPr>
-      <w:r>
-        <w:rPr>
-          <w:rFonts w:ascii="Helvetica" w:eastAsia="Times New Roman" w:hAnsi="Helvetica" w:cs="Helvetica"/>
-          <w:color w:val="000000"/>
-          <w:sz w:val="21"/>
-          <w:szCs w:val="21"/>
+          <w:sz w:val="22"/>
+          <w:szCs w:val="22"/>
+        </w:rPr>
+      </w:pPr>
+      <w:r>
+        <w:rPr>
+          <w:rFonts w:ascii="Calibri" w:hAnsi="Calibri" w:eastAsia="Calibri" w:cs="Calibri" w:asciiTheme="minorAscii" w:hAnsiTheme="minorAscii" w:eastAsiaTheme="minorAscii" w:cstheme="minorAscii"/>
+          <w:color w:val="000000" w:themeColor="text1" w:themeTint="FF" w:themeShade="FF"/>
+          <w:sz w:val="22"/>
+          <w:szCs w:val="22"/>
         </w:rPr>
         <w:t>What else do we know?</w:t>
       </w:r>
@@ -534,158 +566,172 @@
           <w:ilvl w:val="0"/>
           <w:numId w:val="6"/>
         </w:numPr>
-        <w:shd w:val="clear" w:color="auto" w:fill="FFFFFF"/>
-        <w:spacing w:before="100" w:beforeAutospacing="1" w:after="100" w:afterAutospacing="1" w:line="240" w:lineRule="auto"/>
-        <w:rPr>
-          <w:rFonts w:ascii="Helvetica" w:eastAsia="Times New Roman" w:hAnsi="Helvetica" w:cs="Helvetica"/>
+        <w:shd w:val="clear" w:color="auto" w:fill="FFFFFF" w:themeFill="background1"/>
+        <w:spacing w:before="100" w:beforeAutospacing="on" w:after="100" w:afterAutospacing="on" w:line="240" w:lineRule="auto"/>
+        <w:rPr>
+          <w:rFonts w:ascii="Calibri" w:hAnsi="Calibri" w:eastAsia="Calibri" w:cs="Calibri" w:asciiTheme="minorAscii" w:hAnsiTheme="minorAscii" w:eastAsiaTheme="minorAscii" w:cstheme="minorAscii"/>
           <w:color w:val="000000"/>
-          <w:sz w:val="21"/>
-          <w:szCs w:val="21"/>
-        </w:rPr>
-      </w:pPr>
-      <w:r>
-        <w:rPr>
-          <w:rFonts w:ascii="Helvetica" w:eastAsia="Times New Roman" w:hAnsi="Helvetica" w:cs="Helvetica"/>
-          <w:color w:val="000000"/>
-          <w:sz w:val="21"/>
-          <w:szCs w:val="21"/>
-        </w:rPr>
-        <w:t>Because the response variable is continuous, this is a </w:t>
-      </w:r>
-      <w:r>
-        <w:rPr>
-          <w:rFonts w:ascii="Helvetica" w:eastAsia="Times New Roman" w:hAnsi="Helvetica" w:cs="Helvetica"/>
-          <w:b/>
-          <w:bCs/>
-          <w:color w:val="000000"/>
-          <w:sz w:val="21"/>
-          <w:szCs w:val="21"/>
+          <w:sz w:val="22"/>
+          <w:szCs w:val="22"/>
+        </w:rPr>
+      </w:pPr>
+      <w:r>
+        <w:rPr>
+          <w:rFonts w:ascii="Calibri" w:hAnsi="Calibri" w:eastAsia="Calibri" w:cs="Calibri" w:asciiTheme="minorAscii" w:hAnsiTheme="minorAscii" w:eastAsiaTheme="minorAscii" w:cstheme="minorAscii"/>
+          <w:color w:val="000000" w:themeColor="text1" w:themeTint="FF" w:themeShade="FF"/>
+          <w:sz w:val="22"/>
+          <w:szCs w:val="22"/>
+        </w:rPr>
+        <w:t>Because the response variable is continuous, this could </w:t>
+      </w:r>
+      <w:r>
+        <w:rPr>
+          <w:rFonts w:ascii="Calibri" w:hAnsi="Calibri" w:eastAsia="Calibri" w:cs="Calibri" w:asciiTheme="minorAscii" w:hAnsiTheme="minorAscii" w:eastAsiaTheme="minorAscii" w:cstheme="minorAscii"/>
+          <w:b w:val="1"/>
+          <w:bCs w:val="1"/>
+          <w:color w:val="000000" w:themeColor="text1" w:themeTint="FF" w:themeShade="FF"/>
+          <w:sz w:val="22"/>
+          <w:szCs w:val="22"/>
         </w:rPr>
         <w:t>regression</w:t>
       </w:r>
       <w:r>
         <w:rPr>
-          <w:rFonts w:ascii="Helvetica" w:eastAsia="Times New Roman" w:hAnsi="Helvetica" w:cs="Helvetica"/>
-          <w:color w:val="000000"/>
-          <w:sz w:val="21"/>
-          <w:szCs w:val="21"/>
+          <w:rFonts w:ascii="Calibri" w:hAnsi="Calibri" w:eastAsia="Calibri" w:cs="Calibri" w:asciiTheme="minorAscii" w:hAnsiTheme="minorAscii" w:eastAsiaTheme="minorAscii" w:cstheme="minorAscii"/>
+          <w:color w:val="000000" w:themeColor="text1" w:themeTint="FF" w:themeShade="FF"/>
+          <w:sz w:val="22"/>
+          <w:szCs w:val="22"/>
         </w:rPr>
         <w:t> problem.</w:t>
       </w:r>
     </w:p>
-    <w:p>
+    <w:p w14:noSpellErr="1">
       <w:pPr>
         <w:numPr>
           <w:ilvl w:val="0"/>
           <w:numId w:val="6"/>
         </w:numPr>
-        <w:shd w:val="clear" w:color="auto" w:fill="FFFFFF"/>
-        <w:spacing w:before="100" w:beforeAutospacing="1" w:after="100" w:afterAutospacing="1" w:line="240" w:lineRule="auto"/>
-        <w:rPr>
-          <w:rFonts w:ascii="Helvetica" w:eastAsia="Times New Roman" w:hAnsi="Helvetica" w:cs="Helvetica"/>
+        <w:shd w:val="clear" w:color="auto" w:fill="FFFFFF" w:themeFill="background1"/>
+        <w:spacing w:before="100" w:beforeAutospacing="on" w:after="100" w:afterAutospacing="on" w:line="240" w:lineRule="auto"/>
+        <w:rPr>
+          <w:rFonts w:ascii="Calibri" w:hAnsi="Calibri" w:eastAsia="Calibri" w:cs="Calibri" w:asciiTheme="minorAscii" w:hAnsiTheme="minorAscii" w:eastAsiaTheme="minorAscii" w:cstheme="minorAscii"/>
           <w:color w:val="000000"/>
-          <w:sz w:val="21"/>
-          <w:szCs w:val="21"/>
-        </w:rPr>
-      </w:pPr>
-      <w:r>
-        <w:rPr>
-          <w:rFonts w:ascii="Helvetica" w:eastAsia="Times New Roman" w:hAnsi="Helvetica" w:cs="Helvetica"/>
+          <w:sz w:val="22"/>
+          <w:szCs w:val="22"/>
+        </w:rPr>
+      </w:pPr>
+      <w:r>
+        <w:rPr>
+          <w:rFonts w:ascii="Calibri" w:hAnsi="Calibri" w:eastAsia="Calibri" w:cs="Calibri" w:asciiTheme="minorAscii" w:hAnsiTheme="minorAscii" w:eastAsiaTheme="minorAscii" w:cstheme="minorAscii"/>
+          <w:color w:val="000000" w:themeColor="text1" w:themeTint="FF" w:themeShade="FF"/>
+          <w:sz w:val="22"/>
+          <w:szCs w:val="22"/>
+        </w:rPr>
+        <w:t>There are 200 </w:t>
+      </w:r>
+      <w:r>
+        <w:rPr>
+          <w:rFonts w:ascii="Calibri" w:hAnsi="Calibri" w:eastAsia="Calibri" w:cs="Calibri" w:asciiTheme="minorAscii" w:hAnsiTheme="minorAscii" w:eastAsiaTheme="minorAscii" w:cstheme="minorAscii"/>
+          <w:b w:val="1"/>
+          <w:bCs w:val="1"/>
+          <w:color w:val="000000" w:themeColor="text1" w:themeTint="FF" w:themeShade="FF"/>
+          <w:sz w:val="22"/>
+          <w:szCs w:val="22"/>
+        </w:rPr>
+        <w:t>observations</w:t>
+      </w:r>
+      <w:r>
+        <w:rPr>
+          <w:rFonts w:ascii="Calibri" w:hAnsi="Calibri" w:eastAsia="Calibri" w:cs="Calibri" w:asciiTheme="minorAscii" w:hAnsiTheme="minorAscii" w:eastAsiaTheme="minorAscii" w:cstheme="minorAscii"/>
+          <w:color w:val="000000" w:themeColor="text1" w:themeTint="FF" w:themeShade="FF"/>
+          <w:sz w:val="22"/>
+          <w:szCs w:val="22"/>
+        </w:rPr>
+        <w:t> (represented by the rows), and each observation is a single market.</w:t>
+      </w:r>
+    </w:p>
+    <w:p>
+      <w:pPr>
+        <w:pStyle w:val="Normal"/>
+        <w:shd w:val="clear" w:color="auto" w:fill="FFFFFF" w:themeFill="background1"/>
+        <w:spacing w:beforeAutospacing="on" w:afterAutospacing="on" w:line="240" w:lineRule="auto"/>
+        <w:ind w:left="0"/>
+        <w:rPr>
+          <w:rFonts w:ascii="Calibri" w:hAnsi="Calibri" w:eastAsia="Calibri" w:cs="Calibri" w:asciiTheme="minorAscii" w:hAnsiTheme="minorAscii" w:eastAsiaTheme="minorAscii" w:cstheme="minorAscii"/>
+          <w:color w:val="000000" w:themeColor="text1" w:themeTint="FF" w:themeShade="FF"/>
+          <w:sz w:val="22"/>
+          <w:szCs w:val="22"/>
+        </w:rPr>
+      </w:pPr>
+    </w:p>
+    <w:p w14:noSpellErr="1">
+      <w:pPr>
+        <w:shd w:val="clear" w:color="auto" w:fill="FFFFFF" w:themeFill="background1"/>
+        <w:spacing w:before="100" w:beforeAutospacing="on" w:after="100" w:afterAutospacing="on" w:line="240" w:lineRule="auto"/>
+        <w:rPr>
+          <w:rFonts w:ascii="Calibri" w:hAnsi="Calibri" w:eastAsia="Calibri" w:cs="Calibri" w:asciiTheme="minorAscii" w:hAnsiTheme="minorAscii" w:eastAsiaTheme="minorAscii" w:cstheme="minorAscii"/>
           <w:color w:val="000000"/>
-          <w:sz w:val="21"/>
-          <w:szCs w:val="21"/>
-        </w:rPr>
-        <w:t>There are 200 </w:t>
-      </w:r>
-      <w:r>
-        <w:rPr>
-          <w:rFonts w:ascii="Helvetica" w:eastAsia="Times New Roman" w:hAnsi="Helvetica" w:cs="Helvetica"/>
-          <w:b/>
-          <w:bCs/>
+          <w:sz w:val="22"/>
+          <w:szCs w:val="22"/>
+          <w:shd w:val="clear" w:color="auto" w:fill="FFFFFF"/>
+        </w:rPr>
+      </w:pPr>
+      <w:r>
+        <w:rPr>
+          <w:rFonts w:ascii="Calibri" w:hAnsi="Calibri" w:eastAsia="Calibri" w:cs="Calibri" w:asciiTheme="minorAscii" w:hAnsiTheme="minorAscii" w:eastAsiaTheme="minorAscii" w:cstheme="minorAscii"/>
+          <w:color w:val="2D3B45"/>
+          <w:sz w:val="22"/>
+          <w:szCs w:val="22"/>
+        </w:rPr>
+        <w:t xml:space="preserve">Data have </w:t>
+      </w:r>
+      <w:r>
+        <w:rPr>
+          <w:rFonts w:ascii="Calibri" w:hAnsi="Calibri" w:eastAsia="Calibri" w:cs="Calibri" w:asciiTheme="minorAscii" w:hAnsiTheme="minorAscii" w:eastAsiaTheme="minorAscii" w:cstheme="minorAscii"/>
           <w:color w:val="000000"/>
-          <w:sz w:val="21"/>
-          <w:szCs w:val="21"/>
-        </w:rPr>
-        <w:t>observations</w:t>
-      </w:r>
-      <w:r>
-        <w:rPr>
-          <w:rFonts w:ascii="Helvetica" w:eastAsia="Times New Roman" w:hAnsi="Helvetica" w:cs="Helvetica"/>
+          <w:sz w:val="22"/>
+          <w:szCs w:val="22"/>
+          <w:shd w:val="clear" w:color="auto" w:fill="FFFFFF"/>
+        </w:rPr>
+        <w:t>200 rows × 4 columns</w:t>
+      </w:r>
+      <w:r>
+        <w:rPr>
+          <w:rFonts w:ascii="Calibri" w:hAnsi="Calibri" w:eastAsia="Calibri" w:cs="Calibri" w:asciiTheme="minorAscii" w:hAnsiTheme="minorAscii" w:eastAsiaTheme="minorAscii" w:cstheme="minorAscii"/>
           <w:color w:val="000000"/>
-          <w:sz w:val="21"/>
-          <w:szCs w:val="21"/>
-        </w:rPr>
-        <w:t> (represented by the rows), and each observation is a single market.</w:t>
-      </w:r>
-    </w:p>
-    <w:p>
-      <w:pPr>
-        <w:shd w:val="clear" w:color="auto" w:fill="FFFFFF"/>
-        <w:spacing w:before="100" w:beforeAutospacing="1" w:after="100" w:afterAutospacing="1" w:line="240" w:lineRule="auto"/>
-        <w:rPr>
-          <w:rFonts w:ascii="Helvetica" w:hAnsi="Helvetica" w:cs="Helvetica"/>
+          <w:sz w:val="22"/>
+          <w:szCs w:val="22"/>
+          <w:shd w:val="clear" w:color="auto" w:fill="FFFFFF"/>
+        </w:rPr>
+        <w:t>, the 4 columns are: TV, Radio, Newspaper, Sales</w:t>
+      </w:r>
+    </w:p>
+    <w:p w14:noSpellErr="1">
+      <w:pPr>
+        <w:shd w:val="clear" w:color="auto" w:fill="FFFFFF" w:themeFill="background1"/>
+        <w:spacing w:before="100" w:beforeAutospacing="on" w:after="100" w:afterAutospacing="on" w:line="240" w:lineRule="auto"/>
+        <w:rPr>
+          <w:rFonts w:ascii="Calibri" w:hAnsi="Calibri" w:eastAsia="Calibri" w:cs="Calibri" w:asciiTheme="minorAscii" w:hAnsiTheme="minorAscii" w:eastAsiaTheme="minorAscii" w:cstheme="minorAscii"/>
           <w:color w:val="000000"/>
-          <w:sz w:val="21"/>
-          <w:szCs w:val="21"/>
+          <w:sz w:val="22"/>
+          <w:szCs w:val="22"/>
           <w:shd w:val="clear" w:color="auto" w:fill="FFFFFF"/>
         </w:rPr>
       </w:pPr>
       <w:r>
         <w:rPr>
-          <w:rFonts w:ascii="Helvetica" w:eastAsia="Times New Roman" w:hAnsi="Helvetica" w:cs="Helvetica"/>
-          <w:color w:val="2D3B45"/>
-          <w:sz w:val="24"/>
-          <w:szCs w:val="24"/>
-        </w:rPr>
-        <w:t xml:space="preserve">Data have </w:t>
-      </w:r>
-      <w:r>
-        <w:rPr>
-          <w:rFonts w:ascii="Helvetica" w:hAnsi="Helvetica" w:cs="Helvetica"/>
+          <w:rFonts w:ascii="Calibri" w:hAnsi="Calibri" w:eastAsia="Calibri" w:cs="Calibri" w:asciiTheme="minorAscii" w:hAnsiTheme="minorAscii" w:eastAsiaTheme="minorAscii" w:cstheme="minorAscii"/>
           <w:color w:val="000000"/>
-          <w:sz w:val="21"/>
-          <w:szCs w:val="21"/>
+          <w:sz w:val="22"/>
+          <w:szCs w:val="22"/>
           <w:shd w:val="clear" w:color="auto" w:fill="FFFFFF"/>
         </w:rPr>
-        <w:t>200 rows × 4 columns</w:t>
-      </w:r>
-      <w:r>
-        <w:rPr>
-          <w:rFonts w:ascii="Helvetica" w:hAnsi="Helvetica" w:cs="Helvetica"/>
-          <w:color w:val="000000"/>
-          <w:sz w:val="21"/>
-          <w:szCs w:val="21"/>
-          <w:shd w:val="clear" w:color="auto" w:fill="FFFFFF"/>
-        </w:rPr>
-        <w:t>, the 4 columns are: TV, Radio, Newspaper, Sales</w:t>
-      </w:r>
-    </w:p>
-    <w:p>
-      <w:pPr>
-        <w:shd w:val="clear" w:color="auto" w:fill="FFFFFF"/>
-        <w:spacing w:before="100" w:beforeAutospacing="1" w:after="100" w:afterAutospacing="1" w:line="240" w:lineRule="auto"/>
-        <w:rPr>
-          <w:rFonts w:ascii="Helvetica" w:hAnsi="Helvetica" w:cs="Helvetica"/>
-          <w:color w:val="000000"/>
-          <w:sz w:val="21"/>
-          <w:szCs w:val="21"/>
-          <w:shd w:val="clear" w:color="auto" w:fill="FFFFFF"/>
-        </w:rPr>
-      </w:pPr>
-      <w:r>
-        <w:rPr>
-          <w:rFonts w:ascii="Helvetica" w:hAnsi="Helvetica" w:cs="Helvetica"/>
-          <w:color w:val="000000"/>
-          <w:sz w:val="21"/>
-          <w:szCs w:val="21"/>
-          <w:shd w:val="clear" w:color="auto" w:fill="FFFFFF"/>
-        </w:rPr>
         <w:t>The means of each columns are:</w:t>
       </w:r>
     </w:p>
-    <w:p>
-      <w:pPr>
-        <w:shd w:val="clear" w:color="auto" w:fill="FFFFFF"/>
+    <w:p w14:noSpellErr="1">
+      <w:pPr>
+        <w:shd w:val="clear" w:color="auto" w:fill="FFFFFF" w:themeFill="background1"/>
         <w:tabs>
           <w:tab w:val="left" w:pos="916"/>
           <w:tab w:val="left" w:pos="1832"/>
@@ -708,25 +754,25 @@
         <w:spacing w:after="0" w:line="240" w:lineRule="auto"/>
         <w:textAlignment w:val="baseline"/>
         <w:rPr>
-          <w:rFonts w:ascii="Courier New" w:eastAsia="Times New Roman" w:hAnsi="Courier New" w:cs="Courier New"/>
+          <w:rFonts w:ascii="Calibri" w:hAnsi="Calibri" w:eastAsia="Calibri" w:cs="Calibri" w:asciiTheme="minorAscii" w:hAnsiTheme="minorAscii" w:eastAsiaTheme="minorAscii" w:cstheme="minorAscii"/>
           <w:color w:val="000000"/>
-          <w:sz w:val="21"/>
-          <w:szCs w:val="21"/>
-        </w:rPr>
-      </w:pPr>
-      <w:r>
-        <w:rPr>
-          <w:rFonts w:ascii="Courier New" w:eastAsia="Times New Roman" w:hAnsi="Courier New" w:cs="Courier New"/>
-          <w:color w:val="000000"/>
-          <w:sz w:val="21"/>
-          <w:szCs w:val="21"/>
+          <w:sz w:val="22"/>
+          <w:szCs w:val="22"/>
+        </w:rPr>
+      </w:pPr>
+      <w:r>
+        <w:rPr>
+          <w:rFonts w:ascii="Calibri" w:hAnsi="Calibri" w:eastAsia="Calibri" w:cs="Calibri" w:asciiTheme="minorAscii" w:hAnsiTheme="minorAscii" w:eastAsiaTheme="minorAscii" w:cstheme="minorAscii"/>
+          <w:color w:val="000000" w:themeColor="text1" w:themeTint="FF" w:themeShade="FF"/>
+          <w:sz w:val="22"/>
+          <w:szCs w:val="22"/>
         </w:rPr>
         <w:t>TV           147.0425</w:t>
       </w:r>
     </w:p>
-    <w:p>
-      <w:pPr>
-        <w:shd w:val="clear" w:color="auto" w:fill="FFFFFF"/>
+    <w:p w14:noSpellErr="1">
+      <w:pPr>
+        <w:shd w:val="clear" w:color="auto" w:fill="FFFFFF" w:themeFill="background1"/>
         <w:tabs>
           <w:tab w:val="left" w:pos="916"/>
           <w:tab w:val="left" w:pos="1832"/>
@@ -749,25 +795,25 @@
         <w:spacing w:after="0" w:line="240" w:lineRule="auto"/>
         <w:textAlignment w:val="baseline"/>
         <w:rPr>
-          <w:rFonts w:ascii="Courier New" w:eastAsia="Times New Roman" w:hAnsi="Courier New" w:cs="Courier New"/>
+          <w:rFonts w:ascii="Calibri" w:hAnsi="Calibri" w:eastAsia="Calibri" w:cs="Calibri" w:asciiTheme="minorAscii" w:hAnsiTheme="minorAscii" w:eastAsiaTheme="minorAscii" w:cstheme="minorAscii"/>
           <w:color w:val="000000"/>
-          <w:sz w:val="21"/>
-          <w:szCs w:val="21"/>
-        </w:rPr>
-      </w:pPr>
-      <w:r>
-        <w:rPr>
-          <w:rFonts w:ascii="Courier New" w:eastAsia="Times New Roman" w:hAnsi="Courier New" w:cs="Courier New"/>
-          <w:color w:val="000000"/>
-          <w:sz w:val="21"/>
-          <w:szCs w:val="21"/>
+          <w:sz w:val="22"/>
+          <w:szCs w:val="22"/>
+        </w:rPr>
+      </w:pPr>
+      <w:r>
+        <w:rPr>
+          <w:rFonts w:ascii="Calibri" w:hAnsi="Calibri" w:eastAsia="Calibri" w:cs="Calibri" w:asciiTheme="minorAscii" w:hAnsiTheme="minorAscii" w:eastAsiaTheme="minorAscii" w:cstheme="minorAscii"/>
+          <w:color w:val="000000" w:themeColor="text1" w:themeTint="FF" w:themeShade="FF"/>
+          <w:sz w:val="22"/>
+          <w:szCs w:val="22"/>
         </w:rPr>
         <w:t>Radio         23.2640</w:t>
       </w:r>
     </w:p>
-    <w:p>
-      <w:pPr>
-        <w:shd w:val="clear" w:color="auto" w:fill="FFFFFF"/>
+    <w:p w14:noSpellErr="1">
+      <w:pPr>
+        <w:shd w:val="clear" w:color="auto" w:fill="FFFFFF" w:themeFill="background1"/>
         <w:tabs>
           <w:tab w:val="left" w:pos="916"/>
           <w:tab w:val="left" w:pos="1832"/>
@@ -790,25 +836,25 @@
         <w:spacing w:after="0" w:line="240" w:lineRule="auto"/>
         <w:textAlignment w:val="baseline"/>
         <w:rPr>
-          <w:rFonts w:ascii="Courier New" w:eastAsia="Times New Roman" w:hAnsi="Courier New" w:cs="Courier New"/>
+          <w:rFonts w:ascii="Calibri" w:hAnsi="Calibri" w:eastAsia="Calibri" w:cs="Calibri" w:asciiTheme="minorAscii" w:hAnsiTheme="minorAscii" w:eastAsiaTheme="minorAscii" w:cstheme="minorAscii"/>
           <w:color w:val="000000"/>
-          <w:sz w:val="21"/>
-          <w:szCs w:val="21"/>
-        </w:rPr>
-      </w:pPr>
-      <w:r>
-        <w:rPr>
-          <w:rFonts w:ascii="Courier New" w:eastAsia="Times New Roman" w:hAnsi="Courier New" w:cs="Courier New"/>
-          <w:color w:val="000000"/>
-          <w:sz w:val="21"/>
-          <w:szCs w:val="21"/>
+          <w:sz w:val="22"/>
+          <w:szCs w:val="22"/>
+        </w:rPr>
+      </w:pPr>
+      <w:r>
+        <w:rPr>
+          <w:rFonts w:ascii="Calibri" w:hAnsi="Calibri" w:eastAsia="Calibri" w:cs="Calibri" w:asciiTheme="minorAscii" w:hAnsiTheme="minorAscii" w:eastAsiaTheme="minorAscii" w:cstheme="minorAscii"/>
+          <w:color w:val="000000" w:themeColor="text1" w:themeTint="FF" w:themeShade="FF"/>
+          <w:sz w:val="22"/>
+          <w:szCs w:val="22"/>
         </w:rPr>
         <w:t>Newspaper     30.5540</w:t>
       </w:r>
     </w:p>
-    <w:p>
-      <w:pPr>
-        <w:shd w:val="clear" w:color="auto" w:fill="FFFFFF"/>
+    <w:p w14:noSpellErr="1">
+      <w:pPr>
+        <w:shd w:val="clear" w:color="auto" w:fill="FFFFFF" w:themeFill="background1"/>
         <w:tabs>
           <w:tab w:val="left" w:pos="916"/>
           <w:tab w:val="left" w:pos="1832"/>
@@ -831,144 +877,151 @@
         <w:spacing w:after="0" w:line="240" w:lineRule="auto"/>
         <w:textAlignment w:val="baseline"/>
         <w:rPr>
-          <w:rFonts w:ascii="Courier New" w:eastAsia="Times New Roman" w:hAnsi="Courier New" w:cs="Courier New"/>
+          <w:rFonts w:ascii="Calibri" w:hAnsi="Calibri" w:eastAsia="Calibri" w:cs="Calibri" w:asciiTheme="minorAscii" w:hAnsiTheme="minorAscii" w:eastAsiaTheme="minorAscii" w:cstheme="minorAscii"/>
           <w:color w:val="000000"/>
-          <w:sz w:val="21"/>
-          <w:szCs w:val="21"/>
-        </w:rPr>
-      </w:pPr>
-      <w:r>
-        <w:rPr>
-          <w:rFonts w:ascii="Courier New" w:eastAsia="Times New Roman" w:hAnsi="Courier New" w:cs="Courier New"/>
-          <w:color w:val="000000"/>
-          <w:sz w:val="21"/>
-          <w:szCs w:val="21"/>
+          <w:sz w:val="22"/>
+          <w:szCs w:val="22"/>
+        </w:rPr>
+      </w:pPr>
+      <w:r>
+        <w:rPr>
+          <w:rFonts w:ascii="Calibri" w:hAnsi="Calibri" w:eastAsia="Calibri" w:cs="Calibri" w:asciiTheme="minorAscii" w:hAnsiTheme="minorAscii" w:eastAsiaTheme="minorAscii" w:cstheme="minorAscii"/>
+          <w:color w:val="000000" w:themeColor="text1" w:themeTint="FF" w:themeShade="FF"/>
+          <w:sz w:val="22"/>
+          <w:szCs w:val="22"/>
         </w:rPr>
         <w:t>Sales         14.0225</w:t>
       </w:r>
     </w:p>
     <w:p>
       <w:pPr>
-        <w:shd w:val="clear" w:color="auto" w:fill="FFFFFF"/>
-        <w:spacing w:before="100" w:beforeAutospacing="1" w:after="100" w:afterAutospacing="1" w:line="240" w:lineRule="auto"/>
-        <w:rPr>
-          <w:rFonts w:ascii="Helvetica" w:eastAsia="Times New Roman" w:hAnsi="Helvetica" w:cs="Helvetica"/>
+        <w:shd w:val="clear" w:color="auto" w:fill="FFFFFF" w:themeFill="background1"/>
+        <w:spacing w:before="100" w:beforeAutospacing="on" w:after="100" w:afterAutospacing="on" w:line="240" w:lineRule="auto"/>
+        <w:rPr>
+          <w:rFonts w:ascii="Calibri" w:hAnsi="Calibri" w:eastAsia="Calibri" w:cs="Calibri" w:asciiTheme="minorAscii" w:hAnsiTheme="minorAscii" w:eastAsiaTheme="minorAscii" w:cstheme="minorAscii"/>
           <w:color w:val="2D3B45"/>
-          <w:sz w:val="24"/>
-          <w:szCs w:val="24"/>
-        </w:rPr>
-      </w:pPr>
-      <w:r>
-        <w:rPr>
-          <w:rFonts w:ascii="Helvetica" w:eastAsia="Times New Roman" w:hAnsi="Helvetica" w:cs="Helvetica"/>
+          <w:sz w:val="22"/>
+          <w:szCs w:val="22"/>
+        </w:rPr>
+      </w:pPr>
+      <w:r>
+        <w:rPr>
+          <w:rFonts w:ascii="Calibri" w:hAnsi="Calibri" w:eastAsia="Calibri" w:cs="Calibri" w:asciiTheme="minorAscii" w:hAnsiTheme="minorAscii" w:eastAsiaTheme="minorAscii" w:cstheme="minorAscii"/>
           <w:color w:val="2D3B45"/>
-          <w:sz w:val="24"/>
-          <w:szCs w:val="24"/>
+          <w:sz w:val="22"/>
+          <w:szCs w:val="22"/>
         </w:rPr>
         <w:t xml:space="preserve">The median of each columns </w:t>
       </w:r>
       <w:proofErr w:type="gramStart"/>
       <w:r>
         <w:rPr>
-          <w:rFonts w:ascii="Helvetica" w:eastAsia="Times New Roman" w:hAnsi="Helvetica" w:cs="Helvetica"/>
+          <w:rFonts w:ascii="Calibri" w:hAnsi="Calibri" w:eastAsia="Calibri" w:cs="Calibri" w:asciiTheme="minorAscii" w:hAnsiTheme="minorAscii" w:eastAsiaTheme="minorAscii" w:cstheme="minorAscii"/>
           <w:color w:val="2D3B45"/>
-          <w:sz w:val="24"/>
-          <w:szCs w:val="24"/>
+          <w:sz w:val="22"/>
+          <w:szCs w:val="22"/>
         </w:rPr>
         <w:t>are</w:t>
       </w:r>
       <w:proofErr w:type="gramEnd"/>
       <w:r>
         <w:rPr>
-          <w:rFonts w:ascii="Helvetica" w:eastAsia="Times New Roman" w:hAnsi="Helvetica" w:cs="Helvetica"/>
+          <w:rFonts w:ascii="Calibri" w:hAnsi="Calibri" w:eastAsia="Calibri" w:cs="Calibri" w:asciiTheme="minorAscii" w:hAnsiTheme="minorAscii" w:eastAsiaTheme="minorAscii" w:cstheme="minorAscii"/>
           <w:color w:val="2D3B45"/>
-          <w:sz w:val="24"/>
-          <w:szCs w:val="24"/>
+          <w:sz w:val="22"/>
+          <w:szCs w:val="22"/>
         </w:rPr>
         <w:t>:</w:t>
       </w:r>
     </w:p>
-    <w:p>
+    <w:p w14:noSpellErr="1">
       <w:pPr>
         <w:pStyle w:val="HTMLPreformatted"/>
-        <w:shd w:val="clear" w:color="auto" w:fill="FFFFFF"/>
+        <w:shd w:val="clear" w:color="auto" w:fill="FFFFFF" w:themeFill="background1"/>
         <w:wordWrap w:val="0"/>
         <w:textAlignment w:val="baseline"/>
         <w:rPr>
+          <w:rFonts w:ascii="Calibri" w:hAnsi="Calibri" w:eastAsia="Calibri" w:cs="Calibri" w:asciiTheme="minorAscii" w:hAnsiTheme="minorAscii" w:eastAsiaTheme="minorAscii" w:cstheme="minorAscii"/>
           <w:color w:val="000000"/>
-          <w:sz w:val="21"/>
-          <w:szCs w:val="21"/>
-        </w:rPr>
-      </w:pPr>
-      <w:r>
-        <w:rPr>
-          <w:color w:val="000000"/>
-          <w:sz w:val="21"/>
-          <w:szCs w:val="21"/>
-        </w:rPr>
-        <w:lastRenderedPageBreak/>
+          <w:sz w:val="22"/>
+          <w:szCs w:val="22"/>
+        </w:rPr>
+      </w:pPr>
+      <w:r>
+        <w:rPr>
+          <w:rFonts w:ascii="Calibri" w:hAnsi="Calibri" w:eastAsia="Calibri" w:cs="Calibri" w:asciiTheme="minorAscii" w:hAnsiTheme="minorAscii" w:eastAsiaTheme="minorAscii" w:cstheme="minorAscii"/>
+          <w:color w:val="000000" w:themeColor="text1" w:themeTint="FF" w:themeShade="FF"/>
+          <w:sz w:val="22"/>
+          <w:szCs w:val="22"/>
+        </w:rPr>
         <w:t>TV           149.75</w:t>
       </w:r>
     </w:p>
-    <w:p>
+    <w:p w14:noSpellErr="1">
       <w:pPr>
         <w:pStyle w:val="HTMLPreformatted"/>
-        <w:shd w:val="clear" w:color="auto" w:fill="FFFFFF"/>
+        <w:shd w:val="clear" w:color="auto" w:fill="FFFFFF" w:themeFill="background1"/>
         <w:wordWrap w:val="0"/>
         <w:textAlignment w:val="baseline"/>
         <w:rPr>
+          <w:rFonts w:ascii="Calibri" w:hAnsi="Calibri" w:eastAsia="Calibri" w:cs="Calibri" w:asciiTheme="minorAscii" w:hAnsiTheme="minorAscii" w:eastAsiaTheme="minorAscii" w:cstheme="minorAscii"/>
           <w:color w:val="000000"/>
-          <w:sz w:val="21"/>
-          <w:szCs w:val="21"/>
-        </w:rPr>
-      </w:pPr>
-      <w:r>
-        <w:rPr>
-          <w:color w:val="000000"/>
-          <w:sz w:val="21"/>
-          <w:szCs w:val="21"/>
+          <w:sz w:val="22"/>
+          <w:szCs w:val="22"/>
+        </w:rPr>
+      </w:pPr>
+      <w:r>
+        <w:rPr>
+          <w:rFonts w:ascii="Calibri" w:hAnsi="Calibri" w:eastAsia="Calibri" w:cs="Calibri" w:asciiTheme="minorAscii" w:hAnsiTheme="minorAscii" w:eastAsiaTheme="minorAscii" w:cstheme="minorAscii"/>
+          <w:color w:val="000000" w:themeColor="text1" w:themeTint="FF" w:themeShade="FF"/>
+          <w:sz w:val="22"/>
+          <w:szCs w:val="22"/>
         </w:rPr>
         <w:t>Radio         22.90</w:t>
       </w:r>
     </w:p>
-    <w:p>
+    <w:p w14:noSpellErr="1">
       <w:pPr>
         <w:pStyle w:val="HTMLPreformatted"/>
-        <w:shd w:val="clear" w:color="auto" w:fill="FFFFFF"/>
+        <w:shd w:val="clear" w:color="auto" w:fill="FFFFFF" w:themeFill="background1"/>
         <w:wordWrap w:val="0"/>
         <w:textAlignment w:val="baseline"/>
         <w:rPr>
+          <w:rFonts w:ascii="Calibri" w:hAnsi="Calibri" w:eastAsia="Calibri" w:cs="Calibri" w:asciiTheme="minorAscii" w:hAnsiTheme="minorAscii" w:eastAsiaTheme="minorAscii" w:cstheme="minorAscii"/>
           <w:color w:val="000000"/>
-          <w:sz w:val="21"/>
-          <w:szCs w:val="21"/>
-        </w:rPr>
-      </w:pPr>
-      <w:r>
-        <w:rPr>
-          <w:color w:val="000000"/>
-          <w:sz w:val="21"/>
-          <w:szCs w:val="21"/>
+          <w:sz w:val="22"/>
+          <w:szCs w:val="22"/>
+        </w:rPr>
+      </w:pPr>
+      <w:r>
+        <w:rPr>
+          <w:rFonts w:ascii="Calibri" w:hAnsi="Calibri" w:eastAsia="Calibri" w:cs="Calibri" w:asciiTheme="minorAscii" w:hAnsiTheme="minorAscii" w:eastAsiaTheme="minorAscii" w:cstheme="minorAscii"/>
+          <w:color w:val="000000" w:themeColor="text1" w:themeTint="FF" w:themeShade="FF"/>
+          <w:sz w:val="22"/>
+          <w:szCs w:val="22"/>
         </w:rPr>
         <w:t>Newspaper     25.75</w:t>
       </w:r>
     </w:p>
-    <w:p>
+    <w:p w14:noSpellErr="1">
       <w:pPr>
         <w:pStyle w:val="HTMLPreformatted"/>
-        <w:shd w:val="clear" w:color="auto" w:fill="FFFFFF"/>
+        <w:shd w:val="clear" w:color="auto" w:fill="FFFFFF" w:themeFill="background1"/>
         <w:wordWrap w:val="0"/>
         <w:textAlignment w:val="baseline"/>
         <w:rPr>
+          <w:rFonts w:ascii="Calibri" w:hAnsi="Calibri" w:eastAsia="Calibri" w:cs="Calibri" w:asciiTheme="minorAscii" w:hAnsiTheme="minorAscii" w:eastAsiaTheme="minorAscii" w:cstheme="minorAscii"/>
           <w:color w:val="000000"/>
-          <w:sz w:val="21"/>
-          <w:szCs w:val="21"/>
-        </w:rPr>
-      </w:pPr>
-      <w:r>
-        <w:rPr>
-          <w:color w:val="000000"/>
-          <w:sz w:val="21"/>
-          <w:szCs w:val="21"/>
+          <w:sz w:val="22"/>
+          <w:szCs w:val="22"/>
+        </w:rPr>
+      </w:pPr>
+      <w:r>
+        <w:rPr>
+          <w:rFonts w:ascii="Calibri" w:hAnsi="Calibri" w:eastAsia="Calibri" w:cs="Calibri" w:asciiTheme="minorAscii" w:hAnsiTheme="minorAscii" w:eastAsiaTheme="minorAscii" w:cstheme="minorAscii"/>
+          <w:color w:val="000000" w:themeColor="text1" w:themeTint="FF" w:themeShade="FF"/>
+          <w:sz w:val="22"/>
+          <w:szCs w:val="22"/>
         </w:rPr>
         <w:t>Sales         12.90</w:t>
       </w:r>
@@ -976,387 +1029,69 @@
     <w:p>
       <w:pPr>
         <w:pStyle w:val="HTMLPreformatted"/>
-        <w:shd w:val="clear" w:color="auto" w:fill="FFFFFF"/>
+        <w:shd w:val="clear" w:color="auto" w:fill="FFFFFF" w:themeFill="background1"/>
+        <w:rPr>
+          <w:rFonts w:ascii="Calibri" w:hAnsi="Calibri" w:eastAsia="Calibri" w:cs="Calibri" w:asciiTheme="minorAscii" w:hAnsiTheme="minorAscii" w:eastAsiaTheme="minorAscii" w:cstheme="minorAscii"/>
+          <w:color w:val="2D3B45"/>
+          <w:sz w:val="22"/>
+          <w:szCs w:val="22"/>
+        </w:rPr>
+      </w:pPr>
+    </w:p>
+    <w:p>
+      <w:pPr>
+        <w:pStyle w:val="HTMLPreformatted"/>
+        <w:shd w:val="clear" w:color="auto" w:fill="FFFFFF" w:themeFill="background1"/>
         <w:wordWrap w:val="0"/>
         <w:textAlignment w:val="baseline"/>
         <w:rPr>
-          <w:rFonts w:asciiTheme="minorHAnsi" w:hAnsiTheme="minorHAnsi"/>
-          <w:color w:val="000000"/>
-          <w:sz w:val="24"/>
-          <w:szCs w:val="24"/>
-        </w:rPr>
-      </w:pPr>
-      <w:r>
-        <w:rPr>
-          <w:rFonts w:asciiTheme="minorHAnsi" w:hAnsiTheme="minorHAnsi" w:cs="Helvetica"/>
+          <w:rFonts w:ascii="Calibri" w:hAnsi="Calibri" w:eastAsia="Calibri" w:cs="Calibri" w:asciiTheme="minorAscii" w:hAnsiTheme="minorAscii" w:eastAsiaTheme="minorAscii" w:cstheme="minorAscii"/>
           <w:color w:val="2D3B45"/>
-          <w:sz w:val="24"/>
-          <w:szCs w:val="24"/>
-        </w:rPr>
-        <w:t xml:space="preserve">We can use </w:t>
-      </w:r>
-      <w:proofErr w:type="spellStart"/>
-      <w:proofErr w:type="gramStart"/>
-      <w:r>
-        <w:rPr>
-          <w:rFonts w:asciiTheme="minorHAnsi" w:hAnsiTheme="minorHAnsi" w:cs="Helvetica"/>
+          <w:sz w:val="22"/>
+          <w:szCs w:val="22"/>
+        </w:rPr>
+      </w:pPr>
+      <w:r>
+        <w:rPr>
+          <w:rFonts w:ascii="Calibri" w:hAnsi="Calibri" w:eastAsia="Calibri" w:cs="Calibri" w:asciiTheme="minorAscii" w:hAnsiTheme="minorAscii" w:eastAsiaTheme="minorAscii" w:cstheme="minorAscii"/>
           <w:color w:val="2D3B45"/>
-          <w:sz w:val="24"/>
-          <w:szCs w:val="24"/>
-        </w:rPr>
-        <w:t>data.describe</w:t>
-      </w:r>
-      <w:proofErr w:type="spellEnd"/>
-      <w:proofErr w:type="gramEnd"/>
-      <w:r>
-        <w:rPr>
-          <w:rFonts w:asciiTheme="minorHAnsi" w:hAnsiTheme="minorHAnsi" w:cs="Helvetica"/>
-          <w:color w:val="2D3B45"/>
-          <w:sz w:val="24"/>
-          <w:szCs w:val="24"/>
-        </w:rPr>
-        <w:t xml:space="preserve">() to see data’s mean, std, min, q1, </w:t>
-      </w:r>
-      <w:r>
-        <w:rPr>
-          <w:rFonts w:asciiTheme="minorHAnsi" w:hAnsiTheme="minorHAnsi" w:cs="Helvetica"/>
-          <w:color w:val="2D3B45"/>
-          <w:sz w:val="24"/>
-          <w:szCs w:val="24"/>
-        </w:rPr>
-        <w:t xml:space="preserve">median, </w:t>
-      </w:r>
-      <w:r>
-        <w:rPr>
-          <w:rFonts w:asciiTheme="minorHAnsi" w:hAnsiTheme="minorHAnsi" w:cs="Helvetica"/>
-          <w:color w:val="2D3B45"/>
-          <w:sz w:val="24"/>
-          <w:szCs w:val="24"/>
-        </w:rPr>
-        <w:t xml:space="preserve">q3, max. </w:t>
-      </w:r>
-    </w:p>
-    <w:p>
-      <w:pPr>
-        <w:shd w:val="clear" w:color="auto" w:fill="FFFFFF"/>
+          <w:sz w:val="22"/>
+          <w:szCs w:val="22"/>
+        </w:rPr>
+        <w:t>Data’s mean, std, min, q1, median, q3, and max are:</w:t>
+      </w:r>
+    </w:p>
+    <w:p>
+      <w:pPr>
+        <w:pStyle w:val="HTMLPreformatted"/>
         <w:spacing w:before="100" w:beforeAutospacing="1" w:after="100" w:afterAutospacing="1" w:line="240" w:lineRule="auto"/>
         <w:rPr>
-          <w:rFonts w:eastAsia="Times New Roman" w:cs="Arial"/>
-          <w:sz w:val="24"/>
-          <w:szCs w:val="24"/>
-        </w:rPr>
-      </w:pPr>
-      <w:r>
-        <w:rPr>
-          <w:rFonts w:eastAsia="Times New Roman" w:cs="Arial"/>
-          <w:sz w:val="24"/>
-          <w:szCs w:val="24"/>
-        </w:rPr>
-        <w:t xml:space="preserve">We can import </w:t>
-      </w:r>
-      <w:proofErr w:type="spellStart"/>
-      <w:proofErr w:type="gramStart"/>
-      <w:r>
-        <w:rPr>
-          <w:rFonts w:eastAsia="Times New Roman" w:cs="Arial"/>
-          <w:sz w:val="24"/>
-          <w:szCs w:val="24"/>
-        </w:rPr>
-        <w:t>matplotlib.pyplot</w:t>
-      </w:r>
-      <w:proofErr w:type="spellEnd"/>
-      <w:proofErr w:type="gramEnd"/>
-      <w:r>
-        <w:rPr>
-          <w:rFonts w:eastAsia="Times New Roman" w:cs="Arial"/>
-          <w:sz w:val="24"/>
-          <w:szCs w:val="24"/>
-        </w:rPr>
-        <w:t xml:space="preserve"> </w:t>
-      </w:r>
-      <w:r>
-        <w:rPr>
-          <w:rFonts w:eastAsia="Times New Roman" w:cs="Arial"/>
-          <w:sz w:val="24"/>
-          <w:szCs w:val="24"/>
-        </w:rPr>
-        <w:t>to plot the boxplot. Through boxplot</w:t>
-      </w:r>
-      <w:r>
-        <w:rPr>
-          <w:rFonts w:eastAsia="Times New Roman" w:cs="Arial"/>
-          <w:sz w:val="24"/>
-          <w:szCs w:val="24"/>
-        </w:rPr>
-        <w:t xml:space="preserve">, </w:t>
-      </w:r>
-      <w:proofErr w:type="gramStart"/>
-      <w:r>
-        <w:rPr>
-          <w:rFonts w:cs="Arial"/>
-          <w:sz w:val="24"/>
-          <w:szCs w:val="24"/>
-          <w:shd w:val="clear" w:color="auto" w:fill="FFFFFF"/>
-        </w:rPr>
-        <w:t>The</w:t>
-      </w:r>
-      <w:proofErr w:type="gramEnd"/>
-      <w:r>
-        <w:rPr>
-          <w:rFonts w:cs="Arial"/>
-          <w:sz w:val="24"/>
-          <w:szCs w:val="24"/>
-          <w:shd w:val="clear" w:color="auto" w:fill="FFFFFF"/>
-        </w:rPr>
-        <w:t xml:space="preserve"> spacings between the different parts of the box indicate the degree of dispersion (spread)</w:t>
-      </w:r>
-      <w:r>
-        <w:rPr>
-          <w:rFonts w:cs="Arial"/>
-          <w:sz w:val="24"/>
-          <w:szCs w:val="24"/>
-          <w:shd w:val="clear" w:color="auto" w:fill="FFFFFF"/>
-        </w:rPr>
-        <w:t xml:space="preserve"> such as min, q1, mean, q3, and max. From boxplot we can see</w:t>
-      </w:r>
-      <w:r>
-        <w:rPr>
-          <w:rFonts w:cs="Arial"/>
-          <w:sz w:val="24"/>
-          <w:szCs w:val="24"/>
-          <w:shd w:val="clear" w:color="auto" w:fill="FFFFFF"/>
-        </w:rPr>
-        <w:t xml:space="preserve"> skewness in the data</w:t>
-      </w:r>
-      <w:r>
-        <w:rPr>
-          <w:rFonts w:cs="Arial"/>
-          <w:sz w:val="24"/>
-          <w:szCs w:val="24"/>
-          <w:shd w:val="clear" w:color="auto" w:fill="FFFFFF"/>
-        </w:rPr>
-        <w:t xml:space="preserve"> </w:t>
-      </w:r>
-      <w:r>
-        <w:rPr>
-          <w:rFonts w:cs="Arial"/>
-          <w:sz w:val="24"/>
-          <w:szCs w:val="24"/>
-          <w:shd w:val="clear" w:color="auto" w:fill="FFFFFF"/>
-        </w:rPr>
-        <w:t>and show outliers.</w:t>
-      </w:r>
-      <w:r>
-        <w:rPr>
-          <w:rFonts w:eastAsia="Times New Roman" w:cs="Arial"/>
-          <w:sz w:val="24"/>
-          <w:szCs w:val="24"/>
-        </w:rPr>
-        <w:t xml:space="preserve"> </w:t>
-      </w:r>
-      <w:r>
-        <w:rPr>
-          <w:rFonts w:eastAsia="Times New Roman" w:cs="Arial"/>
-          <w:sz w:val="24"/>
-          <w:szCs w:val="24"/>
-        </w:rPr>
-        <w:t xml:space="preserve">In the newspaper column has outlier. </w:t>
-      </w:r>
-    </w:p>
-    <w:p>
-      <w:pPr>
-        <w:shd w:val="clear" w:color="auto" w:fill="FFFFFF"/>
-        <w:spacing w:before="100" w:beforeAutospacing="1" w:after="100" w:afterAutospacing="1" w:line="240" w:lineRule="auto"/>
-        <w:rPr>
-          <w:rFonts w:eastAsia="Times New Roman" w:cs="Helvetica"/>
-          <w:color w:val="000000"/>
-          <w:sz w:val="24"/>
-          <w:szCs w:val="24"/>
-        </w:rPr>
-      </w:pPr>
-      <w:r>
-        <w:rPr>
-          <w:rFonts w:eastAsia="Times New Roman" w:cs="Helvetica"/>
-          <w:color w:val="2D3B45"/>
-          <w:sz w:val="24"/>
-          <w:szCs w:val="24"/>
-        </w:rPr>
-        <w:t xml:space="preserve">We can use </w:t>
-      </w:r>
-      <w:proofErr w:type="spellStart"/>
-      <w:proofErr w:type="gramStart"/>
-      <w:r>
-        <w:rPr>
-          <w:rFonts w:eastAsia="Times New Roman" w:cs="Helvetica"/>
-          <w:color w:val="2D3B45"/>
-          <w:sz w:val="24"/>
-          <w:szCs w:val="24"/>
-        </w:rPr>
-        <w:t>data.corr</w:t>
-      </w:r>
-      <w:proofErr w:type="spellEnd"/>
-      <w:proofErr w:type="gramEnd"/>
-      <w:r>
-        <w:rPr>
-          <w:rFonts w:eastAsia="Times New Roman" w:cs="Helvetica"/>
-          <w:color w:val="2D3B45"/>
-          <w:sz w:val="24"/>
-          <w:szCs w:val="24"/>
-        </w:rPr>
-        <w:t>()</w:t>
-      </w:r>
-      <w:r>
-        <w:rPr>
-          <w:rFonts w:eastAsia="Times New Roman" w:cs="Helvetica"/>
-          <w:color w:val="2D3B45"/>
-          <w:sz w:val="24"/>
-          <w:szCs w:val="24"/>
-        </w:rPr>
-        <w:t xml:space="preserve"> to find each pair of </w:t>
-      </w:r>
-      <w:r>
-        <w:rPr>
-          <w:rFonts w:eastAsia="Times New Roman" w:cs="Helvetica"/>
-          <w:color w:val="000000"/>
-          <w:sz w:val="24"/>
-          <w:szCs w:val="24"/>
-        </w:rPr>
-        <w:t xml:space="preserve">Pearson's correlation </w:t>
-      </w:r>
-      <w:r>
-        <w:rPr>
-          <w:rFonts w:eastAsia="Times New Roman" w:cs="Helvetica"/>
-          <w:color w:val="000000"/>
-          <w:sz w:val="24"/>
-          <w:szCs w:val="24"/>
-        </w:rPr>
-        <w:t>coefficient.</w:t>
-      </w:r>
-    </w:p>
-    <w:p>
-      <w:pPr>
-        <w:shd w:val="clear" w:color="auto" w:fill="FFFFFF"/>
-        <w:spacing w:before="100" w:beforeAutospacing="1" w:after="100" w:afterAutospacing="1" w:line="240" w:lineRule="auto"/>
-        <w:rPr>
-          <w:rFonts w:eastAsia="Times New Roman" w:cs="Helvetica"/>
-          <w:color w:val="000000"/>
-          <w:sz w:val="24"/>
-          <w:szCs w:val="24"/>
-        </w:rPr>
-      </w:pPr>
-      <w:r>
-        <w:rPr>
-          <w:rFonts w:eastAsia="Times New Roman" w:cs="Helvetica"/>
-          <w:color w:val="000000"/>
-          <w:sz w:val="24"/>
-          <w:szCs w:val="24"/>
-        </w:rPr>
-        <w:t xml:space="preserve"> TV-Sales = 0.</w:t>
-      </w:r>
-      <w:r>
-        <w:rPr>
-          <w:rFonts w:eastAsia="Times New Roman" w:cs="Helvetica"/>
-          <w:color w:val="000000"/>
-          <w:sz w:val="24"/>
-          <w:szCs w:val="24"/>
-        </w:rPr>
-        <w:t>782224</w:t>
-      </w:r>
-      <w:proofErr w:type="gramStart"/>
-      <w:r>
-        <w:rPr>
-          <w:rFonts w:eastAsia="Times New Roman" w:cs="Helvetica"/>
-          <w:color w:val="000000"/>
-          <w:sz w:val="24"/>
-          <w:szCs w:val="24"/>
-        </w:rPr>
-        <w:t>,  Radio</w:t>
-      </w:r>
-      <w:proofErr w:type="gramEnd"/>
-      <w:r>
-        <w:rPr>
-          <w:rFonts w:eastAsia="Times New Roman" w:cs="Helvetica"/>
-          <w:color w:val="000000"/>
-          <w:sz w:val="24"/>
-          <w:szCs w:val="24"/>
-        </w:rPr>
-        <w:t>-Sales = 0.576223, Newspaper-Sales = 0.228299….</w:t>
-      </w:r>
-    </w:p>
-    <w:p>
-      <w:pPr>
-        <w:shd w:val="clear" w:color="auto" w:fill="FFFFFF"/>
-        <w:spacing w:before="100" w:beforeAutospacing="1" w:after="100" w:afterAutospacing="1" w:line="240" w:lineRule="auto"/>
-        <w:rPr>
-          <w:rFonts w:eastAsia="Times New Roman" w:cs="Helvetica"/>
-          <w:color w:val="000000"/>
-          <w:sz w:val="24"/>
-          <w:szCs w:val="24"/>
-        </w:rPr>
-      </w:pPr>
-      <w:r>
-        <w:rPr>
-          <w:rFonts w:eastAsia="Times New Roman" w:cs="Helvetica"/>
-          <w:color w:val="000000"/>
-          <w:sz w:val="24"/>
-          <w:szCs w:val="24"/>
-        </w:rPr>
-        <w:t xml:space="preserve">We can get conclusion the TV vs Sales have strong correlation coefficient. </w:t>
-      </w:r>
-    </w:p>
-    <w:p>
-      <w:pPr>
-        <w:shd w:val="clear" w:color="auto" w:fill="FFFFFF"/>
-        <w:spacing w:before="100" w:beforeAutospacing="1" w:after="100" w:afterAutospacing="1" w:line="240" w:lineRule="auto"/>
-        <w:rPr>
-          <w:rFonts w:eastAsia="Times New Roman" w:cs="Helvetica"/>
-          <w:color w:val="000000"/>
-          <w:sz w:val="24"/>
-          <w:szCs w:val="24"/>
-        </w:rPr>
-      </w:pPr>
-      <w:r>
-        <w:rPr>
-          <w:noProof/>
-          <w:sz w:val="24"/>
-          <w:szCs w:val="24"/>
-        </w:rPr>
+          <w:rFonts w:ascii="Calibri" w:hAnsi="Calibri" w:eastAsia="Calibri" w:cs="Calibri" w:asciiTheme="minorAscii" w:hAnsiTheme="minorAscii" w:eastAsiaTheme="minorAscii" w:cstheme="minorAscii"/>
+          <w:sz w:val="22"/>
+          <w:szCs w:val="22"/>
+        </w:rPr>
+      </w:pPr>
+      <w:r>
         <w:drawing>
-          <wp:anchor distT="0" distB="0" distL="114300" distR="114300" simplePos="0" relativeHeight="251658240" behindDoc="1" locked="0" layoutInCell="1" allowOverlap="1" wp14:anchorId="22A2DD65" wp14:editId="5B0C8B3A">
-            <wp:simplePos x="0" y="0"/>
-            <wp:positionH relativeFrom="column">
-              <wp:posOffset>304800</wp:posOffset>
-            </wp:positionH>
-            <wp:positionV relativeFrom="paragraph">
-              <wp:posOffset>321310</wp:posOffset>
-            </wp:positionV>
-            <wp:extent cx="1030605" cy="1787525"/>
-            <wp:effectExtent l="2540" t="0" r="635" b="635"/>
-            <wp:wrapTight wrapText="bothSides">
-              <wp:wrapPolygon edited="0">
-                <wp:start x="53" y="21631"/>
-                <wp:lineTo x="21214" y="21631"/>
-                <wp:lineTo x="21214" y="223"/>
-                <wp:lineTo x="53" y="223"/>
-                <wp:lineTo x="53" y="21631"/>
-              </wp:wrapPolygon>
-            </wp:wrapTight>
-            <wp:docPr id="3" name="Picture 3"/>
+          <wp:inline wp14:editId="23BC6062" wp14:anchorId="09369972">
+            <wp:extent cx="3516791" cy="1026523"/>
+            <wp:effectExtent l="0" t="0" r="0" b="0"/>
+            <wp:docPr id="1587441410" name="" title=""/>
             <wp:cNvGraphicFramePr>
-              <a:graphicFrameLocks xmlns:a="http://schemas.openxmlformats.org/drawingml/2006/main" noChangeAspect="1"/>
+              <a:graphicFrameLocks noChangeAspect="1"/>
             </wp:cNvGraphicFramePr>
-            <a:graphic xmlns:a="http://schemas.openxmlformats.org/drawingml/2006/main">
+            <a:graphic>
               <a:graphicData uri="http://schemas.openxmlformats.org/drawingml/2006/picture">
-                <pic:pic xmlns:pic="http://schemas.openxmlformats.org/drawingml/2006/picture">
+                <pic:pic>
                   <pic:nvPicPr>
-                    <pic:cNvPr id="1" name=""/>
+                    <pic:cNvPr id="0" name=""/>
                     <pic:cNvPicPr/>
                   </pic:nvPicPr>
                   <pic:blipFill>
-                    <a:blip r:embed="rId6">
+                    <a:blip r:embed="R908cbee849bd471f">
                       <a:extLst>
-                        <a:ext uri="{28A0092B-C50C-407E-A947-70E740481C1C}">
-                          <a14:useLocalDpi xmlns:a14="http://schemas.microsoft.com/office/drawing/2010/main" val="0"/>
+                        <a:ext xmlns:a="http://schemas.openxmlformats.org/drawingml/2006/main" uri="{28A0092B-C50C-407E-A947-70E740481C1C}">
+                          <a14:useLocalDpi val="0"/>
                         </a:ext>
                       </a:extLst>
                     </a:blip>
@@ -1365,316 +1100,9 @@
                     </a:stretch>
                   </pic:blipFill>
                   <pic:spPr>
-                    <a:xfrm rot="5400000">
-                      <a:off x="0" y="0"/>
-                      <a:ext cx="1030605" cy="1787525"/>
-                    </a:xfrm>
-                    <a:prstGeom prst="rect">
-                      <a:avLst/>
-                    </a:prstGeom>
-                  </pic:spPr>
-                </pic:pic>
-              </a:graphicData>
-            </a:graphic>
-            <wp14:sizeRelH relativeFrom="margin">
-              <wp14:pctWidth>0</wp14:pctWidth>
-            </wp14:sizeRelH>
-            <wp14:sizeRelV relativeFrom="margin">
-              <wp14:pctHeight>0</wp14:pctHeight>
-            </wp14:sizeRelV>
-          </wp:anchor>
-        </w:drawing>
-      </w:r>
-      <w:r>
-        <w:rPr>
-          <w:rFonts w:eastAsia="Times New Roman" w:cs="Helvetica"/>
-          <w:sz w:val="24"/>
-          <w:szCs w:val="24"/>
-        </w:rPr>
-        <w:t>Visualize distribution of the data for sales using histogram</w:t>
-      </w:r>
-      <w:r>
-        <w:rPr>
-          <w:rFonts w:eastAsia="Times New Roman" w:cs="Helvetica"/>
-          <w:sz w:val="24"/>
-          <w:szCs w:val="24"/>
-        </w:rPr>
-        <w:t>, which is</w:t>
-      </w:r>
-      <w:r>
-        <w:rPr>
-          <w:rFonts w:eastAsia="Times New Roman" w:cs="Helvetica"/>
-          <w:sz w:val="24"/>
-          <w:szCs w:val="24"/>
-        </w:rPr>
-        <w:t xml:space="preserve"> Unimodal</w:t>
-      </w:r>
-      <w:r>
-        <w:rPr>
-          <w:rFonts w:eastAsia="Times New Roman" w:cs="Helvetica"/>
-          <w:sz w:val="24"/>
-          <w:szCs w:val="24"/>
-        </w:rPr>
-        <w:t xml:space="preserve"> and is normal distribution, </w:t>
-      </w:r>
-      <w:r>
-        <w:rPr>
-          <w:rFonts w:cs="Helvetica"/>
-          <w:color w:val="090909"/>
-          <w:sz w:val="24"/>
-          <w:szCs w:val="24"/>
-          <w:shd w:val="clear" w:color="auto" w:fill="FFFFFF"/>
-        </w:rPr>
-        <w:t xml:space="preserve">the </w:t>
-      </w:r>
-      <w:r>
-        <w:rPr>
-          <w:rFonts w:cs="Helvetica"/>
-          <w:color w:val="090909"/>
-          <w:sz w:val="24"/>
-          <w:szCs w:val="24"/>
-          <w:shd w:val="clear" w:color="auto" w:fill="FFFFFF"/>
-        </w:rPr>
-        <w:t>pattern is the bell-shaped curve known as the "normal distribution." </w:t>
-      </w:r>
-    </w:p>
-    <w:p>
-      <w:pPr>
-        <w:shd w:val="clear" w:color="auto" w:fill="FFFFFF"/>
-        <w:spacing w:before="100" w:beforeAutospacing="1" w:after="100" w:afterAutospacing="1" w:line="240" w:lineRule="auto"/>
-        <w:rPr>
-          <w:rFonts w:eastAsia="Times New Roman" w:cs="Helvetica"/>
-          <w:color w:val="000000"/>
-          <w:sz w:val="24"/>
-          <w:szCs w:val="24"/>
-        </w:rPr>
-      </w:pPr>
-      <w:proofErr w:type="gramStart"/>
-      <w:r>
-        <w:rPr>
-          <w:rFonts w:eastAsia="Times New Roman" w:cs="Helvetica"/>
-          <w:color w:val="000000"/>
-          <w:sz w:val="24"/>
-          <w:szCs w:val="24"/>
-        </w:rPr>
-        <w:t>Boxplot,</w:t>
-      </w:r>
-      <w:proofErr w:type="gramEnd"/>
-      <w:r>
-        <w:rPr>
-          <w:rFonts w:eastAsia="Times New Roman" w:cs="Helvetica"/>
-          <w:color w:val="000000"/>
-          <w:sz w:val="24"/>
-          <w:szCs w:val="24"/>
-        </w:rPr>
-        <w:t xml:space="preserve"> show </w:t>
-      </w:r>
-      <w:proofErr w:type="spellStart"/>
-      <w:r>
-        <w:rPr>
-          <w:rFonts w:eastAsia="Times New Roman" w:cs="Helvetica"/>
-          <w:color w:val="000000"/>
-          <w:sz w:val="24"/>
-          <w:szCs w:val="24"/>
-        </w:rPr>
-        <w:t>Newpaper</w:t>
-      </w:r>
-      <w:proofErr w:type="spellEnd"/>
-      <w:r>
-        <w:rPr>
-          <w:rFonts w:eastAsia="Times New Roman" w:cs="Helvetica"/>
-          <w:color w:val="000000"/>
-          <w:sz w:val="24"/>
-          <w:szCs w:val="24"/>
-        </w:rPr>
-        <w:t xml:space="preserve"> has two outlier.</w:t>
-      </w:r>
-    </w:p>
-    <w:p>
-      <w:pPr>
-        <w:shd w:val="clear" w:color="auto" w:fill="FFFFFF"/>
-        <w:spacing w:before="100" w:beforeAutospacing="1" w:after="100" w:afterAutospacing="1" w:line="240" w:lineRule="auto"/>
-        <w:rPr>
-          <w:rFonts w:eastAsia="Times New Roman" w:cs="Helvetica"/>
-          <w:color w:val="000000"/>
-          <w:sz w:val="24"/>
-          <w:szCs w:val="24"/>
-        </w:rPr>
-      </w:pPr>
-    </w:p>
-    <w:p>
-      <w:pPr>
-        <w:shd w:val="clear" w:color="auto" w:fill="FFFFFF"/>
-        <w:spacing w:before="100" w:beforeAutospacing="1" w:after="100" w:afterAutospacing="1" w:line="240" w:lineRule="auto"/>
-        <w:rPr>
-          <w:rFonts w:cs="Arial"/>
-          <w:sz w:val="24"/>
-          <w:szCs w:val="24"/>
-          <w:shd w:val="clear" w:color="auto" w:fill="FFFFFF"/>
-        </w:rPr>
-      </w:pPr>
-      <w:r>
-        <w:rPr>
-          <w:rFonts w:eastAsia="Times New Roman" w:cs="Helvetica"/>
-          <w:sz w:val="24"/>
-          <w:szCs w:val="24"/>
-        </w:rPr>
-        <w:t>'Sales, visualize the trend of the data over time using a graph'</w:t>
-      </w:r>
-      <w:r>
-        <w:rPr>
-          <w:rFonts w:eastAsia="Times New Roman" w:cs="Helvetica"/>
-          <w:sz w:val="24"/>
-          <w:szCs w:val="24"/>
-        </w:rPr>
-        <w:t xml:space="preserve"> tell us, the </w:t>
-      </w:r>
-      <w:r>
-        <w:rPr>
-          <w:rFonts w:cs="Helvetica"/>
-          <w:sz w:val="24"/>
-          <w:szCs w:val="24"/>
-          <w:shd w:val="clear" w:color="auto" w:fill="FFFFFF"/>
-        </w:rPr>
-        <w:t xml:space="preserve">sales of a single product </w:t>
-      </w:r>
-      <w:proofErr w:type="gramStart"/>
-      <w:r>
-        <w:rPr>
-          <w:rFonts w:cs="Helvetica"/>
-          <w:sz w:val="24"/>
-          <w:szCs w:val="24"/>
-          <w:shd w:val="clear" w:color="auto" w:fill="FFFFFF"/>
-        </w:rPr>
-        <w:t>in a given</w:t>
-      </w:r>
-      <w:proofErr w:type="gramEnd"/>
-      <w:r>
-        <w:rPr>
-          <w:rFonts w:cs="Helvetica"/>
-          <w:sz w:val="24"/>
-          <w:szCs w:val="24"/>
-          <w:shd w:val="clear" w:color="auto" w:fill="FFFFFF"/>
-        </w:rPr>
-        <w:t xml:space="preserve"> market </w:t>
-      </w:r>
-      <w:r>
-        <w:rPr>
-          <w:rFonts w:cs="Helvetica"/>
-          <w:sz w:val="24"/>
-          <w:szCs w:val="24"/>
-          <w:shd w:val="clear" w:color="auto" w:fill="FFFFFF"/>
-        </w:rPr>
-        <w:t xml:space="preserve">are changed day by day, </w:t>
-      </w:r>
-      <w:r>
-        <w:rPr>
-          <w:rFonts w:cs="Arial"/>
-          <w:sz w:val="24"/>
-          <w:szCs w:val="24"/>
-          <w:shd w:val="clear" w:color="auto" w:fill="FFFFFF"/>
-        </w:rPr>
-        <w:t>a</w:t>
-      </w:r>
-      <w:r>
-        <w:rPr>
-          <w:rFonts w:cs="Arial"/>
-          <w:sz w:val="24"/>
-          <w:szCs w:val="24"/>
-          <w:shd w:val="clear" w:color="auto" w:fill="FFFFFF"/>
-        </w:rPr>
-        <w:t xml:space="preserve"> stationary time series is one with statistical properties such as mean, where variances are all constant over time. </w:t>
-      </w:r>
-      <w:proofErr w:type="gramStart"/>
-      <w:r>
-        <w:rPr>
-          <w:rFonts w:cs="Arial"/>
-          <w:sz w:val="24"/>
-          <w:szCs w:val="24"/>
-          <w:shd w:val="clear" w:color="auto" w:fill="FFFFFF"/>
-        </w:rPr>
-        <w:t>However</w:t>
-      </w:r>
-      <w:proofErr w:type="gramEnd"/>
-      <w:r>
-        <w:rPr>
-          <w:rFonts w:cs="Arial"/>
-          <w:sz w:val="24"/>
-          <w:szCs w:val="24"/>
-          <w:shd w:val="clear" w:color="auto" w:fill="FFFFFF"/>
-        </w:rPr>
-        <w:t xml:space="preserve"> the mean of sales is constant</w:t>
-      </w:r>
-      <w:r>
-        <w:rPr>
-          <w:rFonts w:cs="Arial"/>
-          <w:sz w:val="24"/>
-          <w:szCs w:val="24"/>
-          <w:shd w:val="clear" w:color="auto" w:fill="FFFFFF"/>
-        </w:rPr>
-        <w:t xml:space="preserve">, which is </w:t>
-      </w:r>
-      <w:r>
-        <w:rPr>
-          <w:rFonts w:eastAsia="Times New Roman" w:cs="Courier New"/>
-          <w:color w:val="000000"/>
-          <w:sz w:val="24"/>
-          <w:szCs w:val="24"/>
-        </w:rPr>
-        <w:t>14.0225</w:t>
-      </w:r>
-      <w:r>
-        <w:rPr>
-          <w:rFonts w:cs="Arial"/>
-          <w:sz w:val="24"/>
-          <w:szCs w:val="24"/>
-          <w:shd w:val="clear" w:color="auto" w:fill="FFFFFF"/>
-        </w:rPr>
-        <w:t xml:space="preserve">. </w:t>
-      </w:r>
-    </w:p>
-    <w:p>
-      <w:pPr>
-        <w:shd w:val="clear" w:color="auto" w:fill="FFFFFF"/>
-        <w:spacing w:before="100" w:beforeAutospacing="1" w:after="100" w:afterAutospacing="1" w:line="240" w:lineRule="auto"/>
-        <w:rPr>
-          <w:rFonts w:cs="Arial"/>
-          <w:sz w:val="24"/>
-          <w:szCs w:val="24"/>
-          <w:shd w:val="clear" w:color="auto" w:fill="FFFFFF"/>
-        </w:rPr>
-      </w:pPr>
-      <w:r>
-        <w:rPr>
-          <w:noProof/>
-          <w:sz w:val="24"/>
-          <w:szCs w:val="24"/>
-        </w:rPr>
-        <w:drawing>
-          <wp:inline distT="0" distB="0" distL="0" distR="0" wp14:anchorId="292CB3D2" wp14:editId="79E9DDE5">
-            <wp:extent cx="4411980" cy="2626448"/>
-            <wp:effectExtent l="0" t="0" r="7620" b="2540"/>
-            <wp:docPr id="2" name="Picture 2"/>
-            <wp:cNvGraphicFramePr>
-              <a:graphicFrameLocks xmlns:a="http://schemas.openxmlformats.org/drawingml/2006/main" noChangeAspect="1"/>
-            </wp:cNvGraphicFramePr>
-            <a:graphic xmlns:a="http://schemas.openxmlformats.org/drawingml/2006/main">
-              <a:graphicData uri="http://schemas.openxmlformats.org/drawingml/2006/picture">
-                <pic:pic xmlns:pic="http://schemas.openxmlformats.org/drawingml/2006/picture">
-                  <pic:nvPicPr>
-                    <pic:cNvPr id="1" name=""/>
-                    <pic:cNvPicPr/>
-                  </pic:nvPicPr>
-                  <pic:blipFill>
-                    <a:blip r:embed="rId7"/>
-                    <a:stretch>
-                      <a:fillRect/>
-                    </a:stretch>
-                  </pic:blipFill>
-                  <pic:spPr>
                     <a:xfrm>
                       <a:off x="0" y="0"/>
-                      <a:ext cx="4453552" cy="2651196"/>
+                      <a:ext cx="3516791" cy="1026523"/>
                     </a:xfrm>
                     <a:prstGeom prst="rect">
                       <a:avLst/>
@@ -1689,121 +1117,718 @@
     </w:p>
     <w:p>
       <w:pPr>
-        <w:shd w:val="clear" w:color="auto" w:fill="FFFFFF"/>
-        <w:spacing w:before="100" w:beforeAutospacing="1" w:after="100" w:afterAutospacing="1" w:line="240" w:lineRule="auto"/>
-        <w:rPr>
-          <w:rFonts w:cs="Arial"/>
-          <w:sz w:val="24"/>
-          <w:szCs w:val="24"/>
-          <w:shd w:val="clear" w:color="auto" w:fill="FFFFFF"/>
-        </w:rPr>
-      </w:pPr>
-    </w:p>
-    <w:p>
-      <w:pPr>
-        <w:shd w:val="clear" w:color="auto" w:fill="FFFFFF"/>
-        <w:spacing w:before="100" w:beforeAutospacing="1" w:after="100" w:afterAutospacing="1" w:line="240" w:lineRule="auto"/>
-        <w:rPr>
-          <w:color w:val="111111"/>
-          <w:sz w:val="24"/>
-          <w:szCs w:val="24"/>
-          <w:shd w:val="clear" w:color="auto" w:fill="FFFFFF"/>
-        </w:rPr>
-      </w:pPr>
-      <w:r>
-        <w:rPr>
-          <w:color w:val="111111"/>
-          <w:sz w:val="24"/>
-          <w:szCs w:val="24"/>
-          <w:shd w:val="clear" w:color="auto" w:fill="FFFFFF"/>
-        </w:rPr>
-        <w:t>A scatter plot uses dots to represent values for two different numeric variables. The position of each dot on the horizontal</w:t>
-      </w:r>
-      <w:r>
-        <w:rPr>
-          <w:color w:val="111111"/>
-          <w:sz w:val="24"/>
-          <w:szCs w:val="24"/>
-          <w:shd w:val="clear" w:color="auto" w:fill="FFFFFF"/>
-        </w:rPr>
-        <w:t xml:space="preserve"> as Sales</w:t>
-      </w:r>
-      <w:r>
-        <w:rPr>
-          <w:color w:val="111111"/>
-          <w:sz w:val="24"/>
-          <w:szCs w:val="24"/>
-          <w:shd w:val="clear" w:color="auto" w:fill="FFFFFF"/>
-        </w:rPr>
-        <w:t xml:space="preserve"> and vertical axis indicates values for an individual data point</w:t>
-      </w:r>
-      <w:r>
-        <w:rPr>
-          <w:color w:val="111111"/>
-          <w:sz w:val="24"/>
-          <w:szCs w:val="24"/>
-          <w:shd w:val="clear" w:color="auto" w:fill="FFFFFF"/>
-        </w:rPr>
-        <w:t xml:space="preserve"> such as TV, Radio, Newspaper</w:t>
-      </w:r>
-      <w:r>
-        <w:rPr>
-          <w:color w:val="111111"/>
-          <w:sz w:val="24"/>
-          <w:szCs w:val="24"/>
-          <w:shd w:val="clear" w:color="auto" w:fill="FFFFFF"/>
-        </w:rPr>
-        <w:t>. Scatter plots are used to observe relationships between variables</w:t>
-      </w:r>
-      <w:r>
-        <w:rPr>
-          <w:color w:val="111111"/>
-          <w:sz w:val="24"/>
-          <w:szCs w:val="24"/>
-          <w:shd w:val="clear" w:color="auto" w:fill="FFFFFF"/>
-        </w:rPr>
-        <w:t xml:space="preserve"> such as correlation. </w:t>
-      </w:r>
-    </w:p>
-    <w:p>
-      <w:pPr>
-        <w:shd w:val="clear" w:color="auto" w:fill="FFFFFF"/>
-        <w:spacing w:before="100" w:beforeAutospacing="1" w:after="100" w:afterAutospacing="1" w:line="240" w:lineRule="auto"/>
-        <w:rPr>
-          <w:rFonts w:eastAsia="Times New Roman" w:cs="Helvetica"/>
-          <w:sz w:val="24"/>
-          <w:szCs w:val="24"/>
-        </w:rPr>
-      </w:pPr>
-      <w:r>
-        <w:rPr>
-          <w:noProof/>
-          <w:sz w:val="24"/>
-          <w:szCs w:val="24"/>
-        </w:rPr>
+        <w:pStyle w:val="Normal"/>
+        <w:shd w:val="clear" w:color="auto" w:fill="FFFFFF" w:themeFill="background1"/>
+        <w:spacing w:before="100" w:beforeAutospacing="on" w:after="100" w:afterAutospacing="on" w:line="240" w:lineRule="auto"/>
+        <w:rPr>
+          <w:rFonts w:ascii="Calibri" w:hAnsi="Calibri" w:eastAsia="Calibri" w:cs="Calibri" w:asciiTheme="minorAscii" w:hAnsiTheme="minorAscii" w:eastAsiaTheme="minorAscii" w:cstheme="minorAscii"/>
+          <w:sz w:val="22"/>
+          <w:szCs w:val="22"/>
+        </w:rPr>
+      </w:pPr>
+      <w:r>
+        <w:rPr>
+          <w:rFonts w:ascii="Calibri" w:hAnsi="Calibri" w:eastAsia="Calibri" w:cs="Calibri" w:asciiTheme="minorAscii" w:hAnsiTheme="minorAscii" w:eastAsiaTheme="minorAscii" w:cstheme="minorAscii"/>
+          <w:sz w:val="22"/>
+          <w:szCs w:val="22"/>
+        </w:rPr>
+        <w:t xml:space="preserve">The Boxplot for TV, Radio, and Newpaper advertising dollars </w:t>
+      </w:r>
+      <w:r>
+        <w:rPr>
+          <w:rFonts w:ascii="Calibri" w:hAnsi="Calibri" w:eastAsia="Calibri" w:cs="Calibri" w:asciiTheme="minorAscii" w:hAnsiTheme="minorAscii" w:eastAsiaTheme="minorAscii" w:cstheme="minorAscii"/>
+          <w:color w:val="000000" w:themeColor="text1" w:themeTint="FF" w:themeShade="FF"/>
+          <w:sz w:val="22"/>
+          <w:szCs w:val="22"/>
+        </w:rPr>
+        <w:t xml:space="preserve">spent </w:t>
+      </w:r>
+      <w:r>
+        <w:rPr>
+          <w:rFonts w:ascii="Calibri" w:hAnsi="Calibri" w:eastAsia="Calibri" w:cs="Calibri" w:asciiTheme="minorAscii" w:hAnsiTheme="minorAscii" w:eastAsiaTheme="minorAscii" w:cstheme="minorAscii"/>
+          <w:sz w:val="22"/>
+          <w:szCs w:val="22"/>
+        </w:rPr>
+        <w:t>and sales of a single product in a given market shows:</w:t>
+      </w:r>
+    </w:p>
+    <w:p>
+      <w:pPr>
+        <w:pStyle w:val="ListParagraph"/>
+        <w:numPr>
+          <w:ilvl w:val="0"/>
+          <w:numId w:val="7"/>
+        </w:numPr>
+        <w:spacing w:before="100" w:beforeAutospacing="on" w:after="100" w:afterAutospacing="on" w:line="240" w:lineRule="auto"/>
+        <w:rPr>
+          <w:rFonts w:ascii="Calibri" w:hAnsi="Calibri" w:eastAsia="Calibri" w:cs="Calibri" w:asciiTheme="minorAscii" w:hAnsiTheme="minorAscii" w:eastAsiaTheme="minorAscii" w:cstheme="minorAscii"/>
+          <w:sz w:val="22"/>
+          <w:szCs w:val="22"/>
+        </w:rPr>
+      </w:pPr>
+      <w:r>
+        <w:rPr>
+          <w:rFonts w:ascii="Calibri" w:hAnsi="Calibri" w:eastAsia="Calibri" w:cs="Calibri" w:asciiTheme="minorAscii" w:hAnsiTheme="minorAscii" w:eastAsiaTheme="minorAscii" w:cstheme="minorAscii"/>
+          <w:sz w:val="22"/>
+          <w:szCs w:val="22"/>
+        </w:rPr>
+        <w:t>The median, .25 percentile, .75 percentile, min and max match what we calculated before.</w:t>
+      </w:r>
+    </w:p>
+    <w:p>
+      <w:pPr>
+        <w:pStyle w:val="ListParagraph"/>
+        <w:numPr>
+          <w:ilvl w:val="0"/>
+          <w:numId w:val="7"/>
+        </w:numPr>
+        <w:spacing w:before="100" w:beforeAutospacing="on" w:after="100" w:afterAutospacing="on" w:line="240" w:lineRule="auto"/>
+        <w:rPr>
+          <w:rFonts w:ascii="Calibri" w:hAnsi="Calibri" w:eastAsia="Calibri" w:cs="Calibri" w:asciiTheme="minorAscii" w:hAnsiTheme="minorAscii" w:eastAsiaTheme="minorAscii" w:cstheme="minorAscii"/>
+          <w:sz w:val="22"/>
+          <w:szCs w:val="22"/>
+        </w:rPr>
+      </w:pPr>
+      <w:r>
+        <w:rPr>
+          <w:rFonts w:ascii="Calibri" w:hAnsi="Calibri" w:eastAsia="Calibri" w:cs="Calibri" w:asciiTheme="minorAscii" w:hAnsiTheme="minorAscii" w:eastAsiaTheme="minorAscii" w:cstheme="minorAscii"/>
+          <w:sz w:val="22"/>
+          <w:szCs w:val="22"/>
+        </w:rPr>
+        <w:t>Newpaper has two outliers which are larger than what we expected for 99% of data in gaussian or normal distribution</w:t>
+      </w:r>
+    </w:p>
+    <w:p>
+      <w:pPr>
+        <w:pStyle w:val="Normal"/>
+        <w:shd w:val="clear" w:color="auto" w:fill="FFFFFF" w:themeFill="background1"/>
+        <w:spacing w:before="100" w:beforeAutospacing="on" w:after="100" w:afterAutospacing="on" w:line="240" w:lineRule="auto"/>
+        <w:rPr>
+          <w:rFonts w:ascii="Calibri" w:hAnsi="Calibri" w:eastAsia="Calibri" w:cs="Calibri" w:asciiTheme="minorAscii" w:hAnsiTheme="minorAscii" w:eastAsiaTheme="minorAscii" w:cstheme="minorAscii"/>
+          <w:sz w:val="22"/>
+          <w:szCs w:val="22"/>
+        </w:rPr>
+      </w:pPr>
+    </w:p>
+    <w:p>
+      <w:pPr>
+        <w:pStyle w:val="Normal"/>
+        <w:spacing w:before="100" w:beforeAutospacing="on" w:after="100" w:afterAutospacing="on" w:line="240" w:lineRule="auto"/>
+        <w:rPr>
+          <w:rFonts w:ascii="Calibri" w:hAnsi="Calibri" w:eastAsia="Calibri" w:cs="Calibri" w:asciiTheme="minorAscii" w:hAnsiTheme="minorAscii" w:eastAsiaTheme="minorAscii" w:cstheme="minorAscii"/>
+          <w:sz w:val="22"/>
+          <w:szCs w:val="22"/>
+        </w:rPr>
+      </w:pPr>
+      <w:r>
         <w:drawing>
-          <wp:inline distT="0" distB="0" distL="0" distR="0" wp14:anchorId="44660121" wp14:editId="75A54186">
-            <wp:extent cx="5943600" cy="2699385"/>
-            <wp:effectExtent l="0" t="0" r="0" b="5715"/>
-            <wp:docPr id="1" name="Picture 1"/>
+          <wp:inline wp14:editId="1BAD0DB1" wp14:anchorId="356CEA3C">
+            <wp:extent cx="4246628" cy="2444456"/>
+            <wp:effectExtent l="0" t="0" r="0" b="0"/>
+            <wp:docPr id="105738032" name="" title=""/>
             <wp:cNvGraphicFramePr>
-              <a:graphicFrameLocks xmlns:a="http://schemas.openxmlformats.org/drawingml/2006/main" noChangeAspect="1"/>
+              <a:graphicFrameLocks noChangeAspect="1"/>
             </wp:cNvGraphicFramePr>
-            <a:graphic xmlns:a="http://schemas.openxmlformats.org/drawingml/2006/main">
+            <a:graphic>
               <a:graphicData uri="http://schemas.openxmlformats.org/drawingml/2006/picture">
-                <pic:pic xmlns:pic="http://schemas.openxmlformats.org/drawingml/2006/picture">
+                <pic:pic>
                   <pic:nvPicPr>
-                    <pic:cNvPr id="1" name=""/>
+                    <pic:cNvPr id="0" name=""/>
                     <pic:cNvPicPr/>
                   </pic:nvPicPr>
                   <pic:blipFill>
-                    <a:blip r:embed="rId8"/>
+                    <a:blip r:embed="R69d40e9940d24b38">
+                      <a:extLst>
+                        <a:ext xmlns:a="http://schemas.openxmlformats.org/drawingml/2006/main" uri="{28A0092B-C50C-407E-A947-70E740481C1C}">
+                          <a14:useLocalDpi val="0"/>
+                        </a:ext>
+                      </a:extLst>
+                    </a:blip>
                     <a:stretch>
                       <a:fillRect/>
                     </a:stretch>
                   </pic:blipFill>
                   <pic:spPr>
                     <a:xfrm>
+                      <a:off x="0" y="0"/>
+                      <a:ext cx="4246628" cy="2444456"/>
+                    </a:xfrm>
+                    <a:prstGeom prst="rect">
+                      <a:avLst/>
+                    </a:prstGeom>
+                  </pic:spPr>
+                </pic:pic>
+              </a:graphicData>
+            </a:graphic>
+          </wp:inline>
+        </w:drawing>
+      </w:r>
+    </w:p>
+    <w:p>
+      <w:pPr>
+        <w:pStyle w:val="Normal"/>
+        <w:spacing w:before="100" w:beforeAutospacing="on" w:after="100" w:afterAutospacing="on" w:line="240" w:lineRule="auto"/>
+        <w:rPr>
+          <w:rFonts w:ascii="Calibri" w:hAnsi="Calibri" w:eastAsia="Calibri" w:cs="Calibri" w:asciiTheme="minorAscii" w:hAnsiTheme="minorAscii" w:eastAsiaTheme="minorAscii" w:cstheme="minorAscii"/>
+          <w:sz w:val="22"/>
+          <w:szCs w:val="22"/>
+        </w:rPr>
+      </w:pPr>
+    </w:p>
+    <w:p>
+      <w:pPr>
+        <w:pStyle w:val="Normal"/>
+        <w:spacing w:before="100" w:beforeAutospacing="1" w:after="100" w:afterAutospacing="1" w:line="240" w:lineRule="auto"/>
+        <w:ind w:left="0"/>
+        <w:rPr>
+          <w:rFonts w:ascii="Calibri" w:hAnsi="Calibri" w:eastAsia="Calibri" w:cs="Calibri" w:asciiTheme="minorAscii" w:hAnsiTheme="minorAscii" w:eastAsiaTheme="minorAscii" w:cstheme="minorAscii"/>
+          <w:b w:val="0"/>
+          <w:bCs w:val="0"/>
+          <w:i w:val="0"/>
+          <w:iCs w:val="0"/>
+          <w:noProof w:val="0"/>
+          <w:color w:val="000000" w:themeColor="text1" w:themeTint="FF" w:themeShade="FF"/>
+          <w:sz w:val="22"/>
+          <w:szCs w:val="22"/>
+          <w:lang w:val="en-US"/>
+        </w:rPr>
+      </w:pPr>
+    </w:p>
+    <w:p>
+      <w:pPr>
+        <w:pStyle w:val="Normal"/>
+        <w:spacing w:before="100" w:beforeAutospacing="1" w:after="100" w:afterAutospacing="1" w:line="240" w:lineRule="auto"/>
+        <w:ind w:left="0"/>
+        <w:rPr>
+          <w:rFonts w:ascii="Calibri" w:hAnsi="Calibri" w:eastAsia="Calibri" w:cs="Calibri" w:asciiTheme="minorAscii" w:hAnsiTheme="minorAscii" w:eastAsiaTheme="minorAscii" w:cstheme="minorAscii"/>
+          <w:b w:val="0"/>
+          <w:bCs w:val="0"/>
+          <w:i w:val="0"/>
+          <w:iCs w:val="0"/>
+          <w:noProof w:val="0"/>
+          <w:color w:val="000000" w:themeColor="text1" w:themeTint="FF" w:themeShade="FF"/>
+          <w:sz w:val="22"/>
+          <w:szCs w:val="22"/>
+          <w:lang w:val="en-US"/>
+        </w:rPr>
+      </w:pPr>
+      <w:r>
+        <w:rPr>
+          <w:rFonts w:ascii="Calibri" w:hAnsi="Calibri" w:eastAsia="Calibri" w:cs="Calibri" w:asciiTheme="minorAscii" w:hAnsiTheme="minorAscii" w:eastAsiaTheme="minorAscii" w:cstheme="minorAscii"/>
+          <w:b w:val="0"/>
+          <w:bCs w:val="0"/>
+          <w:i w:val="0"/>
+          <w:iCs w:val="0"/>
+          <w:noProof w:val="0"/>
+          <w:color w:val="000000" w:themeColor="text1" w:themeTint="FF" w:themeShade="FF"/>
+          <w:sz w:val="22"/>
+          <w:szCs w:val="22"/>
+          <w:lang w:val="en-US"/>
+        </w:rPr>
+        <w:t>The Sales distribution histogram shows a n</w:t>
+      </w:r>
+      <w:r>
+        <w:rPr>
+          <w:rFonts w:ascii="Calibri" w:hAnsi="Calibri" w:eastAsia="Calibri" w:cs="Calibri" w:asciiTheme="minorAscii" w:hAnsiTheme="minorAscii" w:eastAsiaTheme="minorAscii" w:cstheme="minorAscii"/>
+          <w:sz w:val="22"/>
+          <w:szCs w:val="22"/>
+        </w:rPr>
+        <w:t>ormal distribution, and it is unimodal</w:t>
+      </w:r>
+      <w:r>
+        <w:rPr>
+          <w:rFonts w:ascii="Calibri" w:hAnsi="Calibri" w:eastAsia="Calibri" w:cs="Calibri" w:asciiTheme="minorAscii" w:hAnsiTheme="minorAscii" w:eastAsiaTheme="minorAscii" w:cstheme="minorAscii"/>
+          <w:b w:val="0"/>
+          <w:bCs w:val="0"/>
+          <w:i w:val="0"/>
+          <w:iCs w:val="0"/>
+          <w:noProof w:val="0"/>
+          <w:color w:val="000000" w:themeColor="text1" w:themeTint="FF" w:themeShade="FF"/>
+          <w:sz w:val="22"/>
+          <w:szCs w:val="22"/>
+          <w:lang w:val="en-US"/>
+        </w:rPr>
+        <w:t xml:space="preserve">. The most frequent sales of a single product in a given market (in thousands of items) is around 10 </w:t>
+      </w:r>
+    </w:p>
+    <w:p>
+      <w:pPr>
+        <w:pStyle w:val="Normal"/>
+        <w:spacing w:before="100" w:beforeAutospacing="on" w:after="100" w:afterAutospacing="on" w:line="240" w:lineRule="auto"/>
+        <w:rPr>
+          <w:rFonts w:ascii="Calibri" w:hAnsi="Calibri" w:eastAsia="Calibri" w:cs="Calibri" w:asciiTheme="minorAscii" w:hAnsiTheme="minorAscii" w:eastAsiaTheme="minorAscii" w:cstheme="minorAscii"/>
+          <w:sz w:val="22"/>
+          <w:szCs w:val="22"/>
+        </w:rPr>
+      </w:pPr>
+    </w:p>
+    <w:p>
+      <w:pPr>
+        <w:pStyle w:val="Normal"/>
+        <w:spacing w:before="100" w:beforeAutospacing="on" w:after="100" w:afterAutospacing="on" w:line="240" w:lineRule="auto"/>
+      </w:pPr>
+      <w:r>
+        <w:drawing>
+          <wp:inline wp14:editId="7FF6ADB5" wp14:anchorId="323CEFF5">
+            <wp:extent cx="3380444" cy="2394482"/>
+            <wp:effectExtent l="0" t="0" r="0" b="0"/>
+            <wp:docPr id="623638733" name="" title=""/>
+            <wp:cNvGraphicFramePr>
+              <a:graphicFrameLocks noChangeAspect="1"/>
+            </wp:cNvGraphicFramePr>
+            <a:graphic>
+              <a:graphicData uri="http://schemas.openxmlformats.org/drawingml/2006/picture">
+                <pic:pic>
+                  <pic:nvPicPr>
+                    <pic:cNvPr id="0" name=""/>
+                    <pic:cNvPicPr/>
+                  </pic:nvPicPr>
+                  <pic:blipFill>
+                    <a:blip r:embed="Rda204c13e8b84a14">
+                      <a:extLst>
+                        <a:ext xmlns:a="http://schemas.openxmlformats.org/drawingml/2006/main" uri="{28A0092B-C50C-407E-A947-70E740481C1C}">
+                          <a14:useLocalDpi val="0"/>
+                        </a:ext>
+                      </a:extLst>
+                    </a:blip>
+                    <a:stretch>
+                      <a:fillRect/>
+                    </a:stretch>
+                  </pic:blipFill>
+                  <pic:spPr>
+                    <a:xfrm>
+                      <a:off x="0" y="0"/>
+                      <a:ext cx="3380444" cy="2394482"/>
+                    </a:xfrm>
+                    <a:prstGeom prst="rect">
+                      <a:avLst/>
+                    </a:prstGeom>
+                  </pic:spPr>
+                </pic:pic>
+              </a:graphicData>
+            </a:graphic>
+          </wp:inline>
+        </w:drawing>
+      </w:r>
+    </w:p>
+    <w:p>
+      <w:pPr>
+        <w:pStyle w:val="Normal"/>
+        <w:spacing w:before="100" w:beforeAutospacing="on" w:after="100" w:afterAutospacing="on" w:line="240" w:lineRule="auto"/>
+        <w:rPr>
+          <w:rFonts w:ascii="Calibri" w:hAnsi="Calibri" w:eastAsia="Calibri" w:cs="Calibri" w:asciiTheme="minorAscii" w:hAnsiTheme="minorAscii" w:eastAsiaTheme="minorAscii" w:cstheme="minorAscii"/>
+          <w:b w:val="0"/>
+          <w:bCs w:val="0"/>
+          <w:i w:val="0"/>
+          <w:iCs w:val="0"/>
+          <w:noProof w:val="0"/>
+          <w:color w:val="000000" w:themeColor="text1" w:themeTint="FF" w:themeShade="FF"/>
+          <w:sz w:val="22"/>
+          <w:szCs w:val="22"/>
+          <w:lang w:val="en-US"/>
+        </w:rPr>
+      </w:pPr>
+    </w:p>
+    <w:p>
+      <w:pPr>
+        <w:pStyle w:val="Normal"/>
+        <w:spacing w:before="100" w:beforeAutospacing="on" w:after="100" w:afterAutospacing="on" w:line="240" w:lineRule="auto"/>
+        <w:rPr>
+          <w:rFonts w:ascii="Calibri" w:hAnsi="Calibri" w:eastAsia="Calibri" w:cs="Calibri" w:asciiTheme="minorAscii" w:hAnsiTheme="minorAscii" w:eastAsiaTheme="minorAscii" w:cstheme="minorAscii"/>
+          <w:sz w:val="22"/>
+          <w:szCs w:val="22"/>
+        </w:rPr>
+      </w:pPr>
+      <w:r>
+        <w:rPr>
+          <w:rFonts w:ascii="Calibri" w:hAnsi="Calibri" w:eastAsia="Calibri" w:cs="Calibri" w:asciiTheme="minorAscii" w:hAnsiTheme="minorAscii" w:eastAsiaTheme="minorAscii" w:cstheme="minorAscii"/>
+          <w:b w:val="0"/>
+          <w:bCs w:val="0"/>
+          <w:i w:val="0"/>
+          <w:iCs w:val="0"/>
+          <w:noProof w:val="0"/>
+          <w:color w:val="000000" w:themeColor="text1" w:themeTint="FF" w:themeShade="FF"/>
+          <w:sz w:val="22"/>
+          <w:szCs w:val="22"/>
+          <w:lang w:val="en-US"/>
+        </w:rPr>
+        <w:t>The sales trend visualization shows a seasonality change throughout the year based on the 30 days rolling mean: the sale is relatively higher in the month of May, July, and September. The graph also fluctuates less as time goes on.</w:t>
+      </w:r>
+      <w:r>
+        <w:rPr>
+          <w:rFonts w:ascii="Calibri" w:hAnsi="Calibri" w:eastAsia="Calibri" w:cs="Calibri" w:asciiTheme="minorAscii" w:hAnsiTheme="minorAscii" w:eastAsiaTheme="minorAscii" w:cstheme="minorAscii"/>
+          <w:sz w:val="22"/>
+          <w:szCs w:val="22"/>
+        </w:rPr>
+        <w:t xml:space="preserve"> The mean of sales is constant, which is </w:t>
+      </w:r>
+      <w:r>
+        <w:rPr>
+          <w:rFonts w:ascii="Calibri" w:hAnsi="Calibri" w:eastAsia="Calibri" w:cs="Calibri" w:asciiTheme="minorAscii" w:hAnsiTheme="minorAscii" w:eastAsiaTheme="minorAscii" w:cstheme="minorAscii"/>
+          <w:color w:val="000000" w:themeColor="text1" w:themeTint="FF" w:themeShade="FF"/>
+          <w:sz w:val="22"/>
+          <w:szCs w:val="22"/>
+        </w:rPr>
+        <w:t>14.0225</w:t>
+      </w:r>
+      <w:r>
+        <w:rPr>
+          <w:rFonts w:ascii="Calibri" w:hAnsi="Calibri" w:eastAsia="Calibri" w:cs="Calibri" w:asciiTheme="minorAscii" w:hAnsiTheme="minorAscii" w:eastAsiaTheme="minorAscii" w:cstheme="minorAscii"/>
+          <w:sz w:val="22"/>
+          <w:szCs w:val="22"/>
+        </w:rPr>
+        <w:t>.</w:t>
+      </w:r>
+    </w:p>
+    <w:p>
+      <w:pPr>
+        <w:pStyle w:val="Normal"/>
+        <w:spacing w:before="100" w:beforeAutospacing="on" w:after="100" w:afterAutospacing="on" w:line="240" w:lineRule="auto"/>
+        <w:rPr>
+          <w:rFonts w:ascii="Calibri" w:hAnsi="Calibri" w:eastAsia="Calibri" w:cs="Calibri" w:asciiTheme="minorAscii" w:hAnsiTheme="minorAscii" w:eastAsiaTheme="minorAscii" w:cstheme="minorAscii"/>
+          <w:sz w:val="22"/>
+          <w:szCs w:val="22"/>
+        </w:rPr>
+      </w:pPr>
+      <w:r>
+        <w:drawing>
+          <wp:inline wp14:editId="758ED2FD" wp14:anchorId="3D2FF5BF">
+            <wp:extent cx="4124325" cy="2828864"/>
+            <wp:effectExtent l="0" t="0" r="0" b="0"/>
+            <wp:docPr id="1663747222" name="" title=""/>
+            <wp:cNvGraphicFramePr>
+              <a:graphicFrameLocks noChangeAspect="1"/>
+            </wp:cNvGraphicFramePr>
+            <a:graphic>
+              <a:graphicData uri="http://schemas.openxmlformats.org/drawingml/2006/picture">
+                <pic:pic>
+                  <pic:nvPicPr>
+                    <pic:cNvPr id="0" name=""/>
+                    <pic:cNvPicPr/>
+                  </pic:nvPicPr>
+                  <pic:blipFill>
+                    <a:blip r:embed="R213b30badf1641cf">
+                      <a:extLst>
+                        <a:ext xmlns:a="http://schemas.openxmlformats.org/drawingml/2006/main" uri="{28A0092B-C50C-407E-A947-70E740481C1C}">
+                          <a14:useLocalDpi val="0"/>
+                        </a:ext>
+                      </a:extLst>
+                    </a:blip>
+                    <a:stretch>
+                      <a:fillRect/>
+                    </a:stretch>
+                  </pic:blipFill>
+                  <pic:spPr>
+                    <a:xfrm>
+                      <a:off x="0" y="0"/>
+                      <a:ext cx="4124325" cy="2828864"/>
+                    </a:xfrm>
+                    <a:prstGeom prst="rect">
+                      <a:avLst/>
+                    </a:prstGeom>
+                  </pic:spPr>
+                </pic:pic>
+              </a:graphicData>
+            </a:graphic>
+          </wp:inline>
+        </w:drawing>
+      </w:r>
+    </w:p>
+    <w:p>
+      <w:pPr>
+        <w:pStyle w:val="Normal"/>
+        <w:shd w:val="clear" w:color="auto" w:fill="FFFFFF" w:themeFill="background1"/>
+        <w:spacing w:before="100" w:beforeAutospacing="on" w:after="100" w:afterAutospacing="on" w:line="240" w:lineRule="auto"/>
+        <w:rPr>
+          <w:rFonts w:ascii="Calibri" w:hAnsi="Calibri" w:eastAsia="Calibri" w:cs="Calibri" w:asciiTheme="minorAscii" w:hAnsiTheme="minorAscii" w:eastAsiaTheme="minorAscii" w:cstheme="minorAscii"/>
+          <w:color w:val="2D3B45"/>
+          <w:sz w:val="22"/>
+          <w:szCs w:val="22"/>
+        </w:rPr>
+      </w:pPr>
+    </w:p>
+    <w:p>
+      <w:pPr>
+        <w:pStyle w:val="Normal"/>
+        <w:shd w:val="clear" w:color="auto" w:fill="FFFFFF" w:themeFill="background1"/>
+        <w:spacing w:before="100" w:beforeAutospacing="on" w:after="100" w:afterAutospacing="on" w:line="240" w:lineRule="auto"/>
+        <w:rPr>
+          <w:rFonts w:ascii="Calibri" w:hAnsi="Calibri" w:eastAsia="Calibri" w:cs="Calibri" w:asciiTheme="minorAscii" w:hAnsiTheme="minorAscii" w:eastAsiaTheme="minorAscii" w:cstheme="minorAscii"/>
+          <w:color w:val="2D3B45"/>
+          <w:sz w:val="22"/>
+          <w:szCs w:val="22"/>
+        </w:rPr>
+      </w:pPr>
+    </w:p>
+    <w:p>
+      <w:pPr>
+        <w:pStyle w:val="Normal"/>
+        <w:shd w:val="clear" w:color="auto" w:fill="FFFFFF" w:themeFill="background1"/>
+        <w:spacing w:before="100" w:beforeAutospacing="on" w:after="100" w:afterAutospacing="on" w:line="240" w:lineRule="auto"/>
+        <w:rPr>
+          <w:rFonts w:ascii="Calibri" w:hAnsi="Calibri" w:eastAsia="Calibri" w:cs="Calibri" w:asciiTheme="minorAscii" w:hAnsiTheme="minorAscii" w:eastAsiaTheme="minorAscii" w:cstheme="minorAscii"/>
+          <w:color w:val="2D3B45"/>
+          <w:sz w:val="22"/>
+          <w:szCs w:val="22"/>
+        </w:rPr>
+      </w:pPr>
+    </w:p>
+    <w:p>
+      <w:pPr>
+        <w:pStyle w:val="Normal"/>
+        <w:shd w:val="clear" w:color="auto" w:fill="FFFFFF" w:themeFill="background1"/>
+        <w:spacing w:before="100" w:beforeAutospacing="on" w:after="100" w:afterAutospacing="on" w:line="240" w:lineRule="auto"/>
+        <w:rPr>
+          <w:rFonts w:ascii="Calibri" w:hAnsi="Calibri" w:eastAsia="Calibri" w:cs="Calibri" w:asciiTheme="minorAscii" w:hAnsiTheme="minorAscii" w:eastAsiaTheme="minorAscii" w:cstheme="minorAscii"/>
+          <w:color w:val="2D3B45"/>
+          <w:sz w:val="22"/>
+          <w:szCs w:val="22"/>
+        </w:rPr>
+      </w:pPr>
+    </w:p>
+    <w:p>
+      <w:pPr>
+        <w:pStyle w:val="Normal"/>
+        <w:spacing w:before="100" w:beforeAutospacing="1" w:after="100" w:afterAutospacing="1" w:line="240" w:lineRule="auto"/>
+        <w:ind w:left="0"/>
+        <w:rPr>
+          <w:rFonts w:ascii="Calibri" w:hAnsi="Calibri" w:eastAsia="Calibri" w:cs="Calibri" w:asciiTheme="minorAscii" w:hAnsiTheme="minorAscii" w:eastAsiaTheme="minorAscii" w:cstheme="minorAscii"/>
+          <w:b w:val="0"/>
+          <w:bCs w:val="0"/>
+          <w:i w:val="0"/>
+          <w:iCs w:val="0"/>
+          <w:noProof w:val="0"/>
+          <w:color w:val="000000" w:themeColor="text1" w:themeTint="FF" w:themeShade="FF"/>
+          <w:sz w:val="22"/>
+          <w:szCs w:val="22"/>
+          <w:lang w:val="en-US"/>
+        </w:rPr>
+      </w:pPr>
+      <w:r>
+        <w:rPr>
+          <w:rFonts w:ascii="Calibri" w:hAnsi="Calibri" w:eastAsia="Calibri" w:cs="Calibri" w:asciiTheme="minorAscii" w:hAnsiTheme="minorAscii" w:eastAsiaTheme="minorAscii" w:cstheme="minorAscii"/>
+          <w:b w:val="0"/>
+          <w:bCs w:val="0"/>
+          <w:i w:val="0"/>
+          <w:iCs w:val="0"/>
+          <w:noProof w:val="0"/>
+          <w:color w:val="000000" w:themeColor="text1" w:themeTint="FF" w:themeShade="FF"/>
+          <w:sz w:val="22"/>
+          <w:szCs w:val="22"/>
+          <w:lang w:val="en-US"/>
+        </w:rPr>
+        <w:t xml:space="preserve">For each pair of Pearson's correlation </w:t>
+      </w:r>
+      <w:r>
+        <w:rPr>
+          <w:rFonts w:ascii="Calibri" w:hAnsi="Calibri" w:eastAsia="Calibri" w:cs="Calibri" w:asciiTheme="minorAscii" w:hAnsiTheme="minorAscii" w:eastAsiaTheme="minorAscii" w:cstheme="minorAscii"/>
+          <w:color w:val="000000" w:themeColor="text1" w:themeTint="FF" w:themeShade="FF"/>
+          <w:sz w:val="22"/>
+          <w:szCs w:val="22"/>
+        </w:rPr>
+        <w:t xml:space="preserve">coefficient, the TV-Sales = 0.7822244248616061, Radio-Sales = 0.5762225745710551, Newpaper-Sales = 0.22829902637616528. So, advertising dollars spent on TV have the strongest correlation with sales, and advertising dollars spent on </w:t>
+      </w:r>
+      <w:r>
+        <w:rPr>
+          <w:rFonts w:ascii="Calibri" w:hAnsi="Calibri" w:eastAsia="Calibri" w:cs="Calibri" w:asciiTheme="minorAscii" w:hAnsiTheme="minorAscii" w:eastAsiaTheme="minorAscii" w:cstheme="minorAscii"/>
+          <w:color w:val="000000" w:themeColor="text1" w:themeTint="FF" w:themeShade="FF"/>
+          <w:sz w:val="22"/>
+          <w:szCs w:val="22"/>
+        </w:rPr>
+        <w:t>newspapers</w:t>
+      </w:r>
+      <w:r>
+        <w:rPr>
+          <w:rFonts w:ascii="Calibri" w:hAnsi="Calibri" w:eastAsia="Calibri" w:cs="Calibri" w:asciiTheme="minorAscii" w:hAnsiTheme="minorAscii" w:eastAsiaTheme="minorAscii" w:cstheme="minorAscii"/>
+          <w:color w:val="000000" w:themeColor="text1" w:themeTint="FF" w:themeShade="FF"/>
+          <w:sz w:val="22"/>
+          <w:szCs w:val="22"/>
+        </w:rPr>
+        <w:t xml:space="preserve"> has weakest correlation with Sales among these comparisons.</w:t>
+      </w:r>
+    </w:p>
+    <w:p>
+      <w:pPr>
+        <w:pStyle w:val="Normal"/>
+        <w:spacing w:before="100" w:beforeAutospacing="on" w:after="100" w:afterAutospacing="on" w:line="240" w:lineRule="auto"/>
+        <w:rPr>
+          <w:rFonts w:ascii="Calibri" w:hAnsi="Calibri" w:eastAsia="Calibri" w:cs="Calibri" w:asciiTheme="minorAscii" w:hAnsiTheme="minorAscii" w:eastAsiaTheme="minorAscii" w:cstheme="minorAscii"/>
+          <w:sz w:val="22"/>
+          <w:szCs w:val="22"/>
+        </w:rPr>
+      </w:pPr>
+      <w:r>
+        <w:drawing>
+          <wp:inline wp14:editId="6D39C566" wp14:anchorId="4B518FDB">
+            <wp:extent cx="3234906" cy="1143000"/>
+            <wp:effectExtent l="0" t="0" r="0" b="0"/>
+            <wp:docPr id="1743228166" name="" title=""/>
+            <wp:cNvGraphicFramePr>
+              <a:graphicFrameLocks noChangeAspect="1"/>
+            </wp:cNvGraphicFramePr>
+            <a:graphic>
+              <a:graphicData uri="http://schemas.openxmlformats.org/drawingml/2006/picture">
+                <pic:pic>
+                  <pic:nvPicPr>
+                    <pic:cNvPr id="0" name=""/>
+                    <pic:cNvPicPr/>
+                  </pic:nvPicPr>
+                  <pic:blipFill>
+                    <a:blip r:embed="Reb0b2cbc14fe40f3">
+                      <a:extLst>
+                        <a:ext xmlns:a="http://schemas.openxmlformats.org/drawingml/2006/main" uri="{28A0092B-C50C-407E-A947-70E740481C1C}">
+                          <a14:useLocalDpi val="0"/>
+                        </a:ext>
+                      </a:extLst>
+                    </a:blip>
+                    <a:stretch>
+                      <a:fillRect/>
+                    </a:stretch>
+                  </pic:blipFill>
+                  <pic:spPr>
+                    <a:xfrm>
+                      <a:off x="0" y="0"/>
+                      <a:ext cx="3234906" cy="1143000"/>
+                    </a:xfrm>
+                    <a:prstGeom prst="rect">
+                      <a:avLst/>
+                    </a:prstGeom>
+                  </pic:spPr>
+                </pic:pic>
+              </a:graphicData>
+            </a:graphic>
+          </wp:inline>
+        </w:drawing>
+      </w:r>
+    </w:p>
+    <w:p>
+      <w:pPr>
+        <w:pStyle w:val="Normal"/>
+        <w:shd w:val="clear" w:color="auto" w:fill="FFFFFF" w:themeFill="background1"/>
+        <w:spacing w:before="100" w:beforeAutospacing="on" w:after="100" w:afterAutospacing="on" w:line="240" w:lineRule="auto"/>
+        <w:rPr>
+          <w:rFonts w:ascii="Calibri" w:hAnsi="Calibri" w:eastAsia="Calibri" w:cs="Calibri" w:asciiTheme="minorAscii" w:hAnsiTheme="minorAscii" w:eastAsiaTheme="minorAscii" w:cstheme="minorAscii"/>
+          <w:color w:val="000000" w:themeColor="text1" w:themeTint="FF" w:themeShade="FF"/>
+          <w:sz w:val="22"/>
+          <w:szCs w:val="22"/>
+          <w:shd w:val="clear" w:color="auto" w:fill="FFFFFF"/>
+        </w:rPr>
+      </w:pPr>
+    </w:p>
+    <w:p>
+      <w:pPr>
+        <w:pStyle w:val="Normal"/>
+        <w:shd w:val="clear" w:color="auto" w:fill="FFFFFF" w:themeFill="background1"/>
+        <w:spacing w:before="100" w:beforeAutospacing="on" w:after="100" w:afterAutospacing="on" w:line="240" w:lineRule="auto"/>
+        <w:rPr>
+          <w:rFonts w:ascii="Calibri" w:hAnsi="Calibri" w:eastAsia="Calibri" w:cs="Calibri" w:asciiTheme="minorAscii" w:hAnsiTheme="minorAscii" w:eastAsiaTheme="minorAscii" w:cstheme="minorAscii"/>
+          <w:b w:val="0"/>
+          <w:bCs w:val="0"/>
+          <w:i w:val="0"/>
+          <w:iCs w:val="0"/>
+          <w:noProof w:val="0"/>
+          <w:color w:val="000000" w:themeColor="text1" w:themeTint="FF" w:themeShade="FF"/>
+          <w:sz w:val="22"/>
+          <w:szCs w:val="22"/>
+          <w:shd w:val="clear" w:color="auto" w:fill="FFFFFF"/>
+          <w:lang w:val="en-US"/>
+        </w:rPr>
+      </w:pPr>
+      <w:r>
+        <w:rPr>
+          <w:rFonts w:ascii="Calibri" w:hAnsi="Calibri" w:eastAsia="Calibri" w:cs="Calibri" w:asciiTheme="minorAscii" w:hAnsiTheme="minorAscii" w:eastAsiaTheme="minorAscii" w:cstheme="minorAscii"/>
+          <w:color w:val="111111"/>
+          <w:sz w:val="22"/>
+          <w:szCs w:val="22"/>
+          <w:shd w:val="clear" w:color="auto" w:fill="FFFFFF"/>
+        </w:rPr>
+        <w:t xml:space="preserve">A scatter plot visualizes the correlation between TV-Sales, Radio-Sales and Newpaper-Sales. </w:t>
+      </w:r>
+      <w:r>
+        <w:rPr>
+          <w:rFonts w:ascii="Calibri" w:hAnsi="Calibri" w:eastAsia="Calibri" w:cs="Calibri" w:asciiTheme="minorAscii" w:hAnsiTheme="minorAscii" w:eastAsiaTheme="minorAscii" w:cstheme="minorAscii"/>
+          <w:color w:val="111111"/>
+          <w:sz w:val="22"/>
+          <w:szCs w:val="22"/>
+          <w:shd w:val="clear" w:color="auto" w:fill="FFFFFF"/>
+        </w:rPr>
+        <w:t xml:space="preserve"> Scatter plots are used to observe relationships between variables</w:t>
+      </w:r>
+      <w:r>
+        <w:rPr>
+          <w:rFonts w:ascii="Calibri" w:hAnsi="Calibri" w:eastAsia="Calibri" w:cs="Calibri" w:asciiTheme="minorAscii" w:hAnsiTheme="minorAscii" w:eastAsiaTheme="minorAscii" w:cstheme="minorAscii"/>
+          <w:color w:val="111111"/>
+          <w:sz w:val="22"/>
+          <w:szCs w:val="22"/>
+          <w:shd w:val="clear" w:color="auto" w:fill="FFFFFF"/>
+        </w:rPr>
+        <w:t xml:space="preserve"> such as correlation. It matches the </w:t>
+      </w:r>
+      <w:r>
+        <w:rPr>
+          <w:rFonts w:ascii="Calibri" w:hAnsi="Calibri" w:eastAsia="Calibri" w:cs="Calibri" w:asciiTheme="minorAscii" w:hAnsiTheme="minorAscii" w:eastAsiaTheme="minorAscii" w:cstheme="minorAscii"/>
+          <w:b w:val="0"/>
+          <w:bCs w:val="0"/>
+          <w:i w:val="0"/>
+          <w:iCs w:val="0"/>
+          <w:noProof w:val="0"/>
+          <w:color w:val="000000" w:themeColor="text1" w:themeTint="FF" w:themeShade="FF"/>
+          <w:sz w:val="22"/>
+          <w:szCs w:val="22"/>
+          <w:lang w:val="en-US"/>
+        </w:rPr>
+        <w:t xml:space="preserve">Pearson's correlation </w:t>
+      </w:r>
+      <w:r>
+        <w:rPr>
+          <w:rFonts w:ascii="Calibri" w:hAnsi="Calibri" w:eastAsia="Calibri" w:cs="Calibri" w:asciiTheme="minorAscii" w:hAnsiTheme="minorAscii" w:eastAsiaTheme="minorAscii" w:cstheme="minorAscii"/>
+          <w:color w:val="000000" w:themeColor="text1" w:themeTint="FF" w:themeShade="FF"/>
+          <w:sz w:val="22"/>
+          <w:szCs w:val="22"/>
+        </w:rPr>
+        <w:t>coefficient result above.</w:t>
+      </w:r>
+    </w:p>
+    <w:p w14:noSpellErr="1">
+      <w:pPr>
+        <w:shd w:val="clear" w:color="auto" w:fill="FFFFFF" w:themeFill="background1"/>
+        <w:spacing w:before="100" w:beforeAutospacing="on" w:after="100" w:afterAutospacing="on" w:line="240" w:lineRule="auto"/>
+        <w:rPr>
+          <w:rFonts w:ascii="Calibri" w:hAnsi="Calibri" w:eastAsia="Calibri" w:cs="Calibri" w:asciiTheme="minorAscii" w:hAnsiTheme="minorAscii" w:eastAsiaTheme="minorAscii" w:cstheme="minorAscii"/>
+          <w:sz w:val="22"/>
+          <w:szCs w:val="22"/>
+        </w:rPr>
+      </w:pPr>
+      <w:r>
+        <w:drawing>
+          <wp:inline wp14:editId="688CF7A7" wp14:anchorId="44660121">
+            <wp:extent cx="5943600" cy="2699385"/>
+            <wp:effectExtent l="0" t="0" r="0" b="5715"/>
+            <wp:docPr id="1" name="Picture 1" title=""/>
+            <wp:cNvGraphicFramePr>
+              <a:graphicFrameLocks noChangeAspect="1"/>
+            </wp:cNvGraphicFramePr>
+            <a:graphic>
+              <a:graphicData uri="http://schemas.openxmlformats.org/drawingml/2006/picture">
+                <pic:pic>
+                  <pic:nvPicPr>
+                    <pic:cNvPr id="0" name="Picture 1"/>
+                    <pic:cNvPicPr/>
+                  </pic:nvPicPr>
+                  <pic:blipFill>
+                    <a:blip r:embed="Rd5d537f31e164c92">
+                      <a:extLst>
+                        <a:ext xmlns:a="http://schemas.openxmlformats.org/drawingml/2006/main" uri="{28A0092B-C50C-407E-A947-70E740481C1C}">
+                          <a14:useLocalDpi val="0"/>
+                        </a:ext>
+                      </a:extLst>
+                    </a:blip>
+                    <a:stretch>
+                      <a:fillRect/>
+                    </a:stretch>
+                  </pic:blipFill>
+                  <pic:spPr>
+                    <a:xfrm rot="0" flipH="0" flipV="0">
                       <a:off x="0" y="0"/>
                       <a:ext cx="5943600" cy="2699385"/>
                     </a:xfrm>
@@ -1818,65 +1843,36 @@
         </w:drawing>
       </w:r>
     </w:p>
-    <w:p>
-      <w:pPr>
-        <w:shd w:val="clear" w:color="auto" w:fill="FFFFFF"/>
-        <w:spacing w:before="100" w:beforeAutospacing="1" w:after="100" w:afterAutospacing="1" w:line="240" w:lineRule="auto"/>
-        <w:rPr>
-          <w:rFonts w:eastAsia="Times New Roman" w:cs="Helvetica"/>
-          <w:sz w:val="24"/>
-          <w:szCs w:val="24"/>
-        </w:rPr>
-      </w:pPr>
-      <w:r>
-        <w:rPr>
-          <w:rFonts w:eastAsia="Times New Roman" w:cs="Helvetica"/>
-          <w:sz w:val="24"/>
-          <w:szCs w:val="24"/>
-        </w:rPr>
-        <w:t xml:space="preserve">From ‘TV plotted against Sales’, we can tell TV-Salves has strong correlation and positive relationship. </w:t>
-      </w:r>
-      <w:proofErr w:type="gramStart"/>
-      <w:r>
-        <w:rPr>
-          <w:rFonts w:eastAsia="Times New Roman" w:cs="Helvetica"/>
-          <w:sz w:val="24"/>
-          <w:szCs w:val="24"/>
-        </w:rPr>
-        <w:t>However</w:t>
-      </w:r>
-      <w:proofErr w:type="gramEnd"/>
-      <w:r>
-        <w:rPr>
-          <w:rFonts w:eastAsia="Times New Roman" w:cs="Helvetica"/>
-          <w:sz w:val="24"/>
-          <w:szCs w:val="24"/>
-        </w:rPr>
-        <w:t xml:space="preserve"> The newspaper plotted again Sales show, those variables has week strong relationship. </w:t>
-      </w:r>
-    </w:p>
-    <w:p>
-      <w:pPr>
-        <w:shd w:val="clear" w:color="auto" w:fill="FFFFFF"/>
-        <w:spacing w:before="100" w:beforeAutospacing="1" w:after="100" w:afterAutospacing="1" w:line="240" w:lineRule="auto"/>
-        <w:rPr>
-          <w:rFonts w:eastAsia="Times New Roman" w:cs="Helvetica"/>
-          <w:sz w:val="28"/>
-          <w:szCs w:val="28"/>
-        </w:rPr>
-      </w:pPr>
-      <w:r>
-        <w:rPr>
-          <w:rFonts w:eastAsia="Times New Roman" w:cs="Helvetica"/>
-          <w:sz w:val="28"/>
-          <w:szCs w:val="28"/>
+    <w:p w14:noSpellErr="1">
+      <w:pPr>
+        <w:shd w:val="clear" w:color="auto" w:fill="FFFFFF" w:themeFill="background1"/>
+        <w:spacing w:before="100" w:beforeAutospacing="on" w:after="100" w:afterAutospacing="on" w:line="240" w:lineRule="auto"/>
+        <w:rPr>
+          <w:rFonts w:ascii="Calibri" w:hAnsi="Calibri" w:eastAsia="Calibri" w:cs="Calibri" w:asciiTheme="minorAscii" w:hAnsiTheme="minorAscii" w:eastAsiaTheme="minorAscii" w:cstheme="minorAscii"/>
+          <w:sz w:val="22"/>
+          <w:szCs w:val="22"/>
+        </w:rPr>
+      </w:pPr>
+      <w:r>
+        <w:rPr>
+          <w:rFonts w:ascii="Calibri" w:hAnsi="Calibri" w:eastAsia="Calibri" w:cs="Calibri" w:asciiTheme="minorAscii" w:hAnsiTheme="minorAscii" w:eastAsiaTheme="minorAscii" w:cstheme="minorAscii"/>
+          <w:sz w:val="22"/>
+          <w:szCs w:val="22"/>
         </w:rPr>
         <w:t xml:space="preserve"> </w:t>
       </w:r>
     </w:p>
-    <w:p/>
+    <w:p w14:noSpellErr="1">
+      <w:pPr>
+        <w:rPr>
+          <w:rFonts w:ascii="Calibri" w:hAnsi="Calibri" w:eastAsia="Calibri" w:cs="Calibri" w:asciiTheme="minorAscii" w:hAnsiTheme="minorAscii" w:eastAsiaTheme="minorAscii" w:cstheme="minorAscii"/>
+          <w:sz w:val="22"/>
+          <w:szCs w:val="22"/>
+        </w:rPr>
+      </w:pPr>
+    </w:p>
     <w:sectPr>
-      <w:pgSz w:w="12240" w:h="15840"/>
+      <w:pgSz w:w="12240" w:h="15840" w:orient="portrait"/>
       <w:pgMar w:top="1440" w:right="1440" w:bottom="1440" w:left="1440" w:header="720" w:footer="720" w:gutter="0"/>
       <w:cols w:space="720"/>
       <w:docGrid w:linePitch="360"/>
@@ -1887,6 +1883,117 @@
 
 <file path=word/numbering.xml><?xml version="1.0" encoding="utf-8"?>
 <w:numbering xmlns:wpc="http://schemas.microsoft.com/office/word/2010/wordprocessingCanvas" xmlns:cx="http://schemas.microsoft.com/office/drawing/2014/chartex" xmlns:cx1="http://schemas.microsoft.com/office/drawing/2015/9/8/chartex" xmlns:cx2="http://schemas.microsoft.com/office/drawing/2015/10/21/chartex" xmlns:cx3="http://schemas.microsoft.com/office/drawing/2016/5/9/chartex" xmlns:cx4="http://schemas.microsoft.com/office/drawing/2016/5/10/chartex" xmlns:cx5="http://schemas.microsoft.com/office/drawing/2016/5/11/chartex" xmlns:cx6="http://schemas.microsoft.com/office/drawing/2016/5/12/chartex" xmlns:cx7="http://schemas.microsoft.com/office/drawing/2016/5/13/chartex" xmlns:cx8="http://schemas.microsoft.com/office/drawing/2016/5/14/chartex" xmlns:mc="http://schemas.openxmlformats.org/markup-compatibility/2006" xmlns:aink="http://schemas.microsoft.com/office/drawing/2016/ink" xmlns:am3d="http://schemas.microsoft.com/office/drawing/2017/model3d" xmlns:o="urn:schemas-microsoft-com:office:office" xmlns:r="http://schemas.openxmlformats.org/officeDocument/2006/relationships" xmlns:m="http://schemas.openxmlformats.org/officeDocument/2006/math" xmlns:v="urn:schemas-microsoft-com:vml" xmlns:wp14="http://schemas.microsoft.com/office/word/2010/wordprocessingDrawing" xmlns:wp="http://schemas.openxmlformats.org/drawingml/2006/wordprocessingDrawing" xmlns:w10="urn:schemas-microsoft-com:office:word" xmlns:w="http://schemas.openxmlformats.org/wordprocessingml/2006/main" xmlns:w14="http://schemas.microsoft.com/office/word/2010/wordml" xmlns:w15="http://schemas.microsoft.com/office/word/2012/wordml" xmlns:w16cex="http://schemas.microsoft.com/office/word/2018/wordml/cex" xmlns:w16cid="http://schemas.microsoft.com/office/word/2016/wordml/cid" xmlns:w16="http://schemas.microsoft.com/office/word/2018/wordml" xmlns:w16se="http://schemas.microsoft.com/office/word/2015/wordml/symex" xmlns:wpg="http://schemas.microsoft.com/office/word/2010/wordprocessingGroup" xmlns:wpi="http://schemas.microsoft.com/office/word/2010/wordprocessingInk" xmlns:wne="http://schemas.microsoft.com/office/word/2006/wordml" xmlns:wps="http://schemas.microsoft.com/office/word/2010/wordprocessingShape" mc:Ignorable="w14 w15 w16se w16cid w16 w16cex wp14">
+  <w:abstractNum xmlns:w="http://schemas.openxmlformats.org/wordprocessingml/2006/main" w:abstractNumId="6">
+    <w:multiLevelType xmlns:w="http://schemas.openxmlformats.org/wordprocessingml/2006/main" w:val="hybridMultilevel"/>
+    <w:lvl xmlns:w="http://schemas.openxmlformats.org/wordprocessingml/2006/main" w:ilvl="0">
+      <w:start w:val="1"/>
+      <w:numFmt w:val="bullet"/>
+      <w:lvlText w:val=""/>
+      <w:lvlJc w:val="left"/>
+      <w:pPr>
+        <w:ind w:left="720" w:hanging="360"/>
+      </w:pPr>
+      <w:rPr>
+        <w:rFonts w:hint="default" w:ascii="Symbol" w:hAnsi="Symbol"/>
+      </w:rPr>
+    </w:lvl>
+    <w:lvl xmlns:w="http://schemas.openxmlformats.org/wordprocessingml/2006/main" w:ilvl="1">
+      <w:start w:val="1"/>
+      <w:numFmt w:val="bullet"/>
+      <w:lvlText w:val="o"/>
+      <w:lvlJc w:val="left"/>
+      <w:pPr>
+        <w:ind w:left="1440" w:hanging="360"/>
+      </w:pPr>
+      <w:rPr>
+        <w:rFonts w:hint="default" w:ascii="Courier New" w:hAnsi="Courier New"/>
+      </w:rPr>
+    </w:lvl>
+    <w:lvl xmlns:w="http://schemas.openxmlformats.org/wordprocessingml/2006/main" w:ilvl="2">
+      <w:start w:val="1"/>
+      <w:numFmt w:val="bullet"/>
+      <w:lvlText w:val=""/>
+      <w:lvlJc w:val="left"/>
+      <w:pPr>
+        <w:ind w:left="2160" w:hanging="360"/>
+      </w:pPr>
+      <w:rPr>
+        <w:rFonts w:hint="default" w:ascii="Wingdings" w:hAnsi="Wingdings"/>
+      </w:rPr>
+    </w:lvl>
+    <w:lvl xmlns:w="http://schemas.openxmlformats.org/wordprocessingml/2006/main" w:ilvl="3">
+      <w:start w:val="1"/>
+      <w:numFmt w:val="bullet"/>
+      <w:lvlText w:val=""/>
+      <w:lvlJc w:val="left"/>
+      <w:pPr>
+        <w:ind w:left="2880" w:hanging="360"/>
+      </w:pPr>
+      <w:rPr>
+        <w:rFonts w:hint="default" w:ascii="Symbol" w:hAnsi="Symbol"/>
+      </w:rPr>
+    </w:lvl>
+    <w:lvl xmlns:w="http://schemas.openxmlformats.org/wordprocessingml/2006/main" w:ilvl="4">
+      <w:start w:val="1"/>
+      <w:numFmt w:val="bullet"/>
+      <w:lvlText w:val="o"/>
+      <w:lvlJc w:val="left"/>
+      <w:pPr>
+        <w:ind w:left="3600" w:hanging="360"/>
+      </w:pPr>
+      <w:rPr>
+        <w:rFonts w:hint="default" w:ascii="Courier New" w:hAnsi="Courier New"/>
+      </w:rPr>
+    </w:lvl>
+    <w:lvl xmlns:w="http://schemas.openxmlformats.org/wordprocessingml/2006/main" w:ilvl="5">
+      <w:start w:val="1"/>
+      <w:numFmt w:val="bullet"/>
+      <w:lvlText w:val=""/>
+      <w:lvlJc w:val="left"/>
+      <w:pPr>
+        <w:ind w:left="4320" w:hanging="360"/>
+      </w:pPr>
+      <w:rPr>
+        <w:rFonts w:hint="default" w:ascii="Wingdings" w:hAnsi="Wingdings"/>
+      </w:rPr>
+    </w:lvl>
+    <w:lvl xmlns:w="http://schemas.openxmlformats.org/wordprocessingml/2006/main" w:ilvl="6">
+      <w:start w:val="1"/>
+      <w:numFmt w:val="bullet"/>
+      <w:lvlText w:val=""/>
+      <w:lvlJc w:val="left"/>
+      <w:pPr>
+        <w:ind w:left="5040" w:hanging="360"/>
+      </w:pPr>
+      <w:rPr>
+        <w:rFonts w:hint="default" w:ascii="Symbol" w:hAnsi="Symbol"/>
+      </w:rPr>
+    </w:lvl>
+    <w:lvl xmlns:w="http://schemas.openxmlformats.org/wordprocessingml/2006/main" w:ilvl="7">
+      <w:start w:val="1"/>
+      <w:numFmt w:val="bullet"/>
+      <w:lvlText w:val="o"/>
+      <w:lvlJc w:val="left"/>
+      <w:pPr>
+        <w:ind w:left="5760" w:hanging="360"/>
+      </w:pPr>
+      <w:rPr>
+        <w:rFonts w:hint="default" w:ascii="Courier New" w:hAnsi="Courier New"/>
+      </w:rPr>
+    </w:lvl>
+    <w:lvl xmlns:w="http://schemas.openxmlformats.org/wordprocessingml/2006/main" w:ilvl="8">
+      <w:start w:val="1"/>
+      <w:numFmt w:val="bullet"/>
+      <w:lvlText w:val=""/>
+      <w:lvlJc w:val="left"/>
+      <w:pPr>
+        <w:ind w:left="6480" w:hanging="360"/>
+      </w:pPr>
+      <w:rPr>
+        <w:rFonts w:hint="default" w:ascii="Wingdings" w:hAnsi="Wingdings"/>
+      </w:rPr>
+    </w:lvl>
+  </w:abstractNum>
   <w:abstractNum w:abstractNumId="0" w15:restartNumberingAfterBreak="0">
     <w:nsid w:val="090A03F0"/>
     <w:multiLevelType w:val="multilevel"/>
@@ -1903,7 +2010,7 @@
         <w:ind w:left="720" w:hanging="360"/>
       </w:pPr>
       <w:rPr>
-        <w:rFonts w:ascii="Symbol" w:hAnsi="Symbol" w:hint="default"/>
+        <w:rFonts w:hint="default" w:ascii="Symbol" w:hAnsi="Symbol"/>
         <w:sz w:val="20"/>
       </w:rPr>
     </w:lvl>
@@ -1919,7 +2026,7 @@
         <w:ind w:left="1440" w:hanging="360"/>
       </w:pPr>
       <w:rPr>
-        <w:rFonts w:ascii="Courier New" w:hAnsi="Courier New" w:hint="default"/>
+        <w:rFonts w:hint="default" w:ascii="Courier New" w:hAnsi="Courier New"/>
         <w:sz w:val="20"/>
       </w:rPr>
     </w:lvl>
@@ -1935,7 +2042,7 @@
         <w:ind w:left="2160" w:hanging="360"/>
       </w:pPr>
       <w:rPr>
-        <w:rFonts w:ascii="Wingdings" w:hAnsi="Wingdings" w:hint="default"/>
+        <w:rFonts w:hint="default" w:ascii="Wingdings" w:hAnsi="Wingdings"/>
         <w:sz w:val="20"/>
       </w:rPr>
     </w:lvl>
@@ -1951,7 +2058,7 @@
         <w:ind w:left="2880" w:hanging="360"/>
       </w:pPr>
       <w:rPr>
-        <w:rFonts w:ascii="Wingdings" w:hAnsi="Wingdings" w:hint="default"/>
+        <w:rFonts w:hint="default" w:ascii="Wingdings" w:hAnsi="Wingdings"/>
         <w:sz w:val="20"/>
       </w:rPr>
     </w:lvl>
@@ -1967,7 +2074,7 @@
         <w:ind w:left="3600" w:hanging="360"/>
       </w:pPr>
       <w:rPr>
-        <w:rFonts w:ascii="Wingdings" w:hAnsi="Wingdings" w:hint="default"/>
+        <w:rFonts w:hint="default" w:ascii="Wingdings" w:hAnsi="Wingdings"/>
         <w:sz w:val="20"/>
       </w:rPr>
     </w:lvl>
@@ -1983,7 +2090,7 @@
         <w:ind w:left="4320" w:hanging="360"/>
       </w:pPr>
       <w:rPr>
-        <w:rFonts w:ascii="Wingdings" w:hAnsi="Wingdings" w:hint="default"/>
+        <w:rFonts w:hint="default" w:ascii="Wingdings" w:hAnsi="Wingdings"/>
         <w:sz w:val="20"/>
       </w:rPr>
     </w:lvl>
@@ -1999,7 +2106,7 @@
         <w:ind w:left="5040" w:hanging="360"/>
       </w:pPr>
       <w:rPr>
-        <w:rFonts w:ascii="Wingdings" w:hAnsi="Wingdings" w:hint="default"/>
+        <w:rFonts w:hint="default" w:ascii="Wingdings" w:hAnsi="Wingdings"/>
         <w:sz w:val="20"/>
       </w:rPr>
     </w:lvl>
@@ -2015,7 +2122,7 @@
         <w:ind w:left="5760" w:hanging="360"/>
       </w:pPr>
       <w:rPr>
-        <w:rFonts w:ascii="Wingdings" w:hAnsi="Wingdings" w:hint="default"/>
+        <w:rFonts w:hint="default" w:ascii="Wingdings" w:hAnsi="Wingdings"/>
         <w:sz w:val="20"/>
       </w:rPr>
     </w:lvl>
@@ -2031,7 +2138,7 @@
         <w:ind w:left="6480" w:hanging="360"/>
       </w:pPr>
       <w:rPr>
-        <w:rFonts w:ascii="Wingdings" w:hAnsi="Wingdings" w:hint="default"/>
+        <w:rFonts w:hint="default" w:ascii="Wingdings" w:hAnsi="Wingdings"/>
         <w:sz w:val="20"/>
       </w:rPr>
     </w:lvl>
@@ -2052,7 +2159,7 @@
         <w:ind w:left="720" w:hanging="360"/>
       </w:pPr>
       <w:rPr>
-        <w:rFonts w:ascii="Symbol" w:hAnsi="Symbol" w:hint="default"/>
+        <w:rFonts w:hint="default" w:ascii="Symbol" w:hAnsi="Symbol"/>
         <w:sz w:val="20"/>
       </w:rPr>
     </w:lvl>
@@ -2068,7 +2175,7 @@
         <w:ind w:left="1440" w:hanging="360"/>
       </w:pPr>
       <w:rPr>
-        <w:rFonts w:ascii="Courier New" w:hAnsi="Courier New" w:hint="default"/>
+        <w:rFonts w:hint="default" w:ascii="Courier New" w:hAnsi="Courier New"/>
         <w:sz w:val="20"/>
       </w:rPr>
     </w:lvl>
@@ -2084,7 +2191,7 @@
         <w:ind w:left="2160" w:hanging="360"/>
       </w:pPr>
       <w:rPr>
-        <w:rFonts w:ascii="Wingdings" w:hAnsi="Wingdings" w:hint="default"/>
+        <w:rFonts w:hint="default" w:ascii="Wingdings" w:hAnsi="Wingdings"/>
         <w:sz w:val="20"/>
       </w:rPr>
     </w:lvl>
@@ -2100,7 +2207,7 @@
         <w:ind w:left="2880" w:hanging="360"/>
       </w:pPr>
       <w:rPr>
-        <w:rFonts w:ascii="Wingdings" w:hAnsi="Wingdings" w:hint="default"/>
+        <w:rFonts w:hint="default" w:ascii="Wingdings" w:hAnsi="Wingdings"/>
         <w:sz w:val="20"/>
       </w:rPr>
     </w:lvl>
@@ -2116,7 +2223,7 @@
         <w:ind w:left="3600" w:hanging="360"/>
       </w:pPr>
       <w:rPr>
-        <w:rFonts w:ascii="Wingdings" w:hAnsi="Wingdings" w:hint="default"/>
+        <w:rFonts w:hint="default" w:ascii="Wingdings" w:hAnsi="Wingdings"/>
         <w:sz w:val="20"/>
       </w:rPr>
     </w:lvl>
@@ -2132,7 +2239,7 @@
         <w:ind w:left="4320" w:hanging="360"/>
       </w:pPr>
       <w:rPr>
-        <w:rFonts w:ascii="Wingdings" w:hAnsi="Wingdings" w:hint="default"/>
+        <w:rFonts w:hint="default" w:ascii="Wingdings" w:hAnsi="Wingdings"/>
         <w:sz w:val="20"/>
       </w:rPr>
     </w:lvl>
@@ -2148,7 +2255,7 @@
         <w:ind w:left="5040" w:hanging="360"/>
       </w:pPr>
       <w:rPr>
-        <w:rFonts w:ascii="Wingdings" w:hAnsi="Wingdings" w:hint="default"/>
+        <w:rFonts w:hint="default" w:ascii="Wingdings" w:hAnsi="Wingdings"/>
         <w:sz w:val="20"/>
       </w:rPr>
     </w:lvl>
@@ -2164,7 +2271,7 @@
         <w:ind w:left="5760" w:hanging="360"/>
       </w:pPr>
       <w:rPr>
-        <w:rFonts w:ascii="Wingdings" w:hAnsi="Wingdings" w:hint="default"/>
+        <w:rFonts w:hint="default" w:ascii="Wingdings" w:hAnsi="Wingdings"/>
         <w:sz w:val="20"/>
       </w:rPr>
     </w:lvl>
@@ -2180,7 +2287,7 @@
         <w:ind w:left="6480" w:hanging="360"/>
       </w:pPr>
       <w:rPr>
-        <w:rFonts w:ascii="Wingdings" w:hAnsi="Wingdings" w:hint="default"/>
+        <w:rFonts w:hint="default" w:ascii="Wingdings" w:hAnsi="Wingdings"/>
         <w:sz w:val="20"/>
       </w:rPr>
     </w:lvl>
@@ -2201,7 +2308,7 @@
         <w:ind w:left="720" w:hanging="360"/>
       </w:pPr>
       <w:rPr>
-        <w:rFonts w:ascii="Symbol" w:hAnsi="Symbol" w:hint="default"/>
+        <w:rFonts w:hint="default" w:ascii="Symbol" w:hAnsi="Symbol"/>
         <w:sz w:val="20"/>
       </w:rPr>
     </w:lvl>
@@ -2217,7 +2324,7 @@
         <w:ind w:left="1440" w:hanging="360"/>
       </w:pPr>
       <w:rPr>
-        <w:rFonts w:ascii="Symbol" w:hAnsi="Symbol" w:hint="default"/>
+        <w:rFonts w:hint="default" w:ascii="Symbol" w:hAnsi="Symbol"/>
         <w:sz w:val="20"/>
       </w:rPr>
     </w:lvl>
@@ -2233,7 +2340,7 @@
         <w:ind w:left="2160" w:hanging="360"/>
       </w:pPr>
       <w:rPr>
-        <w:rFonts w:ascii="Symbol" w:hAnsi="Symbol" w:hint="default"/>
+        <w:rFonts w:hint="default" w:ascii="Symbol" w:hAnsi="Symbol"/>
         <w:sz w:val="20"/>
       </w:rPr>
     </w:lvl>
@@ -2249,7 +2356,7 @@
         <w:ind w:left="2880" w:hanging="360"/>
       </w:pPr>
       <w:rPr>
-        <w:rFonts w:ascii="Symbol" w:hAnsi="Symbol" w:hint="default"/>
+        <w:rFonts w:hint="default" w:ascii="Symbol" w:hAnsi="Symbol"/>
         <w:sz w:val="20"/>
       </w:rPr>
     </w:lvl>
@@ -2265,7 +2372,7 @@
         <w:ind w:left="3600" w:hanging="360"/>
       </w:pPr>
       <w:rPr>
-        <w:rFonts w:ascii="Symbol" w:hAnsi="Symbol" w:hint="default"/>
+        <w:rFonts w:hint="default" w:ascii="Symbol" w:hAnsi="Symbol"/>
         <w:sz w:val="20"/>
       </w:rPr>
     </w:lvl>
@@ -2281,7 +2388,7 @@
         <w:ind w:left="4320" w:hanging="360"/>
       </w:pPr>
       <w:rPr>
-        <w:rFonts w:ascii="Symbol" w:hAnsi="Symbol" w:hint="default"/>
+        <w:rFonts w:hint="default" w:ascii="Symbol" w:hAnsi="Symbol"/>
         <w:sz w:val="20"/>
       </w:rPr>
     </w:lvl>
@@ -2297,7 +2404,7 @@
         <w:ind w:left="5040" w:hanging="360"/>
       </w:pPr>
       <w:rPr>
-        <w:rFonts w:ascii="Symbol" w:hAnsi="Symbol" w:hint="default"/>
+        <w:rFonts w:hint="default" w:ascii="Symbol" w:hAnsi="Symbol"/>
         <w:sz w:val="20"/>
       </w:rPr>
     </w:lvl>
@@ -2313,7 +2420,7 @@
         <w:ind w:left="5760" w:hanging="360"/>
       </w:pPr>
       <w:rPr>
-        <w:rFonts w:ascii="Symbol" w:hAnsi="Symbol" w:hint="default"/>
+        <w:rFonts w:hint="default" w:ascii="Symbol" w:hAnsi="Symbol"/>
         <w:sz w:val="20"/>
       </w:rPr>
     </w:lvl>
@@ -2329,7 +2436,7 @@
         <w:ind w:left="6480" w:hanging="360"/>
       </w:pPr>
       <w:rPr>
-        <w:rFonts w:ascii="Symbol" w:hAnsi="Symbol" w:hint="default"/>
+        <w:rFonts w:hint="default" w:ascii="Symbol" w:hAnsi="Symbol"/>
         <w:sz w:val="20"/>
       </w:rPr>
     </w:lvl>
@@ -2350,7 +2457,7 @@
         <w:ind w:left="720" w:hanging="360"/>
       </w:pPr>
       <w:rPr>
-        <w:rFonts w:ascii="Symbol" w:hAnsi="Symbol" w:hint="default"/>
+        <w:rFonts w:hint="default" w:ascii="Symbol" w:hAnsi="Symbol"/>
         <w:sz w:val="20"/>
       </w:rPr>
     </w:lvl>
@@ -2366,7 +2473,7 @@
         <w:ind w:left="1440" w:hanging="360"/>
       </w:pPr>
       <w:rPr>
-        <w:rFonts w:ascii="Symbol" w:hAnsi="Symbol" w:hint="default"/>
+        <w:rFonts w:hint="default" w:ascii="Symbol" w:hAnsi="Symbol"/>
         <w:sz w:val="20"/>
       </w:rPr>
     </w:lvl>
@@ -2382,7 +2489,7 @@
         <w:ind w:left="2160" w:hanging="360"/>
       </w:pPr>
       <w:rPr>
-        <w:rFonts w:ascii="Symbol" w:hAnsi="Symbol" w:hint="default"/>
+        <w:rFonts w:hint="default" w:ascii="Symbol" w:hAnsi="Symbol"/>
         <w:sz w:val="20"/>
       </w:rPr>
     </w:lvl>
@@ -2398,7 +2505,7 @@
         <w:ind w:left="2880" w:hanging="360"/>
       </w:pPr>
       <w:rPr>
-        <w:rFonts w:ascii="Symbol" w:hAnsi="Symbol" w:hint="default"/>
+        <w:rFonts w:hint="default" w:ascii="Symbol" w:hAnsi="Symbol"/>
         <w:sz w:val="20"/>
       </w:rPr>
     </w:lvl>
@@ -2414,7 +2521,7 @@
         <w:ind w:left="3600" w:hanging="360"/>
       </w:pPr>
       <w:rPr>
-        <w:rFonts w:ascii="Symbol" w:hAnsi="Symbol" w:hint="default"/>
+        <w:rFonts w:hint="default" w:ascii="Symbol" w:hAnsi="Symbol"/>
         <w:sz w:val="20"/>
       </w:rPr>
     </w:lvl>
@@ -2430,7 +2537,7 @@
         <w:ind w:left="4320" w:hanging="360"/>
       </w:pPr>
       <w:rPr>
-        <w:rFonts w:ascii="Symbol" w:hAnsi="Symbol" w:hint="default"/>
+        <w:rFonts w:hint="default" w:ascii="Symbol" w:hAnsi="Symbol"/>
         <w:sz w:val="20"/>
       </w:rPr>
     </w:lvl>
@@ -2446,7 +2553,7 @@
         <w:ind w:left="5040" w:hanging="360"/>
       </w:pPr>
       <w:rPr>
-        <w:rFonts w:ascii="Symbol" w:hAnsi="Symbol" w:hint="default"/>
+        <w:rFonts w:hint="default" w:ascii="Symbol" w:hAnsi="Symbol"/>
         <w:sz w:val="20"/>
       </w:rPr>
     </w:lvl>
@@ -2462,7 +2569,7 @@
         <w:ind w:left="5760" w:hanging="360"/>
       </w:pPr>
       <w:rPr>
-        <w:rFonts w:ascii="Symbol" w:hAnsi="Symbol" w:hint="default"/>
+        <w:rFonts w:hint="default" w:ascii="Symbol" w:hAnsi="Symbol"/>
         <w:sz w:val="20"/>
       </w:rPr>
     </w:lvl>
@@ -2478,7 +2585,7 @@
         <w:ind w:left="6480" w:hanging="360"/>
       </w:pPr>
       <w:rPr>
-        <w:rFonts w:ascii="Symbol" w:hAnsi="Symbol" w:hint="default"/>
+        <w:rFonts w:hint="default" w:ascii="Symbol" w:hAnsi="Symbol"/>
         <w:sz w:val="20"/>
       </w:rPr>
     </w:lvl>
@@ -2499,7 +2606,7 @@
         <w:ind w:left="720" w:hanging="360"/>
       </w:pPr>
       <w:rPr>
-        <w:rFonts w:ascii="Symbol" w:hAnsi="Symbol" w:hint="default"/>
+        <w:rFonts w:hint="default" w:ascii="Symbol" w:hAnsi="Symbol"/>
         <w:sz w:val="20"/>
       </w:rPr>
     </w:lvl>
@@ -2515,7 +2622,7 @@
         <w:ind w:left="1440" w:hanging="360"/>
       </w:pPr>
       <w:rPr>
-        <w:rFonts w:ascii="Symbol" w:hAnsi="Symbol" w:hint="default"/>
+        <w:rFonts w:hint="default" w:ascii="Symbol" w:hAnsi="Symbol"/>
         <w:sz w:val="20"/>
       </w:rPr>
     </w:lvl>
@@ -2531,7 +2638,7 @@
         <w:ind w:left="2160" w:hanging="360"/>
       </w:pPr>
       <w:rPr>
-        <w:rFonts w:ascii="Symbol" w:hAnsi="Symbol" w:hint="default"/>
+        <w:rFonts w:hint="default" w:ascii="Symbol" w:hAnsi="Symbol"/>
         <w:sz w:val="20"/>
       </w:rPr>
     </w:lvl>
@@ -2547,7 +2654,7 @@
         <w:ind w:left="2880" w:hanging="360"/>
       </w:pPr>
       <w:rPr>
-        <w:rFonts w:ascii="Symbol" w:hAnsi="Symbol" w:hint="default"/>
+        <w:rFonts w:hint="default" w:ascii="Symbol" w:hAnsi="Symbol"/>
         <w:sz w:val="20"/>
       </w:rPr>
     </w:lvl>
@@ -2563,7 +2670,7 @@
         <w:ind w:left="3600" w:hanging="360"/>
       </w:pPr>
       <w:rPr>
-        <w:rFonts w:ascii="Symbol" w:hAnsi="Symbol" w:hint="default"/>
+        <w:rFonts w:hint="default" w:ascii="Symbol" w:hAnsi="Symbol"/>
         <w:sz w:val="20"/>
       </w:rPr>
     </w:lvl>
@@ -2579,7 +2686,7 @@
         <w:ind w:left="4320" w:hanging="360"/>
       </w:pPr>
       <w:rPr>
-        <w:rFonts w:ascii="Symbol" w:hAnsi="Symbol" w:hint="default"/>
+        <w:rFonts w:hint="default" w:ascii="Symbol" w:hAnsi="Symbol"/>
         <w:sz w:val="20"/>
       </w:rPr>
     </w:lvl>
@@ -2595,7 +2702,7 @@
         <w:ind w:left="5040" w:hanging="360"/>
       </w:pPr>
       <w:rPr>
-        <w:rFonts w:ascii="Symbol" w:hAnsi="Symbol" w:hint="default"/>
+        <w:rFonts w:hint="default" w:ascii="Symbol" w:hAnsi="Symbol"/>
         <w:sz w:val="20"/>
       </w:rPr>
     </w:lvl>
@@ -2611,7 +2718,7 @@
         <w:ind w:left="5760" w:hanging="360"/>
       </w:pPr>
       <w:rPr>
-        <w:rFonts w:ascii="Symbol" w:hAnsi="Symbol" w:hint="default"/>
+        <w:rFonts w:hint="default" w:ascii="Symbol" w:hAnsi="Symbol"/>
         <w:sz w:val="20"/>
       </w:rPr>
     </w:lvl>
@@ -2627,7 +2734,7 @@
         <w:ind w:left="6480" w:hanging="360"/>
       </w:pPr>
       <w:rPr>
-        <w:rFonts w:ascii="Symbol" w:hAnsi="Symbol" w:hint="default"/>
+        <w:rFonts w:hint="default" w:ascii="Symbol" w:hAnsi="Symbol"/>
         <w:sz w:val="20"/>
       </w:rPr>
     </w:lvl>
@@ -2648,7 +2755,7 @@
         <w:ind w:left="720" w:hanging="360"/>
       </w:pPr>
       <w:rPr>
-        <w:rFonts w:ascii="Symbol" w:hAnsi="Symbol" w:hint="default"/>
+        <w:rFonts w:hint="default" w:ascii="Symbol" w:hAnsi="Symbol"/>
         <w:sz w:val="20"/>
       </w:rPr>
     </w:lvl>
@@ -2664,7 +2771,7 @@
         <w:ind w:left="1440" w:hanging="360"/>
       </w:pPr>
       <w:rPr>
-        <w:rFonts w:ascii="Symbol" w:hAnsi="Symbol" w:hint="default"/>
+        <w:rFonts w:hint="default" w:ascii="Symbol" w:hAnsi="Symbol"/>
         <w:sz w:val="20"/>
       </w:rPr>
     </w:lvl>
@@ -2680,7 +2787,7 @@
         <w:ind w:left="2160" w:hanging="360"/>
       </w:pPr>
       <w:rPr>
-        <w:rFonts w:ascii="Symbol" w:hAnsi="Symbol" w:hint="default"/>
+        <w:rFonts w:hint="default" w:ascii="Symbol" w:hAnsi="Symbol"/>
         <w:sz w:val="20"/>
       </w:rPr>
     </w:lvl>
@@ -2696,7 +2803,7 @@
         <w:ind w:left="2880" w:hanging="360"/>
       </w:pPr>
       <w:rPr>
-        <w:rFonts w:ascii="Symbol" w:hAnsi="Symbol" w:hint="default"/>
+        <w:rFonts w:hint="default" w:ascii="Symbol" w:hAnsi="Symbol"/>
         <w:sz w:val="20"/>
       </w:rPr>
     </w:lvl>
@@ -2712,7 +2819,7 @@
         <w:ind w:left="3600" w:hanging="360"/>
       </w:pPr>
       <w:rPr>
-        <w:rFonts w:ascii="Symbol" w:hAnsi="Symbol" w:hint="default"/>
+        <w:rFonts w:hint="default" w:ascii="Symbol" w:hAnsi="Symbol"/>
         <w:sz w:val="20"/>
       </w:rPr>
     </w:lvl>
@@ -2728,7 +2835,7 @@
         <w:ind w:left="4320" w:hanging="360"/>
       </w:pPr>
       <w:rPr>
-        <w:rFonts w:ascii="Symbol" w:hAnsi="Symbol" w:hint="default"/>
+        <w:rFonts w:hint="default" w:ascii="Symbol" w:hAnsi="Symbol"/>
         <w:sz w:val="20"/>
       </w:rPr>
     </w:lvl>
@@ -2744,7 +2851,7 @@
         <w:ind w:left="5040" w:hanging="360"/>
       </w:pPr>
       <w:rPr>
-        <w:rFonts w:ascii="Symbol" w:hAnsi="Symbol" w:hint="default"/>
+        <w:rFonts w:hint="default" w:ascii="Symbol" w:hAnsi="Symbol"/>
         <w:sz w:val="20"/>
       </w:rPr>
     </w:lvl>
@@ -2760,7 +2867,7 @@
         <w:ind w:left="5760" w:hanging="360"/>
       </w:pPr>
       <w:rPr>
-        <w:rFonts w:ascii="Symbol" w:hAnsi="Symbol" w:hint="default"/>
+        <w:rFonts w:hint="default" w:ascii="Symbol" w:hAnsi="Symbol"/>
         <w:sz w:val="20"/>
       </w:rPr>
     </w:lvl>
@@ -2776,11 +2883,14 @@
         <w:ind w:left="6480" w:hanging="360"/>
       </w:pPr>
       <w:rPr>
-        <w:rFonts w:ascii="Symbol" w:hAnsi="Symbol" w:hint="default"/>
+        <w:rFonts w:hint="default" w:ascii="Symbol" w:hAnsi="Symbol"/>
         <w:sz w:val="20"/>
       </w:rPr>
     </w:lvl>
   </w:abstractNum>
+  <w:num w:numId="7">
+    <w:abstractNumId w:val="6"/>
+  </w:num>
   <w:num w:numId="1">
     <w:abstractNumId w:val="1"/>
   </w:num>
@@ -2807,7 +2917,7 @@
   <w:docDefaults>
     <w:rPrDefault>
       <w:rPr>
-        <w:rFonts w:asciiTheme="minorHAnsi" w:eastAsiaTheme="minorHAnsi" w:hAnsiTheme="minorHAnsi" w:cstheme="minorBidi"/>
+        <w:rFonts w:asciiTheme="minorHAnsi" w:hAnsiTheme="minorHAnsi" w:eastAsiaTheme="minorHAnsi" w:cstheme="minorBidi"/>
         <w:sz w:val="22"/>
         <w:szCs w:val="22"/>
         <w:lang w:val="en-US" w:eastAsia="en-US" w:bidi="ar-SA"/>
@@ -2822,14 +2932,14 @@
   <w:latentStyles w:defLockedState="0" w:defUIPriority="99" w:defSemiHidden="0" w:defUnhideWhenUsed="0" w:defQFormat="0" w:count="376">
     <w:lsdException w:name="Normal" w:uiPriority="0" w:qFormat="1"/>
     <w:lsdException w:name="heading 1" w:uiPriority="9" w:qFormat="1"/>
-    <w:lsdException w:name="heading 2" w:semiHidden="1" w:uiPriority="9" w:unhideWhenUsed="1" w:qFormat="1"/>
-    <w:lsdException w:name="heading 3" w:semiHidden="1" w:uiPriority="9" w:unhideWhenUsed="1" w:qFormat="1"/>
-    <w:lsdException w:name="heading 4" w:semiHidden="1" w:uiPriority="9" w:unhideWhenUsed="1" w:qFormat="1"/>
-    <w:lsdException w:name="heading 5" w:semiHidden="1" w:uiPriority="9" w:unhideWhenUsed="1" w:qFormat="1"/>
-    <w:lsdException w:name="heading 6" w:semiHidden="1" w:uiPriority="9" w:unhideWhenUsed="1" w:qFormat="1"/>
-    <w:lsdException w:name="heading 7" w:semiHidden="1" w:uiPriority="9" w:unhideWhenUsed="1" w:qFormat="1"/>
-    <w:lsdException w:name="heading 8" w:semiHidden="1" w:uiPriority="9" w:unhideWhenUsed="1" w:qFormat="1"/>
-    <w:lsdException w:name="heading 9" w:semiHidden="1" w:uiPriority="9" w:unhideWhenUsed="1" w:qFormat="1"/>
+    <w:lsdException w:name="heading 2" w:uiPriority="9" w:semiHidden="1" w:unhideWhenUsed="1" w:qFormat="1"/>
+    <w:lsdException w:name="heading 3" w:uiPriority="9" w:semiHidden="1" w:unhideWhenUsed="1" w:qFormat="1"/>
+    <w:lsdException w:name="heading 4" w:uiPriority="9" w:semiHidden="1" w:unhideWhenUsed="1" w:qFormat="1"/>
+    <w:lsdException w:name="heading 5" w:uiPriority="9" w:semiHidden="1" w:unhideWhenUsed="1" w:qFormat="1"/>
+    <w:lsdException w:name="heading 6" w:uiPriority="9" w:semiHidden="1" w:unhideWhenUsed="1" w:qFormat="1"/>
+    <w:lsdException w:name="heading 7" w:uiPriority="9" w:semiHidden="1" w:unhideWhenUsed="1" w:qFormat="1"/>
+    <w:lsdException w:name="heading 8" w:uiPriority="9" w:semiHidden="1" w:unhideWhenUsed="1" w:qFormat="1"/>
+    <w:lsdException w:name="heading 9" w:uiPriority="9" w:semiHidden="1" w:unhideWhenUsed="1" w:qFormat="1"/>
     <w:lsdException w:name="index 1" w:semiHidden="1" w:unhideWhenUsed="1"/>
     <w:lsdException w:name="index 2" w:semiHidden="1" w:unhideWhenUsed="1"/>
     <w:lsdException w:name="index 3" w:semiHidden="1" w:unhideWhenUsed="1"/>
@@ -2839,22 +2949,22 @@
     <w:lsdException w:name="index 7" w:semiHidden="1" w:unhideWhenUsed="1"/>
     <w:lsdException w:name="index 8" w:semiHidden="1" w:unhideWhenUsed="1"/>
     <w:lsdException w:name="index 9" w:semiHidden="1" w:unhideWhenUsed="1"/>
-    <w:lsdException w:name="toc 1" w:semiHidden="1" w:uiPriority="39" w:unhideWhenUsed="1"/>
-    <w:lsdException w:name="toc 2" w:semiHidden="1" w:uiPriority="39" w:unhideWhenUsed="1"/>
-    <w:lsdException w:name="toc 3" w:semiHidden="1" w:uiPriority="39" w:unhideWhenUsed="1"/>
-    <w:lsdException w:name="toc 4" w:semiHidden="1" w:uiPriority="39" w:unhideWhenUsed="1"/>
-    <w:lsdException w:name="toc 5" w:semiHidden="1" w:uiPriority="39" w:unhideWhenUsed="1"/>
-    <w:lsdException w:name="toc 6" w:semiHidden="1" w:uiPriority="39" w:unhideWhenUsed="1"/>
-    <w:lsdException w:name="toc 7" w:semiHidden="1" w:uiPriority="39" w:unhideWhenUsed="1"/>
-    <w:lsdException w:name="toc 8" w:semiHidden="1" w:uiPriority="39" w:unhideWhenUsed="1"/>
-    <w:lsdException w:name="toc 9" w:semiHidden="1" w:uiPriority="39" w:unhideWhenUsed="1"/>
+    <w:lsdException w:name="toc 1" w:uiPriority="39" w:semiHidden="1" w:unhideWhenUsed="1"/>
+    <w:lsdException w:name="toc 2" w:uiPriority="39" w:semiHidden="1" w:unhideWhenUsed="1"/>
+    <w:lsdException w:name="toc 3" w:uiPriority="39" w:semiHidden="1" w:unhideWhenUsed="1"/>
+    <w:lsdException w:name="toc 4" w:uiPriority="39" w:semiHidden="1" w:unhideWhenUsed="1"/>
+    <w:lsdException w:name="toc 5" w:uiPriority="39" w:semiHidden="1" w:unhideWhenUsed="1"/>
+    <w:lsdException w:name="toc 6" w:uiPriority="39" w:semiHidden="1" w:unhideWhenUsed="1"/>
+    <w:lsdException w:name="toc 7" w:uiPriority="39" w:semiHidden="1" w:unhideWhenUsed="1"/>
+    <w:lsdException w:name="toc 8" w:uiPriority="39" w:semiHidden="1" w:unhideWhenUsed="1"/>
+    <w:lsdException w:name="toc 9" w:uiPriority="39" w:semiHidden="1" w:unhideWhenUsed="1"/>
     <w:lsdException w:name="Normal Indent" w:semiHidden="1" w:unhideWhenUsed="1"/>
     <w:lsdException w:name="footnote text" w:semiHidden="1" w:unhideWhenUsed="1"/>
     <w:lsdException w:name="annotation text" w:semiHidden="1" w:unhideWhenUsed="1"/>
     <w:lsdException w:name="header" w:semiHidden="1" w:unhideWhenUsed="1"/>
     <w:lsdException w:name="footer" w:semiHidden="1" w:unhideWhenUsed="1"/>
     <w:lsdException w:name="index heading" w:semiHidden="1" w:unhideWhenUsed="1"/>
-    <w:lsdException w:name="caption" w:semiHidden="1" w:uiPriority="35" w:unhideWhenUsed="1" w:qFormat="1"/>
+    <w:lsdException w:name="caption" w:uiPriority="35" w:semiHidden="1" w:unhideWhenUsed="1" w:qFormat="1"/>
     <w:lsdException w:name="table of figures" w:semiHidden="1" w:unhideWhenUsed="1"/>
     <w:lsdException w:name="envelope address" w:semiHidden="1" w:unhideWhenUsed="1"/>
     <w:lsdException w:name="envelope return" w:semiHidden="1" w:unhideWhenUsed="1"/>
@@ -2885,7 +2995,7 @@
     <w:lsdException w:name="Title" w:uiPriority="10" w:qFormat="1"/>
     <w:lsdException w:name="Closing" w:semiHidden="1" w:unhideWhenUsed="1"/>
     <w:lsdException w:name="Signature" w:semiHidden="1" w:unhideWhenUsed="1"/>
-    <w:lsdException w:name="Default Paragraph Font" w:semiHidden="1" w:uiPriority="1" w:unhideWhenUsed="1"/>
+    <w:lsdException w:name="Default Paragraph Font" w:uiPriority="1" w:semiHidden="1" w:unhideWhenUsed="1"/>
     <w:lsdException w:name="Body Text" w:semiHidden="1" w:unhideWhenUsed="1"/>
     <w:lsdException w:name="Body Text Indent" w:semiHidden="1" w:unhideWhenUsed="1"/>
     <w:lsdException w:name="List Continue" w:semiHidden="1" w:unhideWhenUsed="1"/>
@@ -3085,8 +3195,8 @@
     <w:lsdException w:name="Subtle Reference" w:uiPriority="31" w:qFormat="1"/>
     <w:lsdException w:name="Intense Reference" w:uiPriority="32" w:qFormat="1"/>
     <w:lsdException w:name="Book Title" w:uiPriority="33" w:qFormat="1"/>
-    <w:lsdException w:name="Bibliography" w:semiHidden="1" w:uiPriority="37" w:unhideWhenUsed="1"/>
-    <w:lsdException w:name="TOC Heading" w:semiHidden="1" w:uiPriority="39" w:unhideWhenUsed="1" w:qFormat="1"/>
+    <w:lsdException w:name="Bibliography" w:uiPriority="37" w:semiHidden="1" w:unhideWhenUsed="1"/>
+    <w:lsdException w:name="TOC Heading" w:uiPriority="39" w:semiHidden="1" w:unhideWhenUsed="1" w:qFormat="1"/>
     <w:lsdException w:name="Plain Table 1" w:uiPriority="41"/>
     <w:lsdException w:name="Plain Table 2" w:uiPriority="42"/>
     <w:lsdException w:name="Plain Table 3" w:uiPriority="43"/>
@@ -3197,7 +3307,7 @@
     <w:lsdException w:name="Unresolved Mention" w:semiHidden="1" w:unhideWhenUsed="1"/>
     <w:lsdException w:name="Smart Link" w:semiHidden="1" w:unhideWhenUsed="1"/>
   </w:latentStyles>
-  <w:style w:type="paragraph" w:default="1" w:styleId="Normal">
+  <w:style w:type="paragraph" w:styleId="Normal" w:default="1">
     <w:name w:val="Normal"/>
     <w:qFormat/>
   </w:style>
@@ -3213,20 +3323,20 @@
       <w:outlineLvl w:val="1"/>
     </w:pPr>
     <w:rPr>
-      <w:rFonts w:ascii="Times New Roman" w:eastAsia="Times New Roman" w:hAnsi="Times New Roman" w:cs="Times New Roman"/>
+      <w:rFonts w:ascii="Times New Roman" w:hAnsi="Times New Roman" w:eastAsia="Times New Roman" w:cs="Times New Roman"/>
       <w:b/>
       <w:bCs/>
       <w:sz w:val="36"/>
       <w:szCs w:val="36"/>
     </w:rPr>
   </w:style>
-  <w:style w:type="character" w:default="1" w:styleId="DefaultParagraphFont">
+  <w:style w:type="character" w:styleId="DefaultParagraphFont" w:default="1">
     <w:name w:val="Default Paragraph Font"/>
     <w:uiPriority w:val="1"/>
     <w:semiHidden/>
     <w:unhideWhenUsed/>
   </w:style>
-  <w:style w:type="table" w:default="1" w:styleId="TableNormal">
+  <w:style w:type="table" w:styleId="TableNormal" w:default="1">
     <w:name w:val="Normal Table"/>
     <w:uiPriority w:val="99"/>
     <w:semiHidden/>
@@ -3241,7 +3351,7 @@
       </w:tblCellMar>
     </w:tblPr>
   </w:style>
-  <w:style w:type="numbering" w:default="1" w:styleId="NoList">
+  <w:style w:type="numbering" w:styleId="NoList" w:default="1">
     <w:name w:val="No List"/>
     <w:uiPriority w:val="99"/>
     <w:semiHidden/>
@@ -3311,31 +3421,31 @@
       <w:spacing w:after="0" w:line="240" w:lineRule="auto"/>
     </w:pPr>
     <w:rPr>
-      <w:rFonts w:ascii="Courier New" w:eastAsia="Times New Roman" w:hAnsi="Courier New" w:cs="Courier New"/>
+      <w:rFonts w:ascii="Courier New" w:hAnsi="Courier New" w:eastAsia="Times New Roman" w:cs="Courier New"/>
       <w:sz w:val="20"/>
       <w:szCs w:val="20"/>
     </w:rPr>
   </w:style>
-  <w:style w:type="character" w:customStyle="1" w:styleId="HTMLPreformattedChar">
+  <w:style w:type="character" w:styleId="HTMLPreformattedChar" w:customStyle="1">
     <w:name w:val="HTML Preformatted Char"/>
     <w:basedOn w:val="DefaultParagraphFont"/>
     <w:link w:val="HTMLPreformatted"/>
     <w:uiPriority w:val="99"/>
     <w:rsid w:val="001A0B74"/>
     <w:rPr>
-      <w:rFonts w:ascii="Courier New" w:eastAsia="Times New Roman" w:hAnsi="Courier New" w:cs="Courier New"/>
+      <w:rFonts w:ascii="Courier New" w:hAnsi="Courier New" w:eastAsia="Times New Roman" w:cs="Courier New"/>
       <w:sz w:val="20"/>
       <w:szCs w:val="20"/>
     </w:rPr>
   </w:style>
-  <w:style w:type="character" w:customStyle="1" w:styleId="Heading2Char">
+  <w:style w:type="character" w:styleId="Heading2Char" w:customStyle="1">
     <w:name w:val="Heading 2 Char"/>
     <w:basedOn w:val="DefaultParagraphFont"/>
     <w:link w:val="Heading2"/>
     <w:uiPriority w:val="9"/>
     <w:rsid w:val="001D1721"/>
     <w:rPr>
-      <w:rFonts w:ascii="Times New Roman" w:eastAsia="Times New Roman" w:hAnsi="Times New Roman" w:cs="Times New Roman"/>
+      <w:rFonts w:ascii="Times New Roman" w:hAnsi="Times New Roman" w:eastAsia="Times New Roman" w:cs="Times New Roman"/>
       <w:b/>
       <w:bCs/>
       <w:sz w:val="36"/>
@@ -3353,10 +3463,20 @@
       <w:spacing w:before="100" w:beforeAutospacing="1" w:after="100" w:afterAutospacing="1" w:line="240" w:lineRule="auto"/>
     </w:pPr>
     <w:rPr>
-      <w:rFonts w:ascii="Times New Roman" w:eastAsia="Times New Roman" w:hAnsi="Times New Roman" w:cs="Times New Roman"/>
+      <w:rFonts w:ascii="Times New Roman" w:hAnsi="Times New Roman" w:eastAsia="Times New Roman" w:cs="Times New Roman"/>
       <w:sz w:val="24"/>
       <w:szCs w:val="24"/>
     </w:rPr>
+  </w:style>
+  <w:style xmlns:w14="http://schemas.microsoft.com/office/word/2010/wordml" xmlns:mc="http://schemas.openxmlformats.org/markup-compatibility/2006" xmlns:w="http://schemas.openxmlformats.org/wordprocessingml/2006/main" w:type="paragraph" w:styleId="ListParagraph" mc:Ignorable="w14">
+    <w:name xmlns:w="http://schemas.openxmlformats.org/wordprocessingml/2006/main" w:val="List Paragraph"/>
+    <w:basedOn xmlns:w="http://schemas.openxmlformats.org/wordprocessingml/2006/main" w:val="Normal"/>
+    <w:uiPriority xmlns:w="http://schemas.openxmlformats.org/wordprocessingml/2006/main" w:val="34"/>
+    <w:qFormat xmlns:w="http://schemas.openxmlformats.org/wordprocessingml/2006/main"/>
+    <w:pPr xmlns:w="http://schemas.openxmlformats.org/wordprocessingml/2006/main">
+      <w:ind xmlns:w="http://schemas.openxmlformats.org/wordprocessingml/2006/main" w:left="720"/>
+      <w:contextualSpacing xmlns:w="http://schemas.openxmlformats.org/wordprocessingml/2006/main"/>
+    </w:pPr>
   </w:style>
 </w:styles>
 </file>

</xml_diff>